<commit_message>
Updated report: Component tests in TinkerCad
</commit_message>
<xml_diff>
--- a/react-game/report/react-game-simulation-report.docx
+++ b/react-game/report/react-game-simulation-report.docx
@@ -2925,6 +2925,11 @@
       <w:bookmarkEnd w:id="11"/>
     </w:p>
     <w:p>
+      <w:pPr>
+        <w:rPr>
+          <w:i/>
+        </w:rPr>
+      </w:pPr>
       <w:r>
         <w:t xml:space="preserve">Projektet </w:t>
       </w:r>
@@ -2947,6 +2952,20 @@
           <w:i/>
         </w:rPr>
         <w:t>reaction-game</w:t>
+      </w:r>
+      <w:r>
+        <w:rPr>
+          <w:i/>
+        </w:rPr>
+        <w:t>.</w:t>
+      </w:r>
+    </w:p>
+    <w:p>
+      <w:r>
+        <w:rPr>
+          <w:highlight w:val="red"/>
+        </w:rPr>
+        <w:t>SKRIV NÅT OM COPYRIGHT TINKERCAD? BILDER ETX</w:t>
       </w:r>
     </w:p>
     <w:p>
@@ -3619,7 +3638,7 @@
           <w:rPr>
             <w:rStyle w:val="Hyperlink"/>
           </w:rPr>
-          <w:t>Bilaga 1: Testkod för knappar på TinkerCad</w:t>
+          <w:t>Bilaga 1</w:t>
         </w:r>
       </w:hyperlink>
       <w:r>
@@ -3820,14 +3839,309 @@
       <w:r>
         <w:t xml:space="preserve">, se </w:t>
       </w:r>
-      <w:r>
+      <w:hyperlink w:anchor="_Bilaga_2:_Testkod" w:history="1">
+        <w:r>
+          <w:rPr>
+            <w:rStyle w:val="Hyperlink"/>
+          </w:rPr>
+          <w:t>Bilag</w:t>
+        </w:r>
+        <w:r>
+          <w:rPr>
+            <w:rStyle w:val="Hyperlink"/>
+          </w:rPr>
+          <w:t>a</w:t>
+        </w:r>
+        <w:r>
+          <w:rPr>
+            <w:rStyle w:val="Hyperlink"/>
+          </w:rPr>
+          <w:t xml:space="preserve"> 2</w:t>
+        </w:r>
+      </w:hyperlink>
+      <w:r>
+        <w:t>, så att inget bibliotek för knappar används.</w:t>
+      </w:r>
+      <w:r>
+        <w:t xml:space="preserve"> Ingen hänsyn togs till </w:t>
+      </w:r>
+      <w:proofErr w:type="spellStart"/>
+      <w:r>
+        <w:rPr>
+          <w:i/>
+        </w:rPr>
+        <w:t>bouncing</w:t>
+      </w:r>
+      <w:proofErr w:type="spellEnd"/>
+      <w:r>
+        <w:t xml:space="preserve"> i denna kod.</w:t>
+      </w:r>
+    </w:p>
+    <w:p>
+      <w:r>
+        <w:t>Med den modifierade koden startar simuleringen och knapparna fungerar som förväntat.</w:t>
+      </w:r>
+    </w:p>
+    <w:p>
+      <w:r>
+        <w:br w:type="page"/>
+      </w:r>
+    </w:p>
+    <w:p>
+      <w:pPr>
+        <w:pStyle w:val="Heading3"/>
+      </w:pPr>
+      <w:r>
+        <w:lastRenderedPageBreak/>
+        <w:t xml:space="preserve">Test av RGB-Lysdioder </w:t>
+      </w:r>
+      <w:r>
+        <w:t xml:space="preserve">och resistorer </w:t>
+      </w:r>
+      <w:r>
+        <w:t>i TinkerCad</w:t>
+      </w:r>
+    </w:p>
+    <w:p>
+      <w:pPr>
         <w:rPr>
           <w:highlight w:val="red"/>
         </w:rPr>
-        <w:t>BILAGA X</w:t>
-      </w:r>
-      <w:r>
-        <w:t>, så att inget bibliotek för knappar används.</w:t>
+      </w:pPr>
+      <w:r>
+        <w:t xml:space="preserve">Reaction-game innehåller </w:t>
+      </w:r>
+      <w:r>
+        <w:t>två</w:t>
+      </w:r>
+      <w:r>
+        <w:t xml:space="preserve"> </w:t>
+      </w:r>
+      <w:r>
+        <w:t>RGB-lysdioder</w:t>
+      </w:r>
+      <w:r>
+        <w:t xml:space="preserve">, för att säkerställa att </w:t>
+      </w:r>
+      <w:r>
+        <w:t>dessa</w:t>
+      </w:r>
+      <w:r>
+        <w:t xml:space="preserve"> fungerar i TinkerCad skapades en testkod, s</w:t>
+      </w:r>
+      <w:r>
+        <w:t xml:space="preserve">e </w:t>
+      </w:r>
+      <w:hyperlink w:anchor="_Bilaga_3:_Testkod" w:history="1">
+        <w:r>
+          <w:rPr>
+            <w:rStyle w:val="Hyperlink"/>
+          </w:rPr>
+          <w:t>Bilaga 3</w:t>
+        </w:r>
+      </w:hyperlink>
+      <w:r>
+        <w:t>.</w:t>
+      </w:r>
+    </w:p>
+    <w:p>
+      <w:r>
+        <w:t>Komponenter och kod lades in i ett nytt TinkerCad-projekt</w:t>
+      </w:r>
+      <w:r>
+        <w:t>. Två RGB-lysdioder kopplades till en Arduino UNO, för den ena sattes en resistor på 220</w:t>
+      </w:r>
+      <w:r>
+        <w:sym w:font="Symbol" w:char="F057"/>
+      </w:r>
+      <w:r>
+        <w:t xml:space="preserve"> mellan jord och dess gemensamma katod.</w:t>
+      </w:r>
+    </w:p>
+    <w:p>
+      <w:pPr>
+        <w:keepNext/>
+      </w:pPr>
+      <w:r>
+        <w:rPr>
+          <w:noProof/>
+        </w:rPr>
+        <w:drawing>
+          <wp:inline distT="0" distB="0" distL="0" distR="0">
+            <wp:extent cx="5010150" cy="4481634"/>
+            <wp:effectExtent l="0" t="0" r="0" b="0"/>
+            <wp:docPr id="11" name="Picture 11"/>
+            <wp:cNvGraphicFramePr>
+              <a:graphicFrameLocks xmlns:a="http://schemas.openxmlformats.org/drawingml/2006/main" noChangeAspect="1"/>
+            </wp:cNvGraphicFramePr>
+            <a:graphic xmlns:a="http://schemas.openxmlformats.org/drawingml/2006/main">
+              <a:graphicData uri="http://schemas.openxmlformats.org/drawingml/2006/picture">
+                <pic:pic xmlns:pic="http://schemas.openxmlformats.org/drawingml/2006/picture">
+                  <pic:nvPicPr>
+                    <pic:cNvPr id="11" name="test_rgb_led_components.png"/>
+                    <pic:cNvPicPr/>
+                  </pic:nvPicPr>
+                  <pic:blipFill>
+                    <a:blip r:embed="rId20">
+                      <a:extLst>
+                        <a:ext uri="{28A0092B-C50C-407E-A947-70E740481C1C}">
+                          <a14:useLocalDpi xmlns:a14="http://schemas.microsoft.com/office/drawing/2010/main" val="0"/>
+                        </a:ext>
+                      </a:extLst>
+                    </a:blip>
+                    <a:stretch>
+                      <a:fillRect/>
+                    </a:stretch>
+                  </pic:blipFill>
+                  <pic:spPr>
+                    <a:xfrm>
+                      <a:off x="0" y="0"/>
+                      <a:ext cx="5033014" cy="4502086"/>
+                    </a:xfrm>
+                    <a:prstGeom prst="rect">
+                      <a:avLst/>
+                    </a:prstGeom>
+                  </pic:spPr>
+                </pic:pic>
+              </a:graphicData>
+            </a:graphic>
+          </wp:inline>
+        </w:drawing>
+      </w:r>
+    </w:p>
+    <w:p>
+      <w:pPr>
+        <w:pStyle w:val="Caption"/>
+      </w:pPr>
+      <w:r>
+        <w:t xml:space="preserve">Figur </w:t>
+      </w:r>
+      <w:r>
+        <w:fldChar w:fldCharType="begin"/>
+      </w:r>
+      <w:r>
+        <w:instrText xml:space="preserve"> SEQ Figur \* ARABIC </w:instrText>
+      </w:r>
+      <w:r>
+        <w:fldChar w:fldCharType="separate"/>
+      </w:r>
+      <w:r>
+        <w:rPr>
+          <w:noProof/>
+        </w:rPr>
+        <w:t>8</w:t>
+      </w:r>
+      <w:r>
+        <w:fldChar w:fldCharType="end"/>
+      </w:r>
+      <w:r>
+        <w:t xml:space="preserve"> </w:t>
+      </w:r>
+      <w:r>
+        <w:t xml:space="preserve">TinkerCad-projekt med två </w:t>
+      </w:r>
+      <w:r>
+        <w:t>RGB-lysdioder, en resistor</w:t>
+      </w:r>
+      <w:r>
+        <w:t xml:space="preserve"> och en Arduino UNO</w:t>
+      </w:r>
+    </w:p>
+    <w:p>
+      <w:r>
+        <w:t>Simuleringen startar och lysdioderna cyklar mellan tre olika färger med olika styrka (PWM). Simuleringen indikerar att lysdioden utan resistor går sönder vid hög styrka.</w:t>
+      </w:r>
+    </w:p>
+    <w:p>
+      <w:pPr>
+        <w:keepNext/>
+      </w:pPr>
+      <w:r>
+        <w:rPr>
+          <w:noProof/>
+        </w:rPr>
+        <w:drawing>
+          <wp:inline distT="0" distB="0" distL="0" distR="0">
+            <wp:extent cx="4514850" cy="1581044"/>
+            <wp:effectExtent l="0" t="0" r="0" b="635"/>
+            <wp:docPr id="13" name="Picture 13"/>
+            <wp:cNvGraphicFramePr>
+              <a:graphicFrameLocks xmlns:a="http://schemas.openxmlformats.org/drawingml/2006/main" noChangeAspect="1"/>
+            </wp:cNvGraphicFramePr>
+            <a:graphic xmlns:a="http://schemas.openxmlformats.org/drawingml/2006/main">
+              <a:graphicData uri="http://schemas.openxmlformats.org/drawingml/2006/picture">
+                <pic:pic xmlns:pic="http://schemas.openxmlformats.org/drawingml/2006/picture">
+                  <pic:nvPicPr>
+                    <pic:cNvPr id="13" name="test_rgb_led_components_break.png"/>
+                    <pic:cNvPicPr/>
+                  </pic:nvPicPr>
+                  <pic:blipFill rotWithShape="1">
+                    <a:blip r:embed="rId21">
+                      <a:extLst>
+                        <a:ext uri="{28A0092B-C50C-407E-A947-70E740481C1C}">
+                          <a14:useLocalDpi xmlns:a14="http://schemas.microsoft.com/office/drawing/2010/main" val="0"/>
+                        </a:ext>
+                      </a:extLst>
+                    </a:blip>
+                    <a:srcRect t="48749" r="24562" b="24883"/>
+                    <a:stretch/>
+                  </pic:blipFill>
+                  <pic:spPr bwMode="auto">
+                    <a:xfrm>
+                      <a:off x="0" y="0"/>
+                      <a:ext cx="4538163" cy="1589208"/>
+                    </a:xfrm>
+                    <a:prstGeom prst="rect">
+                      <a:avLst/>
+                    </a:prstGeom>
+                    <a:ln>
+                      <a:noFill/>
+                    </a:ln>
+                    <a:extLst>
+                      <a:ext uri="{53640926-AAD7-44D8-BBD7-CCE9431645EC}">
+                        <a14:shadowObscured xmlns:a14="http://schemas.microsoft.com/office/drawing/2010/main"/>
+                      </a:ext>
+                    </a:extLst>
+                  </pic:spPr>
+                </pic:pic>
+              </a:graphicData>
+            </a:graphic>
+          </wp:inline>
+        </w:drawing>
+      </w:r>
+    </w:p>
+    <w:p>
+      <w:pPr>
+        <w:pStyle w:val="Caption"/>
+      </w:pPr>
+      <w:r>
+        <w:t xml:space="preserve">Figur </w:t>
+      </w:r>
+      <w:r>
+        <w:fldChar w:fldCharType="begin"/>
+      </w:r>
+      <w:r>
+        <w:instrText xml:space="preserve"> SEQ Figur \* ARABIC </w:instrText>
+      </w:r>
+      <w:r>
+        <w:fldChar w:fldCharType="separate"/>
+      </w:r>
+      <w:r>
+        <w:rPr>
+          <w:noProof/>
+        </w:rPr>
+        <w:t>9</w:t>
+      </w:r>
+      <w:r>
+        <w:fldChar w:fldCharType="end"/>
+      </w:r>
+      <w:r>
+        <w:t xml:space="preserve"> Indikation i TinkerCad, att en RGB-Lysdiod (den högra i bilden) har gått sönder</w:t>
+      </w:r>
+    </w:p>
+    <w:p>
+      <w:r>
+        <w:t>Detta visar att TinkerCad har möjlighet att simulera RGB-lysdioder och resistorer.</w:t>
       </w:r>
       <w:bookmarkStart w:id="19" w:name="_GoBack"/>
       <w:bookmarkEnd w:id="19"/>
@@ -3877,7 +4191,13 @@
       <w:bookmarkStart w:id="22" w:name="_Bilaga_1:_Testkod"/>
       <w:bookmarkEnd w:id="22"/>
       <w:r>
-        <w:t>Bilaga 1: Testkod för knappar på TinkerCad</w:t>
+        <w:t xml:space="preserve">Bilaga 1: Testkod för knappar </w:t>
+      </w:r>
+      <w:r>
+        <w:t>med</w:t>
+      </w:r>
+      <w:r>
+        <w:t xml:space="preserve"> TinkerCad</w:t>
       </w:r>
     </w:p>
     <w:p>
@@ -3901,7 +4221,7 @@
                     <pic:cNvPicPr/>
                   </pic:nvPicPr>
                   <pic:blipFill>
-                    <a:blip r:embed="rId20"/>
+                    <a:blip r:embed="rId22"/>
                     <a:stretch>
                       <a:fillRect/>
                     </a:stretch>
@@ -3922,9 +4242,159 @@
         </w:drawing>
       </w:r>
     </w:p>
+    <w:p>
+      <w:pPr>
+        <w:pStyle w:val="Heading4"/>
+      </w:pPr>
+      <w:bookmarkStart w:id="23" w:name="_Bilaga_2:_Testkod"/>
+      <w:bookmarkEnd w:id="23"/>
+      <w:r>
+        <w:lastRenderedPageBreak/>
+        <w:t xml:space="preserve">Bilaga </w:t>
+      </w:r>
+      <w:r>
+        <w:t>2</w:t>
+      </w:r>
+      <w:r>
+        <w:t>: Testkod</w:t>
+      </w:r>
+      <w:r>
+        <w:t xml:space="preserve"> utan bibliotek</w:t>
+      </w:r>
+      <w:r>
+        <w:t xml:space="preserve"> för knappar </w:t>
+      </w:r>
+      <w:r>
+        <w:t>med</w:t>
+      </w:r>
+      <w:r>
+        <w:t xml:space="preserve"> TinkerCad</w:t>
+      </w:r>
+    </w:p>
+    <w:p>
+      <w:r>
+        <w:rPr>
+          <w:noProof/>
+        </w:rPr>
+        <w:drawing>
+          <wp:inline distT="0" distB="0" distL="0" distR="0" wp14:anchorId="1FF60054" wp14:editId="15F3E425">
+            <wp:extent cx="4306769" cy="7882890"/>
+            <wp:effectExtent l="0" t="0" r="0" b="3810"/>
+            <wp:docPr id="9" name="Picture 9"/>
+            <wp:cNvGraphicFramePr>
+              <a:graphicFrameLocks xmlns:a="http://schemas.openxmlformats.org/drawingml/2006/main" noChangeAspect="1"/>
+            </wp:cNvGraphicFramePr>
+            <a:graphic xmlns:a="http://schemas.openxmlformats.org/drawingml/2006/main">
+              <a:graphicData uri="http://schemas.openxmlformats.org/drawingml/2006/picture">
+                <pic:pic xmlns:pic="http://schemas.openxmlformats.org/drawingml/2006/picture">
+                  <pic:nvPicPr>
+                    <pic:cNvPr id="1" name=""/>
+                    <pic:cNvPicPr/>
+                  </pic:nvPicPr>
+                  <pic:blipFill>
+                    <a:blip r:embed="rId23"/>
+                    <a:stretch>
+                      <a:fillRect/>
+                    </a:stretch>
+                  </pic:blipFill>
+                  <pic:spPr>
+                    <a:xfrm>
+                      <a:off x="0" y="0"/>
+                      <a:ext cx="4313158" cy="7894585"/>
+                    </a:xfrm>
+                    <a:prstGeom prst="rect">
+                      <a:avLst/>
+                    </a:prstGeom>
+                  </pic:spPr>
+                </pic:pic>
+              </a:graphicData>
+            </a:graphic>
+          </wp:inline>
+        </w:drawing>
+      </w:r>
+    </w:p>
+    <w:p>
+      <w:r>
+        <w:br w:type="page"/>
+      </w:r>
+    </w:p>
+    <w:p>
+      <w:pPr>
+        <w:pStyle w:val="Heading4"/>
+      </w:pPr>
+      <w:bookmarkStart w:id="24" w:name="_Bilaga_3:_Testkod"/>
+      <w:bookmarkEnd w:id="24"/>
+      <w:r>
+        <w:lastRenderedPageBreak/>
+        <w:t xml:space="preserve">Bilaga </w:t>
+      </w:r>
+      <w:r>
+        <w:t>3</w:t>
+      </w:r>
+      <w:r>
+        <w:t>: Testkod</w:t>
+      </w:r>
+      <w:r>
+        <w:t xml:space="preserve"> </w:t>
+      </w:r>
+      <w:r>
+        <w:t>RGB-LED och resistor</w:t>
+      </w:r>
+      <w:r>
+        <w:t xml:space="preserve"> </w:t>
+      </w:r>
+      <w:r>
+        <w:t>med</w:t>
+      </w:r>
+      <w:r>
+        <w:t xml:space="preserve"> TinkerCad</w:t>
+      </w:r>
+    </w:p>
+    <w:p>
+      <w:r>
+        <w:rPr>
+          <w:noProof/>
+        </w:rPr>
+        <w:drawing>
+          <wp:inline distT="0" distB="0" distL="0" distR="0" wp14:anchorId="3A1DC93B" wp14:editId="389C88CB">
+            <wp:extent cx="5676900" cy="7705725"/>
+            <wp:effectExtent l="0" t="0" r="0" b="9525"/>
+            <wp:docPr id="10" name="Picture 10"/>
+            <wp:cNvGraphicFramePr>
+              <a:graphicFrameLocks xmlns:a="http://schemas.openxmlformats.org/drawingml/2006/main" noChangeAspect="1"/>
+            </wp:cNvGraphicFramePr>
+            <a:graphic xmlns:a="http://schemas.openxmlformats.org/drawingml/2006/main">
+              <a:graphicData uri="http://schemas.openxmlformats.org/drawingml/2006/picture">
+                <pic:pic xmlns:pic="http://schemas.openxmlformats.org/drawingml/2006/picture">
+                  <pic:nvPicPr>
+                    <pic:cNvPr id="1" name=""/>
+                    <pic:cNvPicPr/>
+                  </pic:nvPicPr>
+                  <pic:blipFill>
+                    <a:blip r:embed="rId24"/>
+                    <a:stretch>
+                      <a:fillRect/>
+                    </a:stretch>
+                  </pic:blipFill>
+                  <pic:spPr>
+                    <a:xfrm>
+                      <a:off x="0" y="0"/>
+                      <a:ext cx="5676900" cy="7705725"/>
+                    </a:xfrm>
+                    <a:prstGeom prst="rect">
+                      <a:avLst/>
+                    </a:prstGeom>
+                  </pic:spPr>
+                </pic:pic>
+              </a:graphicData>
+            </a:graphic>
+          </wp:inline>
+        </w:drawing>
+      </w:r>
+    </w:p>
     <w:sectPr>
-      <w:headerReference w:type="default" r:id="rId21"/>
-      <w:footerReference w:type="default" r:id="rId22"/>
+      <w:headerReference w:type="default" r:id="rId25"/>
+      <w:footerReference w:type="default" r:id="rId26"/>
       <w:pgSz w:w="11906" w:h="16838"/>
       <w:pgMar w:top="1417" w:right="1417" w:bottom="1417" w:left="1417" w:header="708" w:footer="708" w:gutter="0"/>
       <w:cols w:space="708"/>
@@ -3994,7 +4464,7 @@
           <w:rPr>
             <w:noProof/>
           </w:rPr>
-          <w:t>12</w:t>
+          <w:t>13</w:t>
         </w:r>
         <w:r>
           <w:rPr>
@@ -5939,6 +6409,18 @@
       <w:color w:val="2E74B5" w:themeColor="accent1" w:themeShade="BF"/>
     </w:rPr>
   </w:style>
+  <w:style w:type="character" w:styleId="FollowedHyperlink">
+    <w:name w:val="FollowedHyperlink"/>
+    <w:basedOn w:val="DefaultParagraphFont"/>
+    <w:uiPriority w:val="99"/>
+    <w:semiHidden/>
+    <w:unhideWhenUsed/>
+    <w:rsid w:val="00AF11A7"/>
+    <w:rPr>
+      <w:color w:val="954F72" w:themeColor="followedHyperlink"/>
+      <w:u w:val="single"/>
+    </w:rPr>
+  </w:style>
 </w:styles>
 </file>
 
@@ -6738,7 +7220,7 @@
 </file>
 
 <file path=customXml/itemProps1.xml><?xml version="1.0" encoding="utf-8"?>
-<ds:datastoreItem xmlns:ds="http://schemas.openxmlformats.org/officeDocument/2006/customXml" ds:itemID="{10F1C1BA-31A2-4446-AC55-0F4CD058ED4D}">
+<ds:datastoreItem xmlns:ds="http://schemas.openxmlformats.org/officeDocument/2006/customXml" ds:itemID="{DE242890-095C-4E0E-83C5-56ADF0C2681A}">
   <ds:schemaRefs>
     <ds:schemaRef ds:uri="http://schemas.openxmlformats.org/officeDocument/2006/bibliography"/>
   </ds:schemaRefs>

</xml_diff>

<commit_message>
Changed some chapter names
</commit_message>
<xml_diff>
--- a/react-game/report/react-game-simulation-report.docx
+++ b/react-game/report/react-game-simulation-report.docx
@@ -4143,8 +4143,6 @@
       <w:r>
         <w:t>Detta visar att TinkerCad har möjlighet att simulera RGB-lysdioder och resistorer.</w:t>
       </w:r>
-      <w:bookmarkStart w:id="19" w:name="_GoBack"/>
-      <w:bookmarkEnd w:id="19"/>
       <w:r>
         <w:br w:type="page"/>
       </w:r>
@@ -4153,12 +4151,12 @@
       <w:pPr>
         <w:pStyle w:val="Heading1"/>
       </w:pPr>
-      <w:bookmarkStart w:id="20" w:name="_Toc500345496"/>
+      <w:bookmarkStart w:id="19" w:name="_Toc500345496"/>
       <w:r>
         <w:lastRenderedPageBreak/>
         <w:t>Diskussion och slutsats</w:t>
       </w:r>
-      <w:bookmarkEnd w:id="20"/>
+      <w:bookmarkEnd w:id="19"/>
     </w:p>
     <w:p>
       <w:pPr>
@@ -4177,21 +4175,41 @@
       <w:pPr>
         <w:pStyle w:val="Heading1"/>
       </w:pPr>
-      <w:bookmarkStart w:id="21" w:name="_Toc500345497"/>
+      <w:bookmarkStart w:id="20" w:name="_Toc500345497"/>
       <w:r>
         <w:lastRenderedPageBreak/>
         <w:t>Bilagor</w:t>
       </w:r>
+      <w:bookmarkEnd w:id="20"/>
+    </w:p>
+    <w:p>
+      <w:pPr>
+        <w:pStyle w:val="Heading4"/>
+      </w:pPr>
+      <w:bookmarkStart w:id="21" w:name="_Bilaga_1:_Testkod"/>
       <w:bookmarkEnd w:id="21"/>
-    </w:p>
-    <w:p>
-      <w:pPr>
-        <w:pStyle w:val="Heading4"/>
-      </w:pPr>
-      <w:bookmarkStart w:id="22" w:name="_Bilaga_1:_Testkod"/>
+      <w:r>
+        <w:t xml:space="preserve">Bilaga 1: </w:t>
+      </w:r>
+      <w:r>
+        <w:t>Testkod</w:t>
+      </w:r>
+      <w:r>
+        <w:t xml:space="preserve"> för knappar </w:t>
+      </w:r>
+      <w:r>
+        <w:t>med</w:t>
+      </w:r>
+      <w:r>
+        <w:t xml:space="preserve"> bibliotek</w:t>
+      </w:r>
+      <w:r>
+        <w:t xml:space="preserve"> Button</w:t>
+      </w:r>
+      <w:bookmarkStart w:id="22" w:name="_GoBack"/>
       <w:bookmarkEnd w:id="22"/>
       <w:r>
-        <w:t xml:space="preserve">Bilaga 1: Testkod för knappar </w:t>
+        <w:t xml:space="preserve"> </w:t>
       </w:r>
       <w:r>
         <w:t>med</w:t>
@@ -4259,10 +4277,16 @@
         <w:t>: Testkod</w:t>
       </w:r>
       <w:r>
-        <w:t xml:space="preserve"> utan bibliotek</w:t>
-      </w:r>
-      <w:r>
-        <w:t xml:space="preserve"> för knappar </w:t>
+        <w:t xml:space="preserve"> </w:t>
+      </w:r>
+      <w:r>
+        <w:t xml:space="preserve">för knappar </w:t>
+      </w:r>
+      <w:r>
+        <w:t>utan bibliotek</w:t>
+      </w:r>
+      <w:r>
+        <w:t xml:space="preserve"> </w:t>
       </w:r>
       <w:r>
         <w:t>med</w:t>
@@ -4338,6 +4362,9 @@
         <w:t xml:space="preserve"> </w:t>
       </w:r>
       <w:r>
+        <w:t xml:space="preserve">för </w:t>
+      </w:r>
+      <w:r>
         <w:t>RGB-LED och resistor</w:t>
       </w:r>
       <w:r>
@@ -4464,7 +4491,7 @@
           <w:rPr>
             <w:noProof/>
           </w:rPr>
-          <w:t>13</w:t>
+          <w:t>15</w:t>
         </w:r>
         <w:r>
           <w:rPr>
@@ -7220,7 +7247,7 @@
 </file>
 
 <file path=customXml/itemProps1.xml><?xml version="1.0" encoding="utf-8"?>
-<ds:datastoreItem xmlns:ds="http://schemas.openxmlformats.org/officeDocument/2006/customXml" ds:itemID="{DE242890-095C-4E0E-83C5-56ADF0C2681A}">
+<ds:datastoreItem xmlns:ds="http://schemas.openxmlformats.org/officeDocument/2006/customXml" ds:itemID="{B66CB03D-CA4E-481C-BC18-BDFBCCCF1FF4}">
   <ds:schemaRefs>
     <ds:schemaRef ds:uri="http://schemas.openxmlformats.org/officeDocument/2006/bibliography"/>
   </ds:schemaRefs>

</xml_diff>

<commit_message>
Added content to chapter: Andringar i ursprungskod..
</commit_message>
<xml_diff>
--- a/react-game/report/react-game-simulation-report.docx
+++ b/react-game/report/react-game-simulation-report.docx
@@ -5137,6 +5137,317 @@
       <w:r>
         <w:t xml:space="preserve"> i sin helhet, förutom de ändringar som behövde göras för att få den simuleringsbar i TinkerCad.</w:t>
       </w:r>
+    </w:p>
+    <w:p>
+      <w:r>
+        <w:t>Ändringar som utfördes:</w:t>
+      </w:r>
+    </w:p>
+    <w:p>
+      <w:pPr>
+        <w:pStyle w:val="ListParagraph"/>
+        <w:numPr>
+          <w:ilvl w:val="0"/>
+          <w:numId w:val="15"/>
+        </w:numPr>
+      </w:pPr>
+      <w:r>
+        <w:t>Indentering</w:t>
+      </w:r>
+    </w:p>
+    <w:p>
+      <w:pPr>
+        <w:pStyle w:val="ListParagraph"/>
+        <w:numPr>
+          <w:ilvl w:val="1"/>
+          <w:numId w:val="15"/>
+        </w:numPr>
+      </w:pPr>
+      <w:r>
+        <w:t>Omplacering av klammerparenteser</w:t>
+      </w:r>
+    </w:p>
+    <w:p>
+      <w:pPr>
+        <w:pStyle w:val="ListParagraph"/>
+        <w:numPr>
+          <w:ilvl w:val="1"/>
+          <w:numId w:val="15"/>
+        </w:numPr>
+      </w:pPr>
+      <w:r>
+        <w:t xml:space="preserve">Byte från </w:t>
+      </w:r>
+      <w:proofErr w:type="spellStart"/>
+      <w:r>
+        <w:t>tabb</w:t>
+      </w:r>
+      <w:proofErr w:type="spellEnd"/>
+      <w:r>
+        <w:t>-tecken till fyra mellanslag</w:t>
+      </w:r>
+    </w:p>
+    <w:p>
+      <w:pPr>
+        <w:pStyle w:val="ListParagraph"/>
+        <w:numPr>
+          <w:ilvl w:val="0"/>
+          <w:numId w:val="15"/>
+        </w:numPr>
+      </w:pPr>
+      <w:r>
+        <w:t>Variabler</w:t>
+      </w:r>
+    </w:p>
+    <w:p>
+      <w:pPr>
+        <w:pStyle w:val="ListParagraph"/>
+        <w:numPr>
+          <w:ilvl w:val="1"/>
+          <w:numId w:val="15"/>
+        </w:numPr>
+      </w:pPr>
+      <w:r>
+        <w:t>Namnändringar</w:t>
+      </w:r>
+    </w:p>
+    <w:p>
+      <w:pPr>
+        <w:pStyle w:val="ListParagraph"/>
+        <w:numPr>
+          <w:ilvl w:val="1"/>
+          <w:numId w:val="15"/>
+        </w:numPr>
+      </w:pPr>
+      <w:r>
+        <w:t>Använd</w:t>
+      </w:r>
+      <w:r>
+        <w:t xml:space="preserve"> array </w:t>
+      </w:r>
+      <w:r>
+        <w:t>för flera variabler av samma typ, exempel:</w:t>
+      </w:r>
+    </w:p>
+    <w:p>
+      <w:pPr>
+        <w:pStyle w:val="ListParagraph"/>
+        <w:keepNext/>
+        <w:ind w:left="1440"/>
+      </w:pPr>
+      <w:r>
+        <w:rPr>
+          <w:noProof/>
+        </w:rPr>
+        <w:drawing>
+          <wp:inline distT="0" distB="0" distL="0" distR="0">
+            <wp:extent cx="1876425" cy="660086"/>
+            <wp:effectExtent l="0" t="0" r="0" b="6985"/>
+            <wp:docPr id="7" name="Picture 7"/>
+            <wp:cNvGraphicFramePr>
+              <a:graphicFrameLocks xmlns:a="http://schemas.openxmlformats.org/drawingml/2006/main" noChangeAspect="1"/>
+            </wp:cNvGraphicFramePr>
+            <a:graphic xmlns:a="http://schemas.openxmlformats.org/drawingml/2006/main">
+              <a:graphicData uri="http://schemas.openxmlformats.org/drawingml/2006/picture">
+                <pic:pic xmlns:pic="http://schemas.openxmlformats.org/drawingml/2006/picture">
+                  <pic:nvPicPr>
+                    <pic:cNvPr id="7" name="var_pins_before.png"/>
+                    <pic:cNvPicPr/>
+                  </pic:nvPicPr>
+                  <pic:blipFill>
+                    <a:blip r:embed="rId27">
+                      <a:extLst>
+                        <a:ext uri="{28A0092B-C50C-407E-A947-70E740481C1C}">
+                          <a14:useLocalDpi xmlns:a14="http://schemas.microsoft.com/office/drawing/2010/main" val="0"/>
+                        </a:ext>
+                      </a:extLst>
+                    </a:blip>
+                    <a:stretch>
+                      <a:fillRect/>
+                    </a:stretch>
+                  </pic:blipFill>
+                  <pic:spPr>
+                    <a:xfrm>
+                      <a:off x="0" y="0"/>
+                      <a:ext cx="1904428" cy="669937"/>
+                    </a:xfrm>
+                    <a:prstGeom prst="rect">
+                      <a:avLst/>
+                    </a:prstGeom>
+                  </pic:spPr>
+                </pic:pic>
+              </a:graphicData>
+            </a:graphic>
+          </wp:inline>
+        </w:drawing>
+      </w:r>
+    </w:p>
+    <w:p>
+      <w:pPr>
+        <w:pStyle w:val="Caption"/>
+        <w:ind w:left="1440"/>
+      </w:pPr>
+      <w:r>
+        <w:t xml:space="preserve">Figur </w:t>
+      </w:r>
+      <w:r>
+        <w:fldChar w:fldCharType="begin"/>
+      </w:r>
+      <w:r>
+        <w:instrText xml:space="preserve"> SEQ Figur \* ARABIC </w:instrText>
+      </w:r>
+      <w:r>
+        <w:fldChar w:fldCharType="separate"/>
+      </w:r>
+      <w:r>
+        <w:rPr>
+          <w:noProof/>
+        </w:rPr>
+        <w:t>12</w:t>
+      </w:r>
+      <w:r>
+        <w:fldChar w:fldCharType="end"/>
+      </w:r>
+      <w:r>
+        <w:t xml:space="preserve"> Variabler innan </w:t>
+      </w:r>
+      <w:proofErr w:type="spellStart"/>
+      <w:r>
+        <w:t>refaktorering</w:t>
+      </w:r>
+      <w:proofErr w:type="spellEnd"/>
+    </w:p>
+    <w:p>
+      <w:pPr>
+        <w:pStyle w:val="ListParagraph"/>
+        <w:keepNext/>
+        <w:ind w:left="1440"/>
+      </w:pPr>
+      <w:r>
+        <w:t xml:space="preserve"> </w:t>
+      </w:r>
+      <w:r>
+        <w:rPr>
+          <w:noProof/>
+        </w:rPr>
+        <w:drawing>
+          <wp:inline distT="0" distB="0" distL="0" distR="0">
+            <wp:extent cx="3333750" cy="378054"/>
+            <wp:effectExtent l="0" t="0" r="0" b="3175"/>
+            <wp:docPr id="9" name="Picture 9"/>
+            <wp:cNvGraphicFramePr>
+              <a:graphicFrameLocks xmlns:a="http://schemas.openxmlformats.org/drawingml/2006/main" noChangeAspect="1"/>
+            </wp:cNvGraphicFramePr>
+            <a:graphic xmlns:a="http://schemas.openxmlformats.org/drawingml/2006/main">
+              <a:graphicData uri="http://schemas.openxmlformats.org/drawingml/2006/picture">
+                <pic:pic xmlns:pic="http://schemas.openxmlformats.org/drawingml/2006/picture">
+                  <pic:nvPicPr>
+                    <pic:cNvPr id="9" name="var_pins_after.png"/>
+                    <pic:cNvPicPr/>
+                  </pic:nvPicPr>
+                  <pic:blipFill>
+                    <a:blip r:embed="rId28">
+                      <a:extLst>
+                        <a:ext uri="{28A0092B-C50C-407E-A947-70E740481C1C}">
+                          <a14:useLocalDpi xmlns:a14="http://schemas.microsoft.com/office/drawing/2010/main" val="0"/>
+                        </a:ext>
+                      </a:extLst>
+                    </a:blip>
+                    <a:stretch>
+                      <a:fillRect/>
+                    </a:stretch>
+                  </pic:blipFill>
+                  <pic:spPr>
+                    <a:xfrm>
+                      <a:off x="0" y="0"/>
+                      <a:ext cx="3491656" cy="395961"/>
+                    </a:xfrm>
+                    <a:prstGeom prst="rect">
+                      <a:avLst/>
+                    </a:prstGeom>
+                  </pic:spPr>
+                </pic:pic>
+              </a:graphicData>
+            </a:graphic>
+          </wp:inline>
+        </w:drawing>
+      </w:r>
+    </w:p>
+    <w:p>
+      <w:pPr>
+        <w:pStyle w:val="Caption"/>
+        <w:ind w:left="1440"/>
+      </w:pPr>
+      <w:r>
+        <w:t xml:space="preserve">Figur </w:t>
+      </w:r>
+      <w:r>
+        <w:fldChar w:fldCharType="begin"/>
+      </w:r>
+      <w:r>
+        <w:instrText xml:space="preserve"> SEQ Figur \* ARABIC </w:instrText>
+      </w:r>
+      <w:r>
+        <w:fldChar w:fldCharType="separate"/>
+      </w:r>
+      <w:r>
+        <w:rPr>
+          <w:noProof/>
+        </w:rPr>
+        <w:t>13</w:t>
+      </w:r>
+      <w:r>
+        <w:fldChar w:fldCharType="end"/>
+      </w:r>
+      <w:r>
+        <w:t xml:space="preserve"> Variabler efter </w:t>
+      </w:r>
+      <w:proofErr w:type="spellStart"/>
+      <w:r>
+        <w:t>refaktorering</w:t>
+      </w:r>
+      <w:proofErr w:type="spellEnd"/>
+    </w:p>
+    <w:p>
+      <w:pPr>
+        <w:pStyle w:val="ListParagraph"/>
+        <w:numPr>
+          <w:ilvl w:val="0"/>
+          <w:numId w:val="15"/>
+        </w:numPr>
+      </w:pPr>
+      <w:r>
+        <w:t>Bibliotek</w:t>
+      </w:r>
+    </w:p>
+    <w:p>
+      <w:pPr>
+        <w:pStyle w:val="ListParagraph"/>
+        <w:numPr>
+          <w:ilvl w:val="1"/>
+          <w:numId w:val="15"/>
+        </w:numPr>
+      </w:pPr>
+      <w:r>
+        <w:t xml:space="preserve">Tagit bort </w:t>
+      </w:r>
+      <w:proofErr w:type="spellStart"/>
+      <w:r>
+        <w:rPr>
+          <w:i/>
+        </w:rPr>
+        <w:t>Button</w:t>
+      </w:r>
+      <w:proofErr w:type="spellEnd"/>
+      <w:r>
+        <w:t>-biblioteket, byggt egen funktionalitet för knapphantering.</w:t>
+      </w:r>
+      <w:bookmarkStart w:id="25" w:name="_GoBack"/>
+      <w:bookmarkEnd w:id="25"/>
+    </w:p>
+    <w:p/>
+    <w:p/>
+    <w:p>
       <w:r>
         <w:br w:type="page"/>
       </w:r>
@@ -5145,12 +5456,12 @@
       <w:pPr>
         <w:pStyle w:val="Heading1"/>
       </w:pPr>
-      <w:bookmarkStart w:id="25" w:name="_Toc500498356"/>
+      <w:bookmarkStart w:id="26" w:name="_Toc500498356"/>
       <w:r>
         <w:lastRenderedPageBreak/>
         <w:t>Diskussion och slutsats</w:t>
       </w:r>
-      <w:bookmarkEnd w:id="25"/>
+      <w:bookmarkEnd w:id="26"/>
     </w:p>
     <w:p>
       <w:pPr>
@@ -5161,8 +5472,6 @@
           <w:szCs w:val="32"/>
         </w:rPr>
       </w:pPr>
-      <w:bookmarkStart w:id="26" w:name="_GoBack"/>
-      <w:bookmarkEnd w:id="26"/>
       <w:r>
         <w:rPr>
           <w:highlight w:val="red"/>
@@ -8414,8 +8723,8 @@
       </w:r>
     </w:p>
     <w:sectPr>
-      <w:headerReference w:type="default" r:id="rId27"/>
-      <w:footerReference w:type="default" r:id="rId28"/>
+      <w:headerReference w:type="default" r:id="rId29"/>
+      <w:footerReference w:type="default" r:id="rId30"/>
       <w:pgSz w:w="11906" w:h="16838"/>
       <w:pgMar w:top="1417" w:right="1417" w:bottom="1417" w:left="1417" w:header="708" w:footer="708" w:gutter="0"/>
       <w:cols w:space="708"/>
@@ -8485,7 +8794,7 @@
           <w:rPr>
             <w:noProof/>
           </w:rPr>
-          <w:t>15</w:t>
+          <w:t>19</w:t>
         </w:r>
         <w:r>
           <w:rPr>
@@ -9452,6 +9761,232 @@
     </w:lvl>
   </w:abstractNum>
   <w:abstractNum w:abstractNumId="8" w15:restartNumberingAfterBreak="0">
+    <w:nsid w:val="50505D5B"/>
+    <w:multiLevelType w:val="hybridMultilevel"/>
+    <w:tmpl w:val="534AACF8"/>
+    <w:lvl w:ilvl="0" w:tplc="041D0001">
+      <w:start w:val="1"/>
+      <w:numFmt w:val="bullet"/>
+      <w:lvlText w:val=""/>
+      <w:lvlJc w:val="left"/>
+      <w:pPr>
+        <w:ind w:left="720" w:hanging="360"/>
+      </w:pPr>
+      <w:rPr>
+        <w:rFonts w:ascii="Symbol" w:hAnsi="Symbol" w:hint="default"/>
+      </w:rPr>
+    </w:lvl>
+    <w:lvl w:ilvl="1" w:tplc="041D0003" w:tentative="1">
+      <w:start w:val="1"/>
+      <w:numFmt w:val="bullet"/>
+      <w:lvlText w:val="o"/>
+      <w:lvlJc w:val="left"/>
+      <w:pPr>
+        <w:ind w:left="1440" w:hanging="360"/>
+      </w:pPr>
+      <w:rPr>
+        <w:rFonts w:ascii="Courier New" w:hAnsi="Courier New" w:cs="Courier New" w:hint="default"/>
+      </w:rPr>
+    </w:lvl>
+    <w:lvl w:ilvl="2" w:tplc="041D0005" w:tentative="1">
+      <w:start w:val="1"/>
+      <w:numFmt w:val="bullet"/>
+      <w:lvlText w:val=""/>
+      <w:lvlJc w:val="left"/>
+      <w:pPr>
+        <w:ind w:left="2160" w:hanging="360"/>
+      </w:pPr>
+      <w:rPr>
+        <w:rFonts w:ascii="Wingdings" w:hAnsi="Wingdings" w:hint="default"/>
+      </w:rPr>
+    </w:lvl>
+    <w:lvl w:ilvl="3" w:tplc="041D0001" w:tentative="1">
+      <w:start w:val="1"/>
+      <w:numFmt w:val="bullet"/>
+      <w:lvlText w:val=""/>
+      <w:lvlJc w:val="left"/>
+      <w:pPr>
+        <w:ind w:left="2880" w:hanging="360"/>
+      </w:pPr>
+      <w:rPr>
+        <w:rFonts w:ascii="Symbol" w:hAnsi="Symbol" w:hint="default"/>
+      </w:rPr>
+    </w:lvl>
+    <w:lvl w:ilvl="4" w:tplc="041D0003" w:tentative="1">
+      <w:start w:val="1"/>
+      <w:numFmt w:val="bullet"/>
+      <w:lvlText w:val="o"/>
+      <w:lvlJc w:val="left"/>
+      <w:pPr>
+        <w:ind w:left="3600" w:hanging="360"/>
+      </w:pPr>
+      <w:rPr>
+        <w:rFonts w:ascii="Courier New" w:hAnsi="Courier New" w:cs="Courier New" w:hint="default"/>
+      </w:rPr>
+    </w:lvl>
+    <w:lvl w:ilvl="5" w:tplc="041D0005" w:tentative="1">
+      <w:start w:val="1"/>
+      <w:numFmt w:val="bullet"/>
+      <w:lvlText w:val=""/>
+      <w:lvlJc w:val="left"/>
+      <w:pPr>
+        <w:ind w:left="4320" w:hanging="360"/>
+      </w:pPr>
+      <w:rPr>
+        <w:rFonts w:ascii="Wingdings" w:hAnsi="Wingdings" w:hint="default"/>
+      </w:rPr>
+    </w:lvl>
+    <w:lvl w:ilvl="6" w:tplc="041D0001" w:tentative="1">
+      <w:start w:val="1"/>
+      <w:numFmt w:val="bullet"/>
+      <w:lvlText w:val=""/>
+      <w:lvlJc w:val="left"/>
+      <w:pPr>
+        <w:ind w:left="5040" w:hanging="360"/>
+      </w:pPr>
+      <w:rPr>
+        <w:rFonts w:ascii="Symbol" w:hAnsi="Symbol" w:hint="default"/>
+      </w:rPr>
+    </w:lvl>
+    <w:lvl w:ilvl="7" w:tplc="041D0003" w:tentative="1">
+      <w:start w:val="1"/>
+      <w:numFmt w:val="bullet"/>
+      <w:lvlText w:val="o"/>
+      <w:lvlJc w:val="left"/>
+      <w:pPr>
+        <w:ind w:left="5760" w:hanging="360"/>
+      </w:pPr>
+      <w:rPr>
+        <w:rFonts w:ascii="Courier New" w:hAnsi="Courier New" w:cs="Courier New" w:hint="default"/>
+      </w:rPr>
+    </w:lvl>
+    <w:lvl w:ilvl="8" w:tplc="041D0005" w:tentative="1">
+      <w:start w:val="1"/>
+      <w:numFmt w:val="bullet"/>
+      <w:lvlText w:val=""/>
+      <w:lvlJc w:val="left"/>
+      <w:pPr>
+        <w:ind w:left="6480" w:hanging="360"/>
+      </w:pPr>
+      <w:rPr>
+        <w:rFonts w:ascii="Wingdings" w:hAnsi="Wingdings" w:hint="default"/>
+      </w:rPr>
+    </w:lvl>
+  </w:abstractNum>
+  <w:abstractNum w:abstractNumId="9" w15:restartNumberingAfterBreak="0">
+    <w:nsid w:val="5FD66CFD"/>
+    <w:multiLevelType w:val="hybridMultilevel"/>
+    <w:tmpl w:val="CF625FDE"/>
+    <w:lvl w:ilvl="0" w:tplc="041D0001">
+      <w:start w:val="1"/>
+      <w:numFmt w:val="bullet"/>
+      <w:lvlText w:val=""/>
+      <w:lvlJc w:val="left"/>
+      <w:pPr>
+        <w:ind w:left="720" w:hanging="360"/>
+      </w:pPr>
+      <w:rPr>
+        <w:rFonts w:ascii="Symbol" w:hAnsi="Symbol" w:hint="default"/>
+      </w:rPr>
+    </w:lvl>
+    <w:lvl w:ilvl="1" w:tplc="041D0003">
+      <w:start w:val="1"/>
+      <w:numFmt w:val="bullet"/>
+      <w:lvlText w:val="o"/>
+      <w:lvlJc w:val="left"/>
+      <w:pPr>
+        <w:ind w:left="1440" w:hanging="360"/>
+      </w:pPr>
+      <w:rPr>
+        <w:rFonts w:ascii="Courier New" w:hAnsi="Courier New" w:cs="Courier New" w:hint="default"/>
+      </w:rPr>
+    </w:lvl>
+    <w:lvl w:ilvl="2" w:tplc="041D0005" w:tentative="1">
+      <w:start w:val="1"/>
+      <w:numFmt w:val="bullet"/>
+      <w:lvlText w:val=""/>
+      <w:lvlJc w:val="left"/>
+      <w:pPr>
+        <w:ind w:left="2160" w:hanging="360"/>
+      </w:pPr>
+      <w:rPr>
+        <w:rFonts w:ascii="Wingdings" w:hAnsi="Wingdings" w:hint="default"/>
+      </w:rPr>
+    </w:lvl>
+    <w:lvl w:ilvl="3" w:tplc="041D0001" w:tentative="1">
+      <w:start w:val="1"/>
+      <w:numFmt w:val="bullet"/>
+      <w:lvlText w:val=""/>
+      <w:lvlJc w:val="left"/>
+      <w:pPr>
+        <w:ind w:left="2880" w:hanging="360"/>
+      </w:pPr>
+      <w:rPr>
+        <w:rFonts w:ascii="Symbol" w:hAnsi="Symbol" w:hint="default"/>
+      </w:rPr>
+    </w:lvl>
+    <w:lvl w:ilvl="4" w:tplc="041D0003" w:tentative="1">
+      <w:start w:val="1"/>
+      <w:numFmt w:val="bullet"/>
+      <w:lvlText w:val="o"/>
+      <w:lvlJc w:val="left"/>
+      <w:pPr>
+        <w:ind w:left="3600" w:hanging="360"/>
+      </w:pPr>
+      <w:rPr>
+        <w:rFonts w:ascii="Courier New" w:hAnsi="Courier New" w:cs="Courier New" w:hint="default"/>
+      </w:rPr>
+    </w:lvl>
+    <w:lvl w:ilvl="5" w:tplc="041D0005" w:tentative="1">
+      <w:start w:val="1"/>
+      <w:numFmt w:val="bullet"/>
+      <w:lvlText w:val=""/>
+      <w:lvlJc w:val="left"/>
+      <w:pPr>
+        <w:ind w:left="4320" w:hanging="360"/>
+      </w:pPr>
+      <w:rPr>
+        <w:rFonts w:ascii="Wingdings" w:hAnsi="Wingdings" w:hint="default"/>
+      </w:rPr>
+    </w:lvl>
+    <w:lvl w:ilvl="6" w:tplc="041D0001" w:tentative="1">
+      <w:start w:val="1"/>
+      <w:numFmt w:val="bullet"/>
+      <w:lvlText w:val=""/>
+      <w:lvlJc w:val="left"/>
+      <w:pPr>
+        <w:ind w:left="5040" w:hanging="360"/>
+      </w:pPr>
+      <w:rPr>
+        <w:rFonts w:ascii="Symbol" w:hAnsi="Symbol" w:hint="default"/>
+      </w:rPr>
+    </w:lvl>
+    <w:lvl w:ilvl="7" w:tplc="041D0003" w:tentative="1">
+      <w:start w:val="1"/>
+      <w:numFmt w:val="bullet"/>
+      <w:lvlText w:val="o"/>
+      <w:lvlJc w:val="left"/>
+      <w:pPr>
+        <w:ind w:left="5760" w:hanging="360"/>
+      </w:pPr>
+      <w:rPr>
+        <w:rFonts w:ascii="Courier New" w:hAnsi="Courier New" w:cs="Courier New" w:hint="default"/>
+      </w:rPr>
+    </w:lvl>
+    <w:lvl w:ilvl="8" w:tplc="041D0005" w:tentative="1">
+      <w:start w:val="1"/>
+      <w:numFmt w:val="bullet"/>
+      <w:lvlText w:val=""/>
+      <w:lvlJc w:val="left"/>
+      <w:pPr>
+        <w:ind w:left="6480" w:hanging="360"/>
+      </w:pPr>
+      <w:rPr>
+        <w:rFonts w:ascii="Wingdings" w:hAnsi="Wingdings" w:hint="default"/>
+      </w:rPr>
+    </w:lvl>
+  </w:abstractNum>
+  <w:abstractNum w:abstractNumId="10" w15:restartNumberingAfterBreak="0">
     <w:nsid w:val="762C3F26"/>
     <w:multiLevelType w:val="hybridMultilevel"/>
     <w:tmpl w:val="8EBE82EE"/>
@@ -9601,7 +10136,7 @@
     <w:abstractNumId w:val="2"/>
   </w:num>
   <w:num w:numId="4">
-    <w:abstractNumId w:val="8"/>
+    <w:abstractNumId w:val="10"/>
   </w:num>
   <w:num w:numId="5">
     <w:abstractNumId w:val="1"/>
@@ -9656,6 +10191,12 @@
   </w:num>
   <w:num w:numId="13">
     <w:abstractNumId w:val="5"/>
+  </w:num>
+  <w:num w:numId="14">
+    <w:abstractNumId w:val="8"/>
+  </w:num>
+  <w:num w:numId="15">
+    <w:abstractNumId w:val="9"/>
   </w:num>
 </w:numbering>
 </file>
@@ -10931,7 +11472,7 @@
 </file>
 
 <file path=customXml/itemProps1.xml><?xml version="1.0" encoding="utf-8"?>
-<ds:datastoreItem xmlns:ds="http://schemas.openxmlformats.org/officeDocument/2006/customXml" ds:itemID="{9FCAE315-E865-447A-BD16-4010A7F3001A}">
+<ds:datastoreItem xmlns:ds="http://schemas.openxmlformats.org/officeDocument/2006/customXml" ds:itemID="{E2C03D54-0AB0-4B6A-84E7-5548C52CB6DC}">
   <ds:schemaRefs>
     <ds:schemaRef ds:uri="http://schemas.openxmlformats.org/officeDocument/2006/bibliography"/>
   </ds:schemaRefs>

</xml_diff>

<commit_message>
Added description of work with code and tinkercad project
</commit_message>
<xml_diff>
--- a/react-game/report/react-game-simulation-report.docx
+++ b/react-game/report/react-game-simulation-report.docx
@@ -2860,27 +2860,14 @@
       <w:r>
         <w:t xml:space="preserve">Figur </w:t>
       </w:r>
-      <w:r>
-        <w:fldChar w:fldCharType="begin"/>
-      </w:r>
-      <w:r>
-        <w:instrText xml:space="preserve"> SEQ Figur \* ARABIC </w:instrText>
-      </w:r>
-      <w:r>
-        <w:fldChar w:fldCharType="separate"/>
-      </w:r>
-      <w:r>
-        <w:rPr>
-          <w:noProof/>
-        </w:rPr>
-        <w:t>1</w:t>
-      </w:r>
-      <w:r>
-        <w:rPr>
-          <w:noProof/>
-        </w:rPr>
-        <w:fldChar w:fldCharType="end"/>
-      </w:r>
+      <w:fldSimple w:instr=" SEQ Figur \* ARABIC ">
+        <w:r>
+          <w:rPr>
+            <w:noProof/>
+          </w:rPr>
+          <w:t>1</w:t>
+        </w:r>
+      </w:fldSimple>
       <w:r>
         <w:t xml:space="preserve"> Fotografi på uppkopplat</w:t>
       </w:r>
@@ -3434,6 +3421,11 @@
       </w:hyperlink>
     </w:p>
     <w:p>
+      <w:pPr>
+        <w:rPr>
+          <w:rStyle w:val="Hyperlink"/>
+        </w:rPr>
+      </w:pPr>
       <w:r>
         <w:t>Simuleringstest av RGB-LED i TinkerCad</w:t>
       </w:r>
@@ -3449,6 +3441,22 @@
         </w:r>
       </w:hyperlink>
     </w:p>
+    <w:p>
+      <w:r>
+        <w:t>Reaktionsspel WIP, test av LCD och ISR</w:t>
+      </w:r>
+      <w:r>
+        <w:br/>
+      </w:r>
+      <w:hyperlink r:id="rId17" w:history="1">
+        <w:r>
+          <w:rPr>
+            <w:rStyle w:val="Hyperlink"/>
+          </w:rPr>
+          <w:t>https://youtu.be/Jycv4DsDiec</w:t>
+        </w:r>
+      </w:hyperlink>
+    </w:p>
     <w:p/>
     <w:p>
       <w:pPr>
@@ -3470,7 +3478,7 @@
       <w:r>
         <w:br/>
       </w:r>
-      <w:hyperlink r:id="rId17" w:history="1">
+      <w:hyperlink r:id="rId18" w:history="1">
         <w:r>
           <w:rPr>
             <w:rStyle w:val="Hyperlink"/>
@@ -3491,7 +3499,7 @@
       <w:r>
         <w:br/>
       </w:r>
-      <w:hyperlink r:id="rId18" w:history="1">
+      <w:hyperlink r:id="rId19" w:history="1">
         <w:r>
           <w:rPr>
             <w:rStyle w:val="Hyperlink"/>
@@ -3844,7 +3852,7 @@
                     <pic:cNvPicPr/>
                   </pic:nvPicPr>
                   <pic:blipFill>
-                    <a:blip r:embed="rId19">
+                    <a:blip r:embed="rId20">
                       <a:extLst>
                         <a:ext uri="{28A0092B-C50C-407E-A947-70E740481C1C}">
                           <a14:useLocalDpi xmlns:a14="http://schemas.microsoft.com/office/drawing/2010/main" val="0"/>
@@ -3878,27 +3886,14 @@
       <w:r>
         <w:t xml:space="preserve">Figur </w:t>
       </w:r>
-      <w:r>
-        <w:fldChar w:fldCharType="begin"/>
-      </w:r>
-      <w:r>
-        <w:instrText xml:space="preserve"> SEQ Figur \* ARABIC </w:instrText>
-      </w:r>
-      <w:r>
-        <w:fldChar w:fldCharType="separate"/>
-      </w:r>
-      <w:r>
-        <w:rPr>
-          <w:noProof/>
-        </w:rPr>
-        <w:t>4</w:t>
-      </w:r>
-      <w:r>
-        <w:rPr>
-          <w:noProof/>
-        </w:rPr>
-        <w:fldChar w:fldCharType="end"/>
-      </w:r>
+      <w:fldSimple w:instr=" SEQ Figur \* ARABIC ">
+        <w:r>
+          <w:rPr>
+            <w:noProof/>
+          </w:rPr>
+          <w:t>4</w:t>
+        </w:r>
+      </w:fldSimple>
       <w:r>
         <w:t xml:space="preserve"> Planering med verktyget Trello</w:t>
       </w:r>
@@ -4007,7 +4002,7 @@
                     <pic:cNvPicPr/>
                   </pic:nvPicPr>
                   <pic:blipFill>
-                    <a:blip r:embed="rId20">
+                    <a:blip r:embed="rId21">
                       <a:extLst>
                         <a:ext uri="{28A0092B-C50C-407E-A947-70E740481C1C}">
                           <a14:useLocalDpi xmlns:a14="http://schemas.microsoft.com/office/drawing/2010/main" val="0"/>
@@ -4041,27 +4036,14 @@
       <w:r>
         <w:t xml:space="preserve">Figur </w:t>
       </w:r>
-      <w:r>
-        <w:fldChar w:fldCharType="begin"/>
-      </w:r>
-      <w:r>
-        <w:instrText xml:space="preserve"> SEQ Figur \* ARABIC </w:instrText>
-      </w:r>
-      <w:r>
-        <w:fldChar w:fldCharType="separate"/>
-      </w:r>
-      <w:r>
-        <w:rPr>
-          <w:noProof/>
-        </w:rPr>
-        <w:t>5</w:t>
-      </w:r>
-      <w:r>
-        <w:rPr>
-          <w:noProof/>
-        </w:rPr>
-        <w:fldChar w:fldCharType="end"/>
-      </w:r>
+      <w:fldSimple w:instr=" SEQ Figur \* ARABIC ">
+        <w:r>
+          <w:rPr>
+            <w:noProof/>
+          </w:rPr>
+          <w:t>5</w:t>
+        </w:r>
+      </w:fldSimple>
       <w:r>
         <w:t xml:space="preserve"> Undermenyn Circuits på TinkerCad</w:t>
       </w:r>
@@ -4110,7 +4092,7 @@
                     <pic:cNvPicPr/>
                   </pic:nvPicPr>
                   <pic:blipFill rotWithShape="1">
-                    <a:blip r:embed="rId21">
+                    <a:blip r:embed="rId22">
                       <a:extLst>
                         <a:ext uri="{28A0092B-C50C-407E-A947-70E740481C1C}">
                           <a14:useLocalDpi xmlns:a14="http://schemas.microsoft.com/office/drawing/2010/main" val="0"/>
@@ -4151,27 +4133,14 @@
       <w:r>
         <w:t xml:space="preserve">Figur </w:t>
       </w:r>
-      <w:r>
-        <w:fldChar w:fldCharType="begin"/>
-      </w:r>
-      <w:r>
-        <w:instrText xml:space="preserve"> SEQ Figur \* ARABIC </w:instrText>
-      </w:r>
-      <w:r>
-        <w:fldChar w:fldCharType="separate"/>
-      </w:r>
-      <w:r>
-        <w:rPr>
-          <w:noProof/>
-        </w:rPr>
-        <w:t>6</w:t>
-      </w:r>
-      <w:r>
-        <w:rPr>
-          <w:noProof/>
-        </w:rPr>
-        <w:fldChar w:fldCharType="end"/>
-      </w:r>
+      <w:fldSimple w:instr=" SEQ Figur \* ARABIC ">
+        <w:r>
+          <w:rPr>
+            <w:noProof/>
+          </w:rPr>
+          <w:t>6</w:t>
+        </w:r>
+      </w:fldSimple>
       <w:r>
         <w:t xml:space="preserve"> Tilläggning av tryckknapp i TinkerCad</w:t>
       </w:r>
@@ -4399,7 +4368,7 @@
                     <pic:cNvPicPr/>
                   </pic:nvPicPr>
                   <pic:blipFill>
-                    <a:blip r:embed="rId22" cstate="print">
+                    <a:blip r:embed="rId23" cstate="print">
                       <a:extLst>
                         <a:ext uri="{28A0092B-C50C-407E-A947-70E740481C1C}">
                           <a14:useLocalDpi xmlns:a14="http://schemas.microsoft.com/office/drawing/2010/main" val="0"/>
@@ -4433,27 +4402,14 @@
       <w:r>
         <w:t xml:space="preserve">Figur </w:t>
       </w:r>
-      <w:r>
-        <w:fldChar w:fldCharType="begin"/>
-      </w:r>
-      <w:r>
-        <w:instrText xml:space="preserve"> SEQ Figur \* ARABIC </w:instrText>
-      </w:r>
-      <w:r>
-        <w:fldChar w:fldCharType="separate"/>
-      </w:r>
-      <w:r>
-        <w:rPr>
-          <w:noProof/>
-        </w:rPr>
-        <w:t>7</w:t>
-      </w:r>
-      <w:r>
-        <w:rPr>
-          <w:noProof/>
-        </w:rPr>
-        <w:fldChar w:fldCharType="end"/>
-      </w:r>
+      <w:fldSimple w:instr=" SEQ Figur \* ARABIC ">
+        <w:r>
+          <w:rPr>
+            <w:noProof/>
+          </w:rPr>
+          <w:t>7</w:t>
+        </w:r>
+      </w:fldSimple>
       <w:r>
         <w:t xml:space="preserve"> TinkerCad-projekt med två knappar och en Arduino UNO</w:t>
       </w:r>
@@ -4665,7 +4621,7 @@
                     <pic:cNvPicPr/>
                   </pic:nvPicPr>
                   <pic:blipFill>
-                    <a:blip r:embed="rId23" cstate="print">
+                    <a:blip r:embed="rId24" cstate="print">
                       <a:extLst>
                         <a:ext uri="{28A0092B-C50C-407E-A947-70E740481C1C}">
                           <a14:useLocalDpi xmlns:a14="http://schemas.microsoft.com/office/drawing/2010/main" val="0"/>
@@ -4699,27 +4655,14 @@
       <w:r>
         <w:t xml:space="preserve">Figur </w:t>
       </w:r>
-      <w:r>
-        <w:fldChar w:fldCharType="begin"/>
-      </w:r>
-      <w:r>
-        <w:instrText xml:space="preserve"> SEQ Figur \* ARABIC </w:instrText>
-      </w:r>
-      <w:r>
-        <w:fldChar w:fldCharType="separate"/>
-      </w:r>
-      <w:r>
-        <w:rPr>
-          <w:noProof/>
-        </w:rPr>
-        <w:t>8</w:t>
-      </w:r>
-      <w:r>
-        <w:rPr>
-          <w:noProof/>
-        </w:rPr>
-        <w:fldChar w:fldCharType="end"/>
-      </w:r>
+      <w:fldSimple w:instr=" SEQ Figur \* ARABIC ">
+        <w:r>
+          <w:rPr>
+            <w:noProof/>
+          </w:rPr>
+          <w:t>8</w:t>
+        </w:r>
+      </w:fldSimple>
       <w:r>
         <w:t xml:space="preserve"> </w:t>
       </w:r>
@@ -4762,7 +4705,7 @@
                     <pic:cNvPicPr/>
                   </pic:nvPicPr>
                   <pic:blipFill rotWithShape="1">
-                    <a:blip r:embed="rId24">
+                    <a:blip r:embed="rId25">
                       <a:extLst>
                         <a:ext uri="{28A0092B-C50C-407E-A947-70E740481C1C}">
                           <a14:useLocalDpi xmlns:a14="http://schemas.microsoft.com/office/drawing/2010/main" val="0"/>
@@ -4803,27 +4746,14 @@
       <w:r>
         <w:t xml:space="preserve">Figur </w:t>
       </w:r>
-      <w:r>
-        <w:fldChar w:fldCharType="begin"/>
-      </w:r>
-      <w:r>
-        <w:instrText xml:space="preserve"> SEQ Figur \* ARABIC </w:instrText>
-      </w:r>
-      <w:r>
-        <w:fldChar w:fldCharType="separate"/>
-      </w:r>
-      <w:r>
-        <w:rPr>
-          <w:noProof/>
-        </w:rPr>
-        <w:t>9</w:t>
-      </w:r>
-      <w:r>
-        <w:rPr>
-          <w:noProof/>
-        </w:rPr>
-        <w:fldChar w:fldCharType="end"/>
-      </w:r>
+      <w:fldSimple w:instr=" SEQ Figur \* ARABIC ">
+        <w:r>
+          <w:rPr>
+            <w:noProof/>
+          </w:rPr>
+          <w:t>9</w:t>
+        </w:r>
+      </w:fldSimple>
       <w:r>
         <w:t xml:space="preserve"> Indikation i TinkerCad, att en RGB-Lysdiod (den högra i bilden) har gått sönder</w:t>
       </w:r>
@@ -4902,7 +4832,7 @@
                     <pic:cNvPicPr/>
                   </pic:nvPicPr>
                   <pic:blipFill rotWithShape="1">
-                    <a:blip r:embed="rId25">
+                    <a:blip r:embed="rId26">
                       <a:extLst>
                         <a:ext uri="{28A0092B-C50C-407E-A947-70E740481C1C}">
                           <a14:useLocalDpi xmlns:a14="http://schemas.microsoft.com/office/drawing/2010/main" val="0"/>
@@ -4943,27 +4873,14 @@
       <w:r>
         <w:t xml:space="preserve">Figur </w:t>
       </w:r>
-      <w:r>
-        <w:fldChar w:fldCharType="begin"/>
-      </w:r>
-      <w:r>
-        <w:instrText xml:space="preserve"> SEQ Figur \* ARABIC </w:instrText>
-      </w:r>
-      <w:r>
-        <w:fldChar w:fldCharType="separate"/>
-      </w:r>
-      <w:r>
-        <w:rPr>
-          <w:noProof/>
-        </w:rPr>
-        <w:t>10</w:t>
-      </w:r>
-      <w:r>
-        <w:rPr>
-          <w:noProof/>
-        </w:rPr>
-        <w:fldChar w:fldCharType="end"/>
-      </w:r>
+      <w:fldSimple w:instr=" SEQ Figur \* ARABIC ">
+        <w:r>
+          <w:rPr>
+            <w:noProof/>
+          </w:rPr>
+          <w:t>10</w:t>
+        </w:r>
+      </w:fldSimple>
       <w:r>
         <w:t xml:space="preserve"> LCD 16 x 2-display i </w:t>
       </w:r>
@@ -5010,8 +4927,8 @@
         </w:rPr>
         <w:drawing>
           <wp:inline distT="0" distB="0" distL="0" distR="0">
-            <wp:extent cx="4638675" cy="3749227"/>
-            <wp:effectExtent l="0" t="0" r="0" b="3810"/>
+            <wp:extent cx="5149897" cy="4162425"/>
+            <wp:effectExtent l="0" t="0" r="0" b="0"/>
             <wp:docPr id="14" name="Picture 14"/>
             <wp:cNvGraphicFramePr>
               <a:graphicFrameLocks xmlns:a="http://schemas.openxmlformats.org/drawingml/2006/main" noChangeAspect="1"/>
@@ -5024,7 +4941,7 @@
                     <pic:cNvPicPr/>
                   </pic:nvPicPr>
                   <pic:blipFill>
-                    <a:blip r:embed="rId26" cstate="print">
+                    <a:blip r:embed="rId27" cstate="print">
                       <a:extLst>
                         <a:ext uri="{28A0092B-C50C-407E-A947-70E740481C1C}">
                           <a14:useLocalDpi xmlns:a14="http://schemas.microsoft.com/office/drawing/2010/main" val="0"/>
@@ -5038,7 +4955,7 @@
                   <pic:spPr>
                     <a:xfrm>
                       <a:off x="0" y="0"/>
-                      <a:ext cx="4645080" cy="3754404"/>
+                      <a:ext cx="5170037" cy="4178703"/>
                     </a:xfrm>
                     <a:prstGeom prst="rect">
                       <a:avLst/>
@@ -5058,27 +4975,14 @@
       <w:r>
         <w:t xml:space="preserve">Figur </w:t>
       </w:r>
-      <w:r>
-        <w:fldChar w:fldCharType="begin"/>
-      </w:r>
-      <w:r>
-        <w:instrText xml:space="preserve"> SEQ Figur \* ARABIC </w:instrText>
-      </w:r>
-      <w:r>
-        <w:fldChar w:fldCharType="separate"/>
-      </w:r>
-      <w:r>
-        <w:rPr>
-          <w:noProof/>
-        </w:rPr>
-        <w:t>11</w:t>
-      </w:r>
-      <w:r>
-        <w:rPr>
-          <w:noProof/>
-        </w:rPr>
-        <w:fldChar w:fldCharType="end"/>
-      </w:r>
+      <w:fldSimple w:instr=" SEQ Figur \* ARABIC ">
+        <w:r>
+          <w:rPr>
+            <w:noProof/>
+          </w:rPr>
+          <w:t>11</w:t>
+        </w:r>
+      </w:fldSimple>
       <w:r>
         <w:t xml:space="preserve"> TinkerCad-projekt med LCD-display och en Ar</w:t>
       </w:r>
@@ -5095,20 +4999,21 @@
       </w:r>
     </w:p>
     <w:p>
-      <w:r>
-        <w:br w:type="page"/>
-      </w:r>
-    </w:p>
-    <w:p>
       <w:pPr>
         <w:pStyle w:val="Heading2"/>
       </w:pPr>
       <w:bookmarkStart w:id="24" w:name="_Toc500498355"/>
       <w:r>
         <w:lastRenderedPageBreak/>
-        <w:t>Ändringar i ursprungskod för simulering i TinkerCad</w:t>
+        <w:t>Skapande av kod</w:t>
+      </w:r>
+      <w:r>
+        <w:t xml:space="preserve"> och </w:t>
       </w:r>
       <w:bookmarkEnd w:id="24"/>
+      <w:r>
+        <w:t>simuleringsprojekt i TinkerCad</w:t>
+      </w:r>
     </w:p>
     <w:p>
       <w:r>
@@ -5127,20 +5032,21 @@
         <w:t xml:space="preserve"> över ett år sedan</w:t>
       </w:r>
       <w:r>
-        <w:t xml:space="preserve">, den valdes också att </w:t>
-      </w:r>
-      <w:proofErr w:type="spellStart"/>
-      <w:r>
-        <w:t>refaktoreras</w:t>
-      </w:r>
-      <w:proofErr w:type="spellEnd"/>
+        <w:t xml:space="preserve">, den valdes </w:t>
+      </w:r>
+      <w:r>
+        <w:t>att mer eller mindre skrivas om</w:t>
+      </w:r>
       <w:r>
         <w:t xml:space="preserve"> i sin helhet, förutom de ändringar som behövde göras för att få den simuleringsbar i TinkerCad.</w:t>
       </w:r>
     </w:p>
     <w:p>
       <w:r>
-        <w:t>Ändringar som utfördes:</w:t>
+        <w:t>Skillnader mellan den nya koden, och reaction-games originalkod</w:t>
+      </w:r>
+      <w:r>
+        <w:t>:</w:t>
       </w:r>
     </w:p>
     <w:p>
@@ -5150,8 +5056,14 @@
           <w:ilvl w:val="0"/>
           <w:numId w:val="15"/>
         </w:numPr>
-      </w:pPr>
-      <w:r>
+        <w:rPr>
+          <w:b/>
+        </w:rPr>
+      </w:pPr>
+      <w:r>
+        <w:rPr>
+          <w:b/>
+        </w:rPr>
         <w:t>Indentering</w:t>
       </w:r>
     </w:p>
@@ -5164,7 +5076,13 @@
         </w:numPr>
       </w:pPr>
       <w:r>
-        <w:t>Omplacering av klammerparenteser</w:t>
+        <w:t>Annan placering</w:t>
+      </w:r>
+      <w:r>
+        <w:t xml:space="preserve"> av klammerparenteser</w:t>
+      </w:r>
+      <w:r>
+        <w:t>.</w:t>
       </w:r>
     </w:p>
     <w:p>
@@ -5176,16 +5094,22 @@
         </w:numPr>
       </w:pPr>
       <w:r>
-        <w:t xml:space="preserve">Byte från </w:t>
-      </w:r>
-      <w:proofErr w:type="spellStart"/>
-      <w:r>
-        <w:t>tabb</w:t>
-      </w:r>
-      <w:proofErr w:type="spellEnd"/>
-      <w:r>
-        <w:t>-tecken till fyra mellanslag</w:t>
-      </w:r>
+        <w:t xml:space="preserve">Mellanslag används i stället för </w:t>
+      </w:r>
+      <w:proofErr w:type="spellStart"/>
+      <w:r>
+        <w:t>tab</w:t>
+      </w:r>
+      <w:proofErr w:type="spellEnd"/>
+      <w:r>
+        <w:t>-tecken.</w:t>
+      </w:r>
+    </w:p>
+    <w:p>
+      <w:pPr>
+        <w:pStyle w:val="ListParagraph"/>
+        <w:ind w:left="1440"/>
+      </w:pPr>
     </w:p>
     <w:p>
       <w:pPr>
@@ -5194,8 +5118,14 @@
           <w:ilvl w:val="0"/>
           <w:numId w:val="15"/>
         </w:numPr>
-      </w:pPr>
-      <w:r>
+        <w:rPr>
+          <w:b/>
+        </w:rPr>
+      </w:pPr>
+      <w:r>
+        <w:rPr>
+          <w:b/>
+        </w:rPr>
         <w:t>Variabler</w:t>
       </w:r>
     </w:p>
@@ -5208,7 +5138,10 @@
         </w:numPr>
       </w:pPr>
       <w:r>
-        <w:t>Namnändringar</w:t>
+        <w:t>Bättre namngivning av variabelnamn</w:t>
+      </w:r>
+      <w:r>
+        <w:t>.</w:t>
       </w:r>
     </w:p>
     <w:p>
@@ -5220,13 +5153,39 @@
         </w:numPr>
       </w:pPr>
       <w:r>
-        <w:t>Använd</w:t>
-      </w:r>
-      <w:r>
-        <w:t xml:space="preserve"> array </w:t>
-      </w:r>
-      <w:r>
-        <w:t>för flera variabler av samma typ, exempel:</w:t>
+        <w:t>Färre användningar av globala variabler</w:t>
+      </w:r>
+      <w:r>
+        <w:t>.</w:t>
+      </w:r>
+    </w:p>
+    <w:p>
+      <w:pPr>
+        <w:pStyle w:val="ListParagraph"/>
+        <w:numPr>
+          <w:ilvl w:val="1"/>
+          <w:numId w:val="15"/>
+        </w:numPr>
+      </w:pPr>
+      <w:proofErr w:type="spellStart"/>
+      <w:r>
+        <w:t>Arrayer</w:t>
+      </w:r>
+      <w:proofErr w:type="spellEnd"/>
+      <w:r>
+        <w:t xml:space="preserve"> används</w:t>
+      </w:r>
+      <w:r>
+        <w:t xml:space="preserve"> </w:t>
+      </w:r>
+      <w:r>
+        <w:t xml:space="preserve">för </w:t>
+      </w:r>
+      <w:r>
+        <w:t>v</w:t>
+      </w:r>
+      <w:r>
+        <w:t>ariabler av samma typ, exempel:</w:t>
       </w:r>
     </w:p>
     <w:p>
@@ -5255,7 +5214,7 @@
                     <pic:cNvPicPr/>
                   </pic:nvPicPr>
                   <pic:blipFill>
-                    <a:blip r:embed="rId27">
+                    <a:blip r:embed="rId28">
                       <a:extLst>
                         <a:ext uri="{28A0092B-C50C-407E-A947-70E740481C1C}">
                           <a14:useLocalDpi xmlns:a14="http://schemas.microsoft.com/office/drawing/2010/main" val="0"/>
@@ -5290,32 +5249,20 @@
       <w:r>
         <w:t xml:space="preserve">Figur </w:t>
       </w:r>
-      <w:r>
-        <w:fldChar w:fldCharType="begin"/>
-      </w:r>
-      <w:r>
-        <w:instrText xml:space="preserve"> SEQ Figur \* ARABIC </w:instrText>
-      </w:r>
-      <w:r>
-        <w:fldChar w:fldCharType="separate"/>
-      </w:r>
-      <w:r>
-        <w:rPr>
-          <w:noProof/>
-        </w:rPr>
-        <w:t>12</w:t>
-      </w:r>
-      <w:r>
-        <w:fldChar w:fldCharType="end"/>
-      </w:r>
-      <w:r>
-        <w:t xml:space="preserve"> Variabler innan </w:t>
-      </w:r>
-      <w:proofErr w:type="spellStart"/>
-      <w:r>
-        <w:t>refaktorering</w:t>
-      </w:r>
-      <w:proofErr w:type="spellEnd"/>
+      <w:fldSimple w:instr=" SEQ Figur \* ARABIC ">
+        <w:r>
+          <w:rPr>
+            <w:noProof/>
+          </w:rPr>
+          <w:t>12</w:t>
+        </w:r>
+      </w:fldSimple>
+      <w:r>
+        <w:t xml:space="preserve"> Variabler i</w:t>
+      </w:r>
+      <w:r>
+        <w:t xml:space="preserve"> ursprungskod</w:t>
+      </w:r>
     </w:p>
     <w:p>
       <w:pPr>
@@ -5346,7 +5293,7 @@
                     <pic:cNvPicPr/>
                   </pic:nvPicPr>
                   <pic:blipFill>
-                    <a:blip r:embed="rId28">
+                    <a:blip r:embed="rId29">
                       <a:extLst>
                         <a:ext uri="{28A0092B-C50C-407E-A947-70E740481C1C}">
                           <a14:useLocalDpi xmlns:a14="http://schemas.microsoft.com/office/drawing/2010/main" val="0"/>
@@ -5381,32 +5328,20 @@
       <w:r>
         <w:t xml:space="preserve">Figur </w:t>
       </w:r>
-      <w:r>
-        <w:fldChar w:fldCharType="begin"/>
-      </w:r>
-      <w:r>
-        <w:instrText xml:space="preserve"> SEQ Figur \* ARABIC </w:instrText>
-      </w:r>
-      <w:r>
-        <w:fldChar w:fldCharType="separate"/>
-      </w:r>
-      <w:r>
-        <w:rPr>
-          <w:noProof/>
-        </w:rPr>
-        <w:t>13</w:t>
-      </w:r>
-      <w:r>
-        <w:fldChar w:fldCharType="end"/>
-      </w:r>
-      <w:r>
-        <w:t xml:space="preserve"> Variabler efter </w:t>
-      </w:r>
-      <w:proofErr w:type="spellStart"/>
-      <w:r>
-        <w:t>refaktorering</w:t>
-      </w:r>
-      <w:proofErr w:type="spellEnd"/>
+      <w:fldSimple w:instr=" SEQ Figur \* ARABIC ">
+        <w:r>
+          <w:rPr>
+            <w:noProof/>
+          </w:rPr>
+          <w:t>13</w:t>
+        </w:r>
+      </w:fldSimple>
+      <w:r>
+        <w:t xml:space="preserve"> Variabler </w:t>
+      </w:r>
+      <w:r>
+        <w:t>i ny kod</w:t>
+      </w:r>
     </w:p>
     <w:p>
       <w:pPr>
@@ -5415,8 +5350,14 @@
           <w:ilvl w:val="0"/>
           <w:numId w:val="15"/>
         </w:numPr>
-      </w:pPr>
-      <w:r>
+        <w:rPr>
+          <w:b/>
+        </w:rPr>
+      </w:pPr>
+      <w:r>
+        <w:rPr>
+          <w:b/>
+        </w:rPr>
         <w:t>Bibliotek</w:t>
       </w:r>
     </w:p>
@@ -5429,7 +5370,7 @@
         </w:numPr>
       </w:pPr>
       <w:r>
-        <w:t xml:space="preserve">Tagit bort </w:t>
+        <w:t xml:space="preserve">Egen funktionalitet för knapphantering används, i stället för att använda biblioteket </w:t>
       </w:r>
       <w:proofErr w:type="spellStart"/>
       <w:r>
@@ -5440,14 +5381,812 @@
       </w:r>
       <w:proofErr w:type="spellEnd"/>
       <w:r>
-        <w:t>-biblioteket, byggt egen funktionalitet för knapphantering.</w:t>
-      </w:r>
+        <w:t>.</w:t>
+      </w:r>
+    </w:p>
+    <w:p>
+      <w:pPr>
+        <w:pStyle w:val="ListParagraph"/>
+        <w:numPr>
+          <w:ilvl w:val="1"/>
+          <w:numId w:val="15"/>
+        </w:numPr>
+      </w:pPr>
+      <w:proofErr w:type="spellStart"/>
+      <w:r>
+        <w:rPr>
+          <w:i/>
+        </w:rPr>
+        <w:t>LiquidCrystal</w:t>
+      </w:r>
+      <w:proofErr w:type="spellEnd"/>
+      <w:r>
+        <w:t xml:space="preserve">-biblioteket används i stället för </w:t>
+      </w:r>
+      <w:r>
+        <w:rPr>
+          <w:i/>
+        </w:rPr>
+        <w:t>U8glib</w:t>
+      </w:r>
+      <w:r>
+        <w:t>-biblioteket (för SSD1306-OLED)</w:t>
+      </w:r>
+      <w:r>
+        <w:t>.</w:t>
+      </w:r>
+    </w:p>
+    <w:p>
+      <w:pPr>
+        <w:pStyle w:val="ListParagraph"/>
+        <w:ind w:left="1440"/>
+      </w:pPr>
+    </w:p>
+    <w:p>
+      <w:pPr>
+        <w:pStyle w:val="ListParagraph"/>
+        <w:numPr>
+          <w:ilvl w:val="0"/>
+          <w:numId w:val="15"/>
+        </w:numPr>
+        <w:rPr>
+          <w:b/>
+        </w:rPr>
+      </w:pPr>
+      <w:r>
+        <w:rPr>
+          <w:b/>
+        </w:rPr>
+        <w:t>Funktioner</w:t>
+      </w:r>
+    </w:p>
+    <w:p>
+      <w:pPr>
+        <w:pStyle w:val="ListParagraph"/>
+        <w:numPr>
+          <w:ilvl w:val="1"/>
+          <w:numId w:val="15"/>
+        </w:numPr>
+      </w:pPr>
+      <w:r>
+        <w:t>Bättre namngivning av funktionsnamn</w:t>
+      </w:r>
+      <w:r>
+        <w:t>.</w:t>
+      </w:r>
+    </w:p>
+    <w:p>
+      <w:pPr>
+        <w:pStyle w:val="ListParagraph"/>
+        <w:numPr>
+          <w:ilvl w:val="1"/>
+          <w:numId w:val="15"/>
+        </w:numPr>
+      </w:pPr>
+      <w:r>
+        <w:t xml:space="preserve">En funktionspekare </w:t>
+      </w:r>
+      <w:r>
+        <w:t>används</w:t>
+      </w:r>
+      <w:r>
+        <w:t xml:space="preserve"> för att köra spelets olika ”lägen”, exempelvis inmatning av spelarnamn eller </w:t>
+      </w:r>
+      <w:r>
+        <w:rPr>
+          <w:highlight w:val="yellow"/>
+        </w:rPr>
+        <w:t>nedräkning</w:t>
+      </w:r>
+      <w:r>
+        <w:t>.</w:t>
+      </w:r>
+    </w:p>
+    <w:p>
+      <w:pPr>
+        <w:pStyle w:val="ListParagraph"/>
+        <w:ind w:left="1440"/>
+      </w:pPr>
       <w:bookmarkStart w:id="25" w:name="_GoBack"/>
       <w:bookmarkEnd w:id="25"/>
     </w:p>
+    <w:p>
+      <w:pPr>
+        <w:pStyle w:val="ListParagraph"/>
+        <w:numPr>
+          <w:ilvl w:val="0"/>
+          <w:numId w:val="15"/>
+        </w:numPr>
+        <w:rPr>
+          <w:b/>
+        </w:rPr>
+      </w:pPr>
+      <w:r>
+        <w:rPr>
+          <w:b/>
+        </w:rPr>
+        <w:t>Knappar</w:t>
+      </w:r>
+    </w:p>
+    <w:p>
+      <w:pPr>
+        <w:pStyle w:val="ListParagraph"/>
+        <w:numPr>
+          <w:ilvl w:val="1"/>
+          <w:numId w:val="15"/>
+        </w:numPr>
+      </w:pPr>
+      <w:r>
+        <w:t>I stället för att testa alla sex knappar kontinuerligt i programmets loop används en ISR som triggas av samtliga knappar. I ISR-funktionen kollas sedan vilken knapp som trycktes ned.</w:t>
+      </w:r>
+    </w:p>
     <w:p/>
-    <w:p/>
-    <w:p>
+    <w:p>
+      <w:r>
+        <w:br w:type="page"/>
+      </w:r>
+    </w:p>
+    <w:p>
+      <w:r>
+        <w:lastRenderedPageBreak/>
+        <w:t>Delar av den nya koden testades kontinuerligt i TinkerCad, i ett projekt där den slutgiltiga hårdvaran hade byggts.</w:t>
+      </w:r>
+    </w:p>
+    <w:p>
+      <w:r>
+        <w:t xml:space="preserve">Kopplingsschema ses i </w:t>
+      </w:r>
+      <w:r>
+        <w:rPr>
+          <w:highlight w:val="red"/>
+        </w:rPr>
+        <w:t>bilaga X</w:t>
+      </w:r>
+      <w:r>
+        <w:t>.</w:t>
+      </w:r>
+    </w:p>
+    <w:p>
+      <w:pPr>
+        <w:keepNext/>
+      </w:pPr>
+      <w:r>
+        <w:rPr>
+          <w:noProof/>
+        </w:rPr>
+        <w:drawing>
+          <wp:inline distT="0" distB="0" distL="0" distR="0">
+            <wp:extent cx="5543550" cy="3938034"/>
+            <wp:effectExtent l="0" t="0" r="0" b="5715"/>
+            <wp:docPr id="10" name="Picture 10"/>
+            <wp:cNvGraphicFramePr>
+              <a:graphicFrameLocks xmlns:a="http://schemas.openxmlformats.org/drawingml/2006/main" noChangeAspect="1"/>
+            </wp:cNvGraphicFramePr>
+            <a:graphic xmlns:a="http://schemas.openxmlformats.org/drawingml/2006/main">
+              <a:graphicData uri="http://schemas.openxmlformats.org/drawingml/2006/picture">
+                <pic:pic xmlns:pic="http://schemas.openxmlformats.org/drawingml/2006/picture">
+                  <pic:nvPicPr>
+                    <pic:cNvPr id="10" name="game_build_finished_hardware.png"/>
+                    <pic:cNvPicPr/>
+                  </pic:nvPicPr>
+                  <pic:blipFill rotWithShape="1">
+                    <a:blip r:embed="rId30">
+                      <a:extLst>
+                        <a:ext uri="{28A0092B-C50C-407E-A947-70E740481C1C}">
+                          <a14:useLocalDpi xmlns:a14="http://schemas.microsoft.com/office/drawing/2010/main" val="0"/>
+                        </a:ext>
+                      </a:extLst>
+                    </a:blip>
+                    <a:srcRect r="20972"/>
+                    <a:stretch/>
+                  </pic:blipFill>
+                  <pic:spPr bwMode="auto">
+                    <a:xfrm>
+                      <a:off x="0" y="0"/>
+                      <a:ext cx="5577002" cy="3961797"/>
+                    </a:xfrm>
+                    <a:prstGeom prst="rect">
+                      <a:avLst/>
+                    </a:prstGeom>
+                    <a:ln>
+                      <a:noFill/>
+                    </a:ln>
+                    <a:extLst>
+                      <a:ext uri="{53640926-AAD7-44D8-BBD7-CCE9431645EC}">
+                        <a14:shadowObscured xmlns:a14="http://schemas.microsoft.com/office/drawing/2010/main"/>
+                      </a:ext>
+                    </a:extLst>
+                  </pic:spPr>
+                </pic:pic>
+              </a:graphicData>
+            </a:graphic>
+          </wp:inline>
+        </w:drawing>
+      </w:r>
+    </w:p>
+    <w:p>
+      <w:pPr>
+        <w:pStyle w:val="Caption"/>
+      </w:pPr>
+      <w:r>
+        <w:t xml:space="preserve">Figur </w:t>
+      </w:r>
+      <w:fldSimple w:instr=" SEQ Figur \* ARABIC ">
+        <w:r>
+          <w:rPr>
+            <w:noProof/>
+          </w:rPr>
+          <w:t>14</w:t>
+        </w:r>
+      </w:fldSimple>
+      <w:r>
+        <w:t xml:space="preserve"> Reaction-games hårdvara uppkopplad i TinkerCad</w:t>
+      </w:r>
+    </w:p>
+    <w:p>
+      <w:r>
+        <w:t xml:space="preserve">Då detektion av knapptryck valdes att hanteras av en ISR, kopplades även alla knappar till </w:t>
+      </w:r>
+      <w:r>
+        <w:br/>
+      </w:r>
+      <w:r>
+        <w:t>Arduino UNO-enhetens PIN3, via dioder.</w:t>
+      </w:r>
+      <w:r>
+        <w:t xml:space="preserve"> Dioderna förhindrar att en knapp triggar de andra knapparna som också är kopplade till PIN3.</w:t>
+      </w:r>
+    </w:p>
+    <w:p>
+      <w:r>
+        <w:t>PIN3 används för trigger av ISR i koden.</w:t>
+      </w:r>
+    </w:p>
+    <w:p>
+      <w:pPr>
+        <w:keepNext/>
+      </w:pPr>
+      <w:r>
+        <w:rPr>
+          <w:noProof/>
+        </w:rPr>
+        <w:drawing>
+          <wp:inline distT="0" distB="0" distL="0" distR="0" wp14:anchorId="3E043626" wp14:editId="16AB7160">
+            <wp:extent cx="3552825" cy="1877843"/>
+            <wp:effectExtent l="0" t="0" r="0" b="8255"/>
+            <wp:docPr id="17" name="Picture 17"/>
+            <wp:cNvGraphicFramePr>
+              <a:graphicFrameLocks xmlns:a="http://schemas.openxmlformats.org/drawingml/2006/main" noChangeAspect="1"/>
+            </wp:cNvGraphicFramePr>
+            <a:graphic xmlns:a="http://schemas.openxmlformats.org/drawingml/2006/main">
+              <a:graphicData uri="http://schemas.openxmlformats.org/drawingml/2006/picture">
+                <pic:pic xmlns:pic="http://schemas.openxmlformats.org/drawingml/2006/picture">
+                  <pic:nvPicPr>
+                    <pic:cNvPr id="1" name=""/>
+                    <pic:cNvPicPr/>
+                  </pic:nvPicPr>
+                  <pic:blipFill>
+                    <a:blip r:embed="rId31"/>
+                    <a:stretch>
+                      <a:fillRect/>
+                    </a:stretch>
+                  </pic:blipFill>
+                  <pic:spPr>
+                    <a:xfrm>
+                      <a:off x="0" y="0"/>
+                      <a:ext cx="3569943" cy="1886891"/>
+                    </a:xfrm>
+                    <a:prstGeom prst="rect">
+                      <a:avLst/>
+                    </a:prstGeom>
+                  </pic:spPr>
+                </pic:pic>
+              </a:graphicData>
+            </a:graphic>
+          </wp:inline>
+        </w:drawing>
+      </w:r>
+    </w:p>
+    <w:p>
+      <w:pPr>
+        <w:pStyle w:val="Caption"/>
+      </w:pPr>
+      <w:r>
+        <w:t xml:space="preserve">Figur </w:t>
+      </w:r>
+      <w:fldSimple w:instr=" SEQ Figur \* ARABIC ">
+        <w:r>
+          <w:rPr>
+            <w:noProof/>
+          </w:rPr>
+          <w:t>15</w:t>
+        </w:r>
+      </w:fldSimple>
+      <w:r>
+        <w:t xml:space="preserve"> Digitala anslutningar </w:t>
+      </w:r>
+      <w:proofErr w:type="gramStart"/>
+      <w:r>
+        <w:t>0-7</w:t>
+      </w:r>
+      <w:proofErr w:type="gramEnd"/>
+      <w:r>
+        <w:t xml:space="preserve"> på Arduino UNO i TinkerCad. PIN3 har en orange kabel ansluten till sig.</w:t>
+      </w:r>
+    </w:p>
+    <w:p>
+      <w:r>
+        <w:br w:type="page"/>
+      </w:r>
+    </w:p>
+    <w:p>
+      <w:r>
+        <w:lastRenderedPageBreak/>
+        <w:t xml:space="preserve">Alla anslutningar som är kopplade till knapparna, och interrupt-pin PIN3 </w:t>
+      </w:r>
+      <w:r>
+        <w:t xml:space="preserve">är </w:t>
+      </w:r>
+      <w:proofErr w:type="spellStart"/>
+      <w:r>
+        <w:t>sät</w:t>
+      </w:r>
+      <w:r>
+        <w:t>a</w:t>
+      </w:r>
+      <w:r>
+        <w:t>t</w:t>
+      </w:r>
+      <w:proofErr w:type="spellEnd"/>
+      <w:r>
+        <w:t xml:space="preserve"> till läge INPUT_PULLUP. I detta läge används </w:t>
+      </w:r>
+      <w:proofErr w:type="spellStart"/>
+      <w:r>
+        <w:t>MCUns</w:t>
+      </w:r>
+      <w:proofErr w:type="spellEnd"/>
+      <w:r>
+        <w:t xml:space="preserve"> interna pull-</w:t>
+      </w:r>
+      <w:proofErr w:type="spellStart"/>
+      <w:r>
+        <w:t>up</w:t>
+      </w:r>
+      <w:proofErr w:type="spellEnd"/>
+      <w:r>
+        <w:t xml:space="preserve"> på anslutningarna.</w:t>
+      </w:r>
+      <w:r>
+        <w:t xml:space="preserve"> </w:t>
+      </w:r>
+      <w:r>
+        <w:t>Ankungarnas</w:t>
+      </w:r>
+      <w:r>
+        <w:t xml:space="preserve"> läge sätts med funktionen </w:t>
+      </w:r>
+      <w:proofErr w:type="spellStart"/>
+      <w:r>
+        <w:rPr>
+          <w:b/>
+        </w:rPr>
+        <w:t>pinMode</w:t>
+      </w:r>
+      <w:proofErr w:type="spellEnd"/>
+      <w:r>
+        <w:rPr>
+          <w:b/>
+        </w:rPr>
+        <w:t>.</w:t>
+      </w:r>
+    </w:p>
+    <w:p>
+      <w:r>
+        <w:t>Knapparna är kopplade till jord, och jordar således anslutningarna när de trycks ned. ISR-funktionen är satt till att trigga när PIN3 jordas.</w:t>
+      </w:r>
+    </w:p>
+    <w:p>
+      <w:pPr>
+        <w:keepNext/>
+      </w:pPr>
+      <w:r>
+        <w:rPr>
+          <w:noProof/>
+        </w:rPr>
+        <w:drawing>
+          <wp:inline distT="0" distB="0" distL="0" distR="0" wp14:anchorId="661DDECA" wp14:editId="5527486F">
+            <wp:extent cx="2247900" cy="2145813"/>
+            <wp:effectExtent l="0" t="0" r="0" b="6985"/>
+            <wp:docPr id="18" name="Picture 18"/>
+            <wp:cNvGraphicFramePr>
+              <a:graphicFrameLocks xmlns:a="http://schemas.openxmlformats.org/drawingml/2006/main" noChangeAspect="1"/>
+            </wp:cNvGraphicFramePr>
+            <a:graphic xmlns:a="http://schemas.openxmlformats.org/drawingml/2006/main">
+              <a:graphicData uri="http://schemas.openxmlformats.org/drawingml/2006/picture">
+                <pic:pic xmlns:pic="http://schemas.openxmlformats.org/drawingml/2006/picture">
+                  <pic:nvPicPr>
+                    <pic:cNvPr id="1" name=""/>
+                    <pic:cNvPicPr/>
+                  </pic:nvPicPr>
+                  <pic:blipFill>
+                    <a:blip r:embed="rId32"/>
+                    <a:stretch>
+                      <a:fillRect/>
+                    </a:stretch>
+                  </pic:blipFill>
+                  <pic:spPr>
+                    <a:xfrm>
+                      <a:off x="0" y="0"/>
+                      <a:ext cx="2258321" cy="2155761"/>
+                    </a:xfrm>
+                    <a:prstGeom prst="rect">
+                      <a:avLst/>
+                    </a:prstGeom>
+                  </pic:spPr>
+                </pic:pic>
+              </a:graphicData>
+            </a:graphic>
+          </wp:inline>
+        </w:drawing>
+      </w:r>
+    </w:p>
+    <w:p>
+      <w:pPr>
+        <w:pStyle w:val="Caption"/>
+      </w:pPr>
+      <w:r>
+        <w:t xml:space="preserve">Figur </w:t>
+      </w:r>
+      <w:fldSimple w:instr=" SEQ Figur \* ARABIC ">
+        <w:r>
+          <w:rPr>
+            <w:noProof/>
+          </w:rPr>
+          <w:t>16</w:t>
+        </w:r>
+      </w:fldSimple>
+      <w:r>
+        <w:t xml:space="preserve"> Anslutningar för knappar, orange kabel är kopplad till PIN3 för interrupt, svart kabel är jord</w:t>
+      </w:r>
+    </w:p>
+    <w:p>
+      <w:r>
+        <w:t xml:space="preserve">För att testa knapparnas läge används funktionen </w:t>
+      </w:r>
+      <w:proofErr w:type="spellStart"/>
+      <w:r>
+        <w:rPr>
+          <w:b/>
+        </w:rPr>
+        <w:t>digitalRead</w:t>
+      </w:r>
+      <w:proofErr w:type="spellEnd"/>
+      <w:r>
+        <w:t xml:space="preserve"> på anslutningarn</w:t>
+      </w:r>
+      <w:r>
+        <w:t>a som knapparna är kopplade till.</w:t>
+      </w:r>
+      <w:r>
+        <w:t xml:space="preserve"> </w:t>
+      </w:r>
+      <w:r>
+        <w:t>O</w:t>
+      </w:r>
+      <w:r>
+        <w:t xml:space="preserve">m </w:t>
+      </w:r>
+      <w:proofErr w:type="spellStart"/>
+      <w:r>
+        <w:rPr>
+          <w:b/>
+        </w:rPr>
+        <w:t>digitalRead</w:t>
+      </w:r>
+      <w:proofErr w:type="spellEnd"/>
+      <w:r>
+        <w:t xml:space="preserve"> ger värde</w:t>
+      </w:r>
+      <w:r>
+        <w:t xml:space="preserve">t </w:t>
+      </w:r>
+      <w:r>
+        <w:t>0</w:t>
+      </w:r>
+      <w:r>
+        <w:t xml:space="preserve"> </w:t>
+      </w:r>
+      <w:r>
+        <w:t xml:space="preserve">är </w:t>
+      </w:r>
+      <w:r>
+        <w:t xml:space="preserve">anslutningen jordad och </w:t>
+      </w:r>
+      <w:r>
+        <w:t xml:space="preserve">knappen </w:t>
+      </w:r>
+      <w:r>
+        <w:t xml:space="preserve">är </w:t>
+      </w:r>
+      <w:r>
+        <w:t>nedtryckt.</w:t>
+      </w:r>
+    </w:p>
+    <w:p>
+      <w:pPr>
+        <w:keepNext/>
+      </w:pPr>
+      <w:r>
+        <w:rPr>
+          <w:noProof/>
+        </w:rPr>
+        <w:drawing>
+          <wp:inline distT="0" distB="0" distL="0" distR="0" wp14:anchorId="4A5466A9" wp14:editId="789E2455">
+            <wp:extent cx="4848225" cy="648247"/>
+            <wp:effectExtent l="0" t="0" r="0" b="0"/>
+            <wp:docPr id="15" name="Picture 15"/>
+            <wp:cNvGraphicFramePr>
+              <a:graphicFrameLocks xmlns:a="http://schemas.openxmlformats.org/drawingml/2006/main" noChangeAspect="1"/>
+            </wp:cNvGraphicFramePr>
+            <a:graphic xmlns:a="http://schemas.openxmlformats.org/drawingml/2006/main">
+              <a:graphicData uri="http://schemas.openxmlformats.org/drawingml/2006/picture">
+                <pic:pic xmlns:pic="http://schemas.openxmlformats.org/drawingml/2006/picture">
+                  <pic:nvPicPr>
+                    <pic:cNvPr id="1" name=""/>
+                    <pic:cNvPicPr/>
+                  </pic:nvPicPr>
+                  <pic:blipFill>
+                    <a:blip r:embed="rId33"/>
+                    <a:stretch>
+                      <a:fillRect/>
+                    </a:stretch>
+                  </pic:blipFill>
+                  <pic:spPr>
+                    <a:xfrm>
+                      <a:off x="0" y="0"/>
+                      <a:ext cx="4876909" cy="652082"/>
+                    </a:xfrm>
+                    <a:prstGeom prst="rect">
+                      <a:avLst/>
+                    </a:prstGeom>
+                  </pic:spPr>
+                </pic:pic>
+              </a:graphicData>
+            </a:graphic>
+          </wp:inline>
+        </w:drawing>
+      </w:r>
+    </w:p>
+    <w:p>
+      <w:pPr>
+        <w:pStyle w:val="Caption"/>
+      </w:pPr>
+      <w:r>
+        <w:t xml:space="preserve">Figur </w:t>
+      </w:r>
+      <w:fldSimple w:instr=" SEQ Figur \* ARABIC ">
+        <w:r>
+          <w:rPr>
+            <w:noProof/>
+          </w:rPr>
+          <w:t>17</w:t>
+        </w:r>
+      </w:fldSimple>
+      <w:r>
+        <w:t xml:space="preserve"> </w:t>
+      </w:r>
+      <w:proofErr w:type="spellStart"/>
+      <w:r>
+        <w:t>pinMode</w:t>
+      </w:r>
+      <w:proofErr w:type="spellEnd"/>
+      <w:r>
+        <w:t xml:space="preserve"> för interrupt pin, och inställning av ISR</w:t>
+      </w:r>
+    </w:p>
+    <w:p>
+      <w:pPr>
+        <w:keepNext/>
+      </w:pPr>
+      <w:r>
+        <w:rPr>
+          <w:noProof/>
+        </w:rPr>
+        <w:drawing>
+          <wp:inline distT="0" distB="0" distL="0" distR="0" wp14:anchorId="3141111D" wp14:editId="61BA5F6F">
+            <wp:extent cx="2952750" cy="1745974"/>
+            <wp:effectExtent l="0" t="0" r="0" b="6985"/>
+            <wp:docPr id="16" name="Picture 16"/>
+            <wp:cNvGraphicFramePr>
+              <a:graphicFrameLocks xmlns:a="http://schemas.openxmlformats.org/drawingml/2006/main" noChangeAspect="1"/>
+            </wp:cNvGraphicFramePr>
+            <a:graphic xmlns:a="http://schemas.openxmlformats.org/drawingml/2006/main">
+              <a:graphicData uri="http://schemas.openxmlformats.org/drawingml/2006/picture">
+                <pic:pic xmlns:pic="http://schemas.openxmlformats.org/drawingml/2006/picture">
+                  <pic:nvPicPr>
+                    <pic:cNvPr id="1" name=""/>
+                    <pic:cNvPicPr/>
+                  </pic:nvPicPr>
+                  <pic:blipFill>
+                    <a:blip r:embed="rId34"/>
+                    <a:stretch>
+                      <a:fillRect/>
+                    </a:stretch>
+                  </pic:blipFill>
+                  <pic:spPr>
+                    <a:xfrm>
+                      <a:off x="0" y="0"/>
+                      <a:ext cx="2967287" cy="1754570"/>
+                    </a:xfrm>
+                    <a:prstGeom prst="rect">
+                      <a:avLst/>
+                    </a:prstGeom>
+                  </pic:spPr>
+                </pic:pic>
+              </a:graphicData>
+            </a:graphic>
+          </wp:inline>
+        </w:drawing>
+      </w:r>
+    </w:p>
+    <w:p>
+      <w:pPr>
+        <w:pStyle w:val="Caption"/>
+      </w:pPr>
+      <w:r>
+        <w:t xml:space="preserve">Figur </w:t>
+      </w:r>
+      <w:fldSimple w:instr=" SEQ Figur \* ARABIC ">
+        <w:r>
+          <w:rPr>
+            <w:noProof/>
+          </w:rPr>
+          <w:t>18</w:t>
+        </w:r>
+      </w:fldSimple>
+      <w:r>
+        <w:t xml:space="preserve"> </w:t>
+      </w:r>
+      <w:proofErr w:type="spellStart"/>
+      <w:r>
+        <w:t>pinMode</w:t>
+      </w:r>
+      <w:proofErr w:type="spellEnd"/>
+      <w:r>
+        <w:t xml:space="preserve"> för RGB-lysdiodanslutningar och knapp-anslutningar</w:t>
+      </w:r>
+    </w:p>
+    <w:p>
+      <w:r>
+        <w:br w:type="page"/>
+      </w:r>
+    </w:p>
+    <w:p>
+      <w:r>
+        <w:lastRenderedPageBreak/>
+        <w:t xml:space="preserve">För att säkerställa att TinkerCad hanterar ISR med funktionen </w:t>
+      </w:r>
+      <w:proofErr w:type="spellStart"/>
+      <w:r>
+        <w:rPr>
+          <w:b/>
+        </w:rPr>
+        <w:t>attachInterrupt</w:t>
+      </w:r>
+      <w:proofErr w:type="spellEnd"/>
+      <w:r>
+        <w:t>, och dioder,</w:t>
+      </w:r>
+      <w:r>
+        <w:t xml:space="preserve"> </w:t>
+      </w:r>
+      <w:r>
+        <w:t>sk</w:t>
+      </w:r>
+      <w:r>
+        <w:t xml:space="preserve">apades ett nytt projekt. </w:t>
+      </w:r>
+      <w:proofErr w:type="gramStart"/>
+      <w:r>
+        <w:t>Vardera tryckknapp</w:t>
+      </w:r>
+      <w:proofErr w:type="gramEnd"/>
+      <w:r>
+        <w:t xml:space="preserve"> tänder en färg på RGB-lysdioden, röd, grön och blå respektive.</w:t>
+      </w:r>
+    </w:p>
+    <w:p>
+      <w:pPr>
+        <w:keepNext/>
+      </w:pPr>
+      <w:r>
+        <w:rPr>
+          <w:noProof/>
+        </w:rPr>
+        <w:drawing>
+          <wp:inline distT="0" distB="0" distL="0" distR="0">
+            <wp:extent cx="4391025" cy="4263728"/>
+            <wp:effectExtent l="0" t="0" r="0" b="3810"/>
+            <wp:docPr id="19" name="Picture 19"/>
+            <wp:cNvGraphicFramePr>
+              <a:graphicFrameLocks xmlns:a="http://schemas.openxmlformats.org/drawingml/2006/main" noChangeAspect="1"/>
+            </wp:cNvGraphicFramePr>
+            <a:graphic xmlns:a="http://schemas.openxmlformats.org/drawingml/2006/main">
+              <a:graphicData uri="http://schemas.openxmlformats.org/drawingml/2006/picture">
+                <pic:pic xmlns:pic="http://schemas.openxmlformats.org/drawingml/2006/picture">
+                  <pic:nvPicPr>
+                    <pic:cNvPr id="19" name="test_attach_int_three_buttons_components.png"/>
+                    <pic:cNvPicPr/>
+                  </pic:nvPicPr>
+                  <pic:blipFill>
+                    <a:blip r:embed="rId35" cstate="print">
+                      <a:extLst>
+                        <a:ext uri="{28A0092B-C50C-407E-A947-70E740481C1C}">
+                          <a14:useLocalDpi xmlns:a14="http://schemas.microsoft.com/office/drawing/2010/main" val="0"/>
+                        </a:ext>
+                      </a:extLst>
+                    </a:blip>
+                    <a:stretch>
+                      <a:fillRect/>
+                    </a:stretch>
+                  </pic:blipFill>
+                  <pic:spPr>
+                    <a:xfrm>
+                      <a:off x="0" y="0"/>
+                      <a:ext cx="4395651" cy="4268220"/>
+                    </a:xfrm>
+                    <a:prstGeom prst="rect">
+                      <a:avLst/>
+                    </a:prstGeom>
+                  </pic:spPr>
+                </pic:pic>
+              </a:graphicData>
+            </a:graphic>
+          </wp:inline>
+        </w:drawing>
+      </w:r>
+    </w:p>
+    <w:p>
+      <w:pPr>
+        <w:pStyle w:val="Caption"/>
+      </w:pPr>
+      <w:r>
+        <w:t xml:space="preserve">Figur </w:t>
+      </w:r>
+      <w:fldSimple w:instr=" SEQ Figur \* ARABIC ">
+        <w:r>
+          <w:rPr>
+            <w:noProof/>
+          </w:rPr>
+          <w:t>19</w:t>
+        </w:r>
+      </w:fldSimple>
+      <w:r>
+        <w:t xml:space="preserve"> </w:t>
+      </w:r>
+      <w:r>
+        <w:t xml:space="preserve">TinkerCad-projekt med </w:t>
+      </w:r>
+      <w:r>
+        <w:t>ISR och dioder</w:t>
+      </w:r>
+    </w:p>
+    <w:p>
+      <w:r>
+        <w:t xml:space="preserve">Kod för testet återges i </w:t>
+      </w:r>
+      <w:hyperlink w:anchor="_Bilaga_V:_Testkod" w:history="1">
+        <w:r>
+          <w:rPr>
+            <w:rStyle w:val="Hyperlink"/>
+          </w:rPr>
+          <w:t>Bilaga V: Testkod för ISR och dioder med TinkerCad</w:t>
+        </w:r>
+      </w:hyperlink>
+      <w:r>
+        <w:t>.</w:t>
+      </w:r>
       <w:r>
         <w:br w:type="page"/>
       </w:r>
@@ -8722,9 +9461,1771 @@
         <w:t>}</w:t>
       </w:r>
     </w:p>
+    <w:p>
+      <w:r>
+        <w:br w:type="page"/>
+      </w:r>
+    </w:p>
+    <w:p>
+      <w:pPr>
+        <w:pStyle w:val="Heading4"/>
+      </w:pPr>
+      <w:bookmarkStart w:id="35" w:name="_Bilaga_V:_Testkod"/>
+      <w:bookmarkEnd w:id="35"/>
+      <w:r>
+        <w:lastRenderedPageBreak/>
+        <w:t xml:space="preserve">Bilaga V: </w:t>
+      </w:r>
+      <w:r>
+        <w:t>Testkod</w:t>
+      </w:r>
+      <w:r>
+        <w:t xml:space="preserve"> för </w:t>
+      </w:r>
+      <w:r>
+        <w:t>ISR och dioder</w:t>
+      </w:r>
+      <w:r>
+        <w:t xml:space="preserve"> </w:t>
+      </w:r>
+      <w:r>
+        <w:t>med</w:t>
+      </w:r>
+      <w:r>
+        <w:t xml:space="preserve"> TinkerCad</w:t>
+      </w:r>
+    </w:p>
+    <w:p>
+      <w:pPr>
+        <w:pStyle w:val="NoSpacing"/>
+        <w:rPr>
+          <w:sz w:val="16"/>
+        </w:rPr>
+      </w:pPr>
+    </w:p>
+    <w:p>
+      <w:pPr>
+        <w:pStyle w:val="NoSpacing"/>
+        <w:rPr>
+          <w:lang w:val="en-US"/>
+        </w:rPr>
+      </w:pPr>
+      <w:r>
+        <w:rPr>
+          <w:lang w:val="en-US"/>
+        </w:rPr>
+        <w:t>#define INT_PIN 3</w:t>
+      </w:r>
+    </w:p>
+    <w:p>
+      <w:pPr>
+        <w:pStyle w:val="NoSpacing"/>
+        <w:rPr>
+          <w:lang w:val="en-US"/>
+        </w:rPr>
+      </w:pPr>
+      <w:r>
+        <w:rPr>
+          <w:lang w:val="en-US"/>
+        </w:rPr>
+        <w:t>#define BUTTON_STATUS_DOWN 0</w:t>
+      </w:r>
+    </w:p>
+    <w:p>
+      <w:pPr>
+        <w:pStyle w:val="NoSpacing"/>
+        <w:rPr>
+          <w:lang w:val="en-US"/>
+        </w:rPr>
+      </w:pPr>
+      <w:r>
+        <w:rPr>
+          <w:lang w:val="en-US"/>
+        </w:rPr>
+        <w:t>#define ERROR -1</w:t>
+      </w:r>
+    </w:p>
+    <w:p>
+      <w:pPr>
+        <w:pStyle w:val="NoSpacing"/>
+        <w:rPr>
+          <w:lang w:val="en-US"/>
+        </w:rPr>
+      </w:pPr>
+    </w:p>
+    <w:p>
+      <w:pPr>
+        <w:pStyle w:val="NoSpacing"/>
+        <w:rPr>
+          <w:lang w:val="en-US"/>
+        </w:rPr>
+      </w:pPr>
+      <w:proofErr w:type="spellStart"/>
+      <w:r>
+        <w:rPr>
+          <w:lang w:val="en-US"/>
+        </w:rPr>
+        <w:t>enum</w:t>
+      </w:r>
+      <w:proofErr w:type="spellEnd"/>
+      <w:r>
+        <w:rPr>
+          <w:lang w:val="en-US"/>
+        </w:rPr>
+        <w:t xml:space="preserve"> </w:t>
+      </w:r>
+      <w:proofErr w:type="gramStart"/>
+      <w:r>
+        <w:rPr>
+          <w:lang w:val="en-US"/>
+        </w:rPr>
+        <w:t>{ RED</w:t>
+      </w:r>
+      <w:proofErr w:type="gramEnd"/>
+      <w:r>
+        <w:rPr>
+          <w:lang w:val="en-US"/>
+        </w:rPr>
+        <w:t>, GREEN, BLUE, COLOR_MAX, BTN_MAX = COLOR_MAX };</w:t>
+      </w:r>
+    </w:p>
+    <w:p>
+      <w:pPr>
+        <w:pStyle w:val="NoSpacing"/>
+        <w:rPr>
+          <w:lang w:val="en-US"/>
+        </w:rPr>
+      </w:pPr>
+      <w:proofErr w:type="spellStart"/>
+      <w:r>
+        <w:rPr>
+          <w:lang w:val="en-US"/>
+        </w:rPr>
+        <w:t>const</w:t>
+      </w:r>
+      <w:proofErr w:type="spellEnd"/>
+      <w:r>
+        <w:rPr>
+          <w:lang w:val="en-US"/>
+        </w:rPr>
+        <w:t xml:space="preserve"> int </w:t>
+      </w:r>
+      <w:proofErr w:type="spellStart"/>
+      <w:r>
+        <w:rPr>
+          <w:lang w:val="en-US"/>
+        </w:rPr>
+        <w:t>rgb_led_</w:t>
+      </w:r>
+      <w:proofErr w:type="gramStart"/>
+      <w:r>
+        <w:rPr>
+          <w:lang w:val="en-US"/>
+        </w:rPr>
+        <w:t>pin</w:t>
+      </w:r>
+      <w:proofErr w:type="spellEnd"/>
+      <w:r>
+        <w:rPr>
+          <w:lang w:val="en-US"/>
+        </w:rPr>
+        <w:t>[</w:t>
+      </w:r>
+      <w:proofErr w:type="gramEnd"/>
+      <w:r>
+        <w:rPr>
+          <w:lang w:val="en-US"/>
+        </w:rPr>
+        <w:t>] = { 10, 11, 12 };</w:t>
+      </w:r>
+    </w:p>
+    <w:p>
+      <w:pPr>
+        <w:pStyle w:val="NoSpacing"/>
+        <w:rPr>
+          <w:lang w:val="en-US"/>
+        </w:rPr>
+      </w:pPr>
+      <w:proofErr w:type="spellStart"/>
+      <w:r>
+        <w:rPr>
+          <w:lang w:val="en-US"/>
+        </w:rPr>
+        <w:t>const</w:t>
+      </w:r>
+      <w:proofErr w:type="spellEnd"/>
+      <w:r>
+        <w:rPr>
+          <w:lang w:val="en-US"/>
+        </w:rPr>
+        <w:t xml:space="preserve"> int </w:t>
+      </w:r>
+      <w:proofErr w:type="spellStart"/>
+      <w:r>
+        <w:rPr>
+          <w:lang w:val="en-US"/>
+        </w:rPr>
+        <w:t>rgb_btn_</w:t>
+      </w:r>
+      <w:proofErr w:type="gramStart"/>
+      <w:r>
+        <w:rPr>
+          <w:lang w:val="en-US"/>
+        </w:rPr>
+        <w:t>pin</w:t>
+      </w:r>
+      <w:proofErr w:type="spellEnd"/>
+      <w:r>
+        <w:rPr>
+          <w:lang w:val="en-US"/>
+        </w:rPr>
+        <w:t>[</w:t>
+      </w:r>
+      <w:proofErr w:type="gramEnd"/>
+      <w:r>
+        <w:rPr>
+          <w:lang w:val="en-US"/>
+        </w:rPr>
+        <w:t>] = { 4, 5, 6 };</w:t>
+      </w:r>
+    </w:p>
+    <w:p>
+      <w:pPr>
+        <w:pStyle w:val="NoSpacing"/>
+        <w:rPr>
+          <w:lang w:val="en-US"/>
+        </w:rPr>
+      </w:pPr>
+    </w:p>
+    <w:p>
+      <w:pPr>
+        <w:pStyle w:val="NoSpacing"/>
+        <w:rPr>
+          <w:lang w:val="en-US"/>
+        </w:rPr>
+      </w:pPr>
+      <w:r>
+        <w:rPr>
+          <w:lang w:val="en-US"/>
+        </w:rPr>
+        <w:t xml:space="preserve">bool </w:t>
+      </w:r>
+      <w:proofErr w:type="spellStart"/>
+      <w:r>
+        <w:rPr>
+          <w:lang w:val="en-US"/>
+        </w:rPr>
+        <w:t>button_pressed</w:t>
+      </w:r>
+      <w:proofErr w:type="spellEnd"/>
+      <w:r>
+        <w:rPr>
+          <w:lang w:val="en-US"/>
+        </w:rPr>
+        <w:t>;</w:t>
+      </w:r>
+    </w:p>
+    <w:p>
+      <w:pPr>
+        <w:pStyle w:val="NoSpacing"/>
+        <w:rPr>
+          <w:lang w:val="en-US"/>
+        </w:rPr>
+      </w:pPr>
+    </w:p>
+    <w:p>
+      <w:pPr>
+        <w:pStyle w:val="NoSpacing"/>
+        <w:rPr>
+          <w:lang w:val="en-US"/>
+        </w:rPr>
+      </w:pPr>
+      <w:r>
+        <w:rPr>
+          <w:lang w:val="en-US"/>
+        </w:rPr>
+        <w:t xml:space="preserve">void </w:t>
+      </w:r>
+      <w:proofErr w:type="gramStart"/>
+      <w:r>
+        <w:rPr>
+          <w:lang w:val="en-US"/>
+        </w:rPr>
+        <w:t>setup(</w:t>
+      </w:r>
+      <w:proofErr w:type="gramEnd"/>
+      <w:r>
+        <w:rPr>
+          <w:lang w:val="en-US"/>
+        </w:rPr>
+        <w:t>)</w:t>
+      </w:r>
+    </w:p>
+    <w:p>
+      <w:pPr>
+        <w:pStyle w:val="NoSpacing"/>
+        <w:rPr>
+          <w:lang w:val="en-US"/>
+        </w:rPr>
+      </w:pPr>
+      <w:r>
+        <w:rPr>
+          <w:lang w:val="en-US"/>
+        </w:rPr>
+        <w:t>{</w:t>
+      </w:r>
+    </w:p>
+    <w:p>
+      <w:pPr>
+        <w:pStyle w:val="NoSpacing"/>
+        <w:rPr>
+          <w:lang w:val="en-US"/>
+        </w:rPr>
+      </w:pPr>
+      <w:r>
+        <w:rPr>
+          <w:lang w:val="en-US"/>
+        </w:rPr>
+        <w:t xml:space="preserve">    </w:t>
+      </w:r>
+      <w:proofErr w:type="gramStart"/>
+      <w:r>
+        <w:rPr>
+          <w:lang w:val="en-US"/>
+        </w:rPr>
+        <w:t>for(</w:t>
+      </w:r>
+      <w:proofErr w:type="gramEnd"/>
+      <w:r>
+        <w:rPr>
+          <w:lang w:val="en-US"/>
+        </w:rPr>
+        <w:t xml:space="preserve">int </w:t>
+      </w:r>
+      <w:proofErr w:type="spellStart"/>
+      <w:r>
+        <w:rPr>
+          <w:lang w:val="en-US"/>
+        </w:rPr>
+        <w:t>i</w:t>
+      </w:r>
+      <w:proofErr w:type="spellEnd"/>
+      <w:r>
+        <w:rPr>
+          <w:lang w:val="en-US"/>
+        </w:rPr>
+        <w:t xml:space="preserve"> = 0; </w:t>
+      </w:r>
+      <w:proofErr w:type="spellStart"/>
+      <w:r>
+        <w:rPr>
+          <w:lang w:val="en-US"/>
+        </w:rPr>
+        <w:t>i</w:t>
+      </w:r>
+      <w:proofErr w:type="spellEnd"/>
+      <w:r>
+        <w:rPr>
+          <w:lang w:val="en-US"/>
+        </w:rPr>
+        <w:t xml:space="preserve"> &lt; BTN_MAX; </w:t>
+      </w:r>
+      <w:proofErr w:type="spellStart"/>
+      <w:r>
+        <w:rPr>
+          <w:lang w:val="en-US"/>
+        </w:rPr>
+        <w:t>i</w:t>
+      </w:r>
+      <w:proofErr w:type="spellEnd"/>
+      <w:r>
+        <w:rPr>
+          <w:lang w:val="en-US"/>
+        </w:rPr>
+        <w:t>++)</w:t>
+      </w:r>
+    </w:p>
+    <w:p>
+      <w:pPr>
+        <w:pStyle w:val="NoSpacing"/>
+        <w:rPr>
+          <w:lang w:val="en-US"/>
+        </w:rPr>
+      </w:pPr>
+      <w:r>
+        <w:rPr>
+          <w:lang w:val="en-US"/>
+        </w:rPr>
+        <w:t xml:space="preserve">    {</w:t>
+      </w:r>
+    </w:p>
+    <w:p>
+      <w:pPr>
+        <w:pStyle w:val="NoSpacing"/>
+        <w:rPr>
+          <w:lang w:val="en-US"/>
+        </w:rPr>
+      </w:pPr>
+      <w:r>
+        <w:rPr>
+          <w:lang w:val="en-US"/>
+        </w:rPr>
+        <w:t xml:space="preserve">        </w:t>
+      </w:r>
+      <w:proofErr w:type="spellStart"/>
+      <w:r>
+        <w:rPr>
+          <w:lang w:val="en-US"/>
+        </w:rPr>
+        <w:t>pinMode</w:t>
+      </w:r>
+      <w:proofErr w:type="spellEnd"/>
+      <w:r>
+        <w:rPr>
+          <w:lang w:val="en-US"/>
+        </w:rPr>
+        <w:t>(</w:t>
+      </w:r>
+      <w:proofErr w:type="spellStart"/>
+      <w:r>
+        <w:rPr>
+          <w:lang w:val="en-US"/>
+        </w:rPr>
+        <w:t>rgb_led_pin</w:t>
+      </w:r>
+      <w:proofErr w:type="spellEnd"/>
+      <w:r>
+        <w:rPr>
+          <w:lang w:val="en-US"/>
+        </w:rPr>
+        <w:t>[</w:t>
+      </w:r>
+      <w:proofErr w:type="spellStart"/>
+      <w:r>
+        <w:rPr>
+          <w:lang w:val="en-US"/>
+        </w:rPr>
+        <w:t>i</w:t>
+      </w:r>
+      <w:proofErr w:type="spellEnd"/>
+      <w:r>
+        <w:rPr>
+          <w:lang w:val="en-US"/>
+        </w:rPr>
+        <w:t>], OUTPUT);</w:t>
+      </w:r>
+    </w:p>
+    <w:p>
+      <w:pPr>
+        <w:pStyle w:val="NoSpacing"/>
+        <w:rPr>
+          <w:lang w:val="en-US"/>
+        </w:rPr>
+      </w:pPr>
+      <w:r>
+        <w:rPr>
+          <w:lang w:val="en-US"/>
+        </w:rPr>
+        <w:t xml:space="preserve">        </w:t>
+      </w:r>
+      <w:proofErr w:type="spellStart"/>
+      <w:r>
+        <w:rPr>
+          <w:lang w:val="en-US"/>
+        </w:rPr>
+        <w:t>pinMode</w:t>
+      </w:r>
+      <w:proofErr w:type="spellEnd"/>
+      <w:r>
+        <w:rPr>
+          <w:lang w:val="en-US"/>
+        </w:rPr>
+        <w:t>(</w:t>
+      </w:r>
+      <w:proofErr w:type="spellStart"/>
+      <w:r>
+        <w:rPr>
+          <w:lang w:val="en-US"/>
+        </w:rPr>
+        <w:t>rgb_btn_pin</w:t>
+      </w:r>
+      <w:proofErr w:type="spellEnd"/>
+      <w:r>
+        <w:rPr>
+          <w:lang w:val="en-US"/>
+        </w:rPr>
+        <w:t>[</w:t>
+      </w:r>
+      <w:proofErr w:type="spellStart"/>
+      <w:r>
+        <w:rPr>
+          <w:lang w:val="en-US"/>
+        </w:rPr>
+        <w:t>i</w:t>
+      </w:r>
+      <w:proofErr w:type="spellEnd"/>
+      <w:r>
+        <w:rPr>
+          <w:lang w:val="en-US"/>
+        </w:rPr>
+        <w:t>], INPUT_PULLUP);</w:t>
+      </w:r>
+    </w:p>
+    <w:p>
+      <w:pPr>
+        <w:pStyle w:val="NoSpacing"/>
+        <w:rPr>
+          <w:lang w:val="en-US"/>
+        </w:rPr>
+      </w:pPr>
+      <w:r>
+        <w:rPr>
+          <w:lang w:val="en-US"/>
+        </w:rPr>
+        <w:t xml:space="preserve">    }</w:t>
+      </w:r>
+    </w:p>
+    <w:p>
+      <w:pPr>
+        <w:pStyle w:val="NoSpacing"/>
+        <w:rPr>
+          <w:lang w:val="en-US"/>
+        </w:rPr>
+      </w:pPr>
+    </w:p>
+    <w:p>
+      <w:pPr>
+        <w:pStyle w:val="NoSpacing"/>
+        <w:rPr>
+          <w:lang w:val="en-US"/>
+        </w:rPr>
+      </w:pPr>
+      <w:r>
+        <w:rPr>
+          <w:lang w:val="en-US"/>
+        </w:rPr>
+        <w:t xml:space="preserve">    </w:t>
+      </w:r>
+      <w:proofErr w:type="spellStart"/>
+      <w:proofErr w:type="gramStart"/>
+      <w:r>
+        <w:rPr>
+          <w:lang w:val="en-US"/>
+        </w:rPr>
+        <w:t>pinMode</w:t>
+      </w:r>
+      <w:proofErr w:type="spellEnd"/>
+      <w:r>
+        <w:rPr>
+          <w:lang w:val="en-US"/>
+        </w:rPr>
+        <w:t>(</w:t>
+      </w:r>
+      <w:proofErr w:type="gramEnd"/>
+      <w:r>
+        <w:rPr>
+          <w:lang w:val="en-US"/>
+        </w:rPr>
+        <w:t>INT_PIN, INPUT_PULLUP);</w:t>
+      </w:r>
+    </w:p>
+    <w:p>
+      <w:pPr>
+        <w:pStyle w:val="NoSpacing"/>
+        <w:rPr>
+          <w:lang w:val="en-US"/>
+        </w:rPr>
+      </w:pPr>
+      <w:r>
+        <w:rPr>
+          <w:lang w:val="en-US"/>
+        </w:rPr>
+        <w:t xml:space="preserve">    </w:t>
+      </w:r>
+      <w:proofErr w:type="spellStart"/>
+      <w:proofErr w:type="gramStart"/>
+      <w:r>
+        <w:rPr>
+          <w:lang w:val="en-US"/>
+        </w:rPr>
+        <w:t>attachInterrupt</w:t>
+      </w:r>
+      <w:proofErr w:type="spellEnd"/>
+      <w:r>
+        <w:rPr>
+          <w:lang w:val="en-US"/>
+        </w:rPr>
+        <w:t>(</w:t>
+      </w:r>
+      <w:proofErr w:type="gramEnd"/>
+    </w:p>
+    <w:p>
+      <w:pPr>
+        <w:pStyle w:val="NoSpacing"/>
+        <w:rPr>
+          <w:lang w:val="en-US"/>
+        </w:rPr>
+      </w:pPr>
+      <w:r>
+        <w:rPr>
+          <w:lang w:val="en-US"/>
+        </w:rPr>
+        <w:t xml:space="preserve">        </w:t>
+      </w:r>
+      <w:proofErr w:type="spellStart"/>
+      <w:r>
+        <w:rPr>
+          <w:lang w:val="en-US"/>
+        </w:rPr>
+        <w:t>digitalPinToInterrupt</w:t>
+      </w:r>
+      <w:proofErr w:type="spellEnd"/>
+      <w:r>
+        <w:rPr>
+          <w:lang w:val="en-US"/>
+        </w:rPr>
+        <w:t xml:space="preserve">(INT_PIN), </w:t>
+      </w:r>
+      <w:proofErr w:type="spellStart"/>
+      <w:r>
+        <w:rPr>
+          <w:lang w:val="en-US"/>
+        </w:rPr>
+        <w:t>isr_button_click</w:t>
+      </w:r>
+      <w:proofErr w:type="spellEnd"/>
+      <w:r>
+        <w:rPr>
+          <w:lang w:val="en-US"/>
+        </w:rPr>
+        <w:t>, FALLING);</w:t>
+      </w:r>
+    </w:p>
+    <w:p>
+      <w:pPr>
+        <w:pStyle w:val="NoSpacing"/>
+        <w:rPr>
+          <w:lang w:val="en-US"/>
+        </w:rPr>
+      </w:pPr>
+    </w:p>
+    <w:p>
+      <w:pPr>
+        <w:pStyle w:val="NoSpacing"/>
+        <w:rPr>
+          <w:lang w:val="en-US"/>
+        </w:rPr>
+      </w:pPr>
+      <w:r>
+        <w:rPr>
+          <w:lang w:val="en-US"/>
+        </w:rPr>
+        <w:t xml:space="preserve">    </w:t>
+      </w:r>
+      <w:proofErr w:type="spellStart"/>
+      <w:r>
+        <w:rPr>
+          <w:lang w:val="en-US"/>
+        </w:rPr>
+        <w:t>button_pressed</w:t>
+      </w:r>
+      <w:proofErr w:type="spellEnd"/>
+      <w:r>
+        <w:rPr>
+          <w:lang w:val="en-US"/>
+        </w:rPr>
+        <w:t xml:space="preserve"> = false;</w:t>
+      </w:r>
+    </w:p>
+    <w:p>
+      <w:pPr>
+        <w:pStyle w:val="NoSpacing"/>
+        <w:rPr>
+          <w:lang w:val="en-US"/>
+        </w:rPr>
+      </w:pPr>
+      <w:r>
+        <w:rPr>
+          <w:lang w:val="en-US"/>
+        </w:rPr>
+        <w:t xml:space="preserve">    </w:t>
+      </w:r>
+      <w:proofErr w:type="spellStart"/>
+      <w:r>
+        <w:rPr>
+          <w:lang w:val="en-US"/>
+        </w:rPr>
+        <w:t>Serial.begin</w:t>
+      </w:r>
+      <w:proofErr w:type="spellEnd"/>
+      <w:r>
+        <w:rPr>
+          <w:lang w:val="en-US"/>
+        </w:rPr>
+        <w:t>(9600);</w:t>
+      </w:r>
+    </w:p>
+    <w:p>
+      <w:pPr>
+        <w:pStyle w:val="NoSpacing"/>
+        <w:rPr>
+          <w:lang w:val="en-US"/>
+        </w:rPr>
+      </w:pPr>
+      <w:r>
+        <w:rPr>
+          <w:lang w:val="en-US"/>
+        </w:rPr>
+        <w:t>}</w:t>
+      </w:r>
+    </w:p>
+    <w:p>
+      <w:pPr>
+        <w:pStyle w:val="NoSpacing"/>
+        <w:rPr>
+          <w:lang w:val="en-US"/>
+        </w:rPr>
+      </w:pPr>
+    </w:p>
+    <w:p>
+      <w:pPr>
+        <w:pStyle w:val="NoSpacing"/>
+        <w:rPr>
+          <w:lang w:val="en-US"/>
+        </w:rPr>
+      </w:pPr>
+      <w:r>
+        <w:rPr>
+          <w:lang w:val="en-US"/>
+        </w:rPr>
+        <w:t xml:space="preserve">void </w:t>
+      </w:r>
+      <w:proofErr w:type="gramStart"/>
+      <w:r>
+        <w:rPr>
+          <w:lang w:val="en-US"/>
+        </w:rPr>
+        <w:t>loop(</w:t>
+      </w:r>
+      <w:proofErr w:type="gramEnd"/>
+      <w:r>
+        <w:rPr>
+          <w:lang w:val="en-US"/>
+        </w:rPr>
+        <w:t>)</w:t>
+      </w:r>
+    </w:p>
+    <w:p>
+      <w:pPr>
+        <w:pStyle w:val="NoSpacing"/>
+        <w:rPr>
+          <w:lang w:val="en-US"/>
+        </w:rPr>
+      </w:pPr>
+      <w:r>
+        <w:rPr>
+          <w:lang w:val="en-US"/>
+        </w:rPr>
+        <w:t>{</w:t>
+      </w:r>
+    </w:p>
+    <w:p>
+      <w:pPr>
+        <w:pStyle w:val="NoSpacing"/>
+        <w:rPr>
+          <w:lang w:val="en-US"/>
+        </w:rPr>
+      </w:pPr>
+      <w:r>
+        <w:rPr>
+          <w:lang w:val="en-US"/>
+        </w:rPr>
+        <w:t xml:space="preserve">    if(</w:t>
+      </w:r>
+      <w:proofErr w:type="spellStart"/>
+      <w:r>
+        <w:rPr>
+          <w:lang w:val="en-US"/>
+        </w:rPr>
+        <w:t>button_pressed</w:t>
+      </w:r>
+      <w:proofErr w:type="spellEnd"/>
+      <w:r>
+        <w:rPr>
+          <w:lang w:val="en-US"/>
+        </w:rPr>
+        <w:t>)</w:t>
+      </w:r>
+    </w:p>
+    <w:p>
+      <w:pPr>
+        <w:pStyle w:val="NoSpacing"/>
+        <w:rPr>
+          <w:lang w:val="en-US"/>
+        </w:rPr>
+      </w:pPr>
+      <w:r>
+        <w:rPr>
+          <w:lang w:val="en-US"/>
+        </w:rPr>
+        <w:t xml:space="preserve">    {</w:t>
+      </w:r>
+    </w:p>
+    <w:p>
+      <w:pPr>
+        <w:pStyle w:val="NoSpacing"/>
+        <w:rPr>
+          <w:lang w:val="en-US"/>
+        </w:rPr>
+      </w:pPr>
+      <w:r>
+        <w:rPr>
+          <w:lang w:val="en-US"/>
+        </w:rPr>
+        <w:t xml:space="preserve">        int color = </w:t>
+      </w:r>
+      <w:proofErr w:type="spellStart"/>
+      <w:r>
+        <w:rPr>
+          <w:lang w:val="en-US"/>
+        </w:rPr>
+        <w:t>get_pressed_</w:t>
+      </w:r>
+      <w:proofErr w:type="gramStart"/>
+      <w:r>
+        <w:rPr>
+          <w:lang w:val="en-US"/>
+        </w:rPr>
+        <w:t>button</w:t>
+      </w:r>
+      <w:proofErr w:type="spellEnd"/>
+      <w:r>
+        <w:rPr>
+          <w:lang w:val="en-US"/>
+        </w:rPr>
+        <w:t>(</w:t>
+      </w:r>
+      <w:proofErr w:type="gramEnd"/>
+      <w:r>
+        <w:rPr>
+          <w:lang w:val="en-US"/>
+        </w:rPr>
+        <w:t>);</w:t>
+      </w:r>
+    </w:p>
+    <w:p>
+      <w:pPr>
+        <w:pStyle w:val="NoSpacing"/>
+        <w:rPr>
+          <w:lang w:val="en-US"/>
+        </w:rPr>
+      </w:pPr>
+      <w:r>
+        <w:rPr>
+          <w:lang w:val="en-US"/>
+        </w:rPr>
+        <w:t xml:space="preserve">        </w:t>
+      </w:r>
+      <w:proofErr w:type="spellStart"/>
+      <w:r>
+        <w:rPr>
+          <w:lang w:val="en-US"/>
+        </w:rPr>
+        <w:t>Serial.println</w:t>
+      </w:r>
+      <w:proofErr w:type="spellEnd"/>
+      <w:r>
+        <w:rPr>
+          <w:lang w:val="en-US"/>
+        </w:rPr>
+        <w:t>("Setting color: " + String(color));</w:t>
+      </w:r>
+    </w:p>
+    <w:p>
+      <w:pPr>
+        <w:pStyle w:val="NoSpacing"/>
+        <w:rPr>
+          <w:lang w:val="en-US"/>
+        </w:rPr>
+      </w:pPr>
+      <w:r>
+        <w:rPr>
+          <w:lang w:val="en-US"/>
+        </w:rPr>
+        <w:t xml:space="preserve">        </w:t>
+      </w:r>
+      <w:proofErr w:type="spellStart"/>
+      <w:r>
+        <w:rPr>
+          <w:lang w:val="en-US"/>
+        </w:rPr>
+        <w:t>set_rgb_led</w:t>
+      </w:r>
+      <w:proofErr w:type="spellEnd"/>
+      <w:r>
+        <w:rPr>
+          <w:lang w:val="en-US"/>
+        </w:rPr>
+        <w:t>(color);</w:t>
+      </w:r>
+    </w:p>
+    <w:p>
+      <w:pPr>
+        <w:pStyle w:val="NoSpacing"/>
+        <w:rPr>
+          <w:lang w:val="en-US"/>
+        </w:rPr>
+      </w:pPr>
+      <w:r>
+        <w:rPr>
+          <w:lang w:val="en-US"/>
+        </w:rPr>
+        <w:t xml:space="preserve">        </w:t>
+      </w:r>
+      <w:proofErr w:type="spellStart"/>
+      <w:r>
+        <w:rPr>
+          <w:lang w:val="en-US"/>
+        </w:rPr>
+        <w:t>button_pressed</w:t>
+      </w:r>
+      <w:proofErr w:type="spellEnd"/>
+      <w:r>
+        <w:rPr>
+          <w:lang w:val="en-US"/>
+        </w:rPr>
+        <w:t xml:space="preserve"> = false;</w:t>
+      </w:r>
+    </w:p>
+    <w:p>
+      <w:pPr>
+        <w:pStyle w:val="NoSpacing"/>
+        <w:rPr>
+          <w:lang w:val="en-US"/>
+        </w:rPr>
+      </w:pPr>
+      <w:r>
+        <w:rPr>
+          <w:lang w:val="en-US"/>
+        </w:rPr>
+        <w:t xml:space="preserve">    }</w:t>
+      </w:r>
+    </w:p>
+    <w:p>
+      <w:pPr>
+        <w:pStyle w:val="NoSpacing"/>
+        <w:rPr>
+          <w:lang w:val="en-US"/>
+        </w:rPr>
+      </w:pPr>
+    </w:p>
+    <w:p>
+      <w:pPr>
+        <w:pStyle w:val="NoSpacing"/>
+        <w:rPr>
+          <w:lang w:val="en-US"/>
+        </w:rPr>
+      </w:pPr>
+      <w:r>
+        <w:rPr>
+          <w:lang w:val="en-US"/>
+        </w:rPr>
+        <w:t xml:space="preserve">    </w:t>
+      </w:r>
+      <w:proofErr w:type="gramStart"/>
+      <w:r>
+        <w:rPr>
+          <w:lang w:val="en-US"/>
+        </w:rPr>
+        <w:t>delay(</w:t>
+      </w:r>
+      <w:proofErr w:type="gramEnd"/>
+      <w:r>
+        <w:rPr>
+          <w:lang w:val="en-US"/>
+        </w:rPr>
+        <w:t>1);</w:t>
+      </w:r>
+    </w:p>
+    <w:p>
+      <w:pPr>
+        <w:pStyle w:val="NoSpacing"/>
+        <w:rPr>
+          <w:lang w:val="en-US"/>
+        </w:rPr>
+      </w:pPr>
+      <w:r>
+        <w:rPr>
+          <w:lang w:val="en-US"/>
+        </w:rPr>
+        <w:t>}</w:t>
+      </w:r>
+    </w:p>
+    <w:p>
+      <w:pPr>
+        <w:pStyle w:val="NoSpacing"/>
+        <w:rPr>
+          <w:lang w:val="en-US"/>
+        </w:rPr>
+      </w:pPr>
+    </w:p>
+    <w:p>
+      <w:pPr>
+        <w:pStyle w:val="NoSpacing"/>
+        <w:rPr>
+          <w:lang w:val="en-US"/>
+        </w:rPr>
+      </w:pPr>
+      <w:r>
+        <w:rPr>
+          <w:lang w:val="en-US"/>
+        </w:rPr>
+        <w:t xml:space="preserve">void </w:t>
+      </w:r>
+      <w:proofErr w:type="spellStart"/>
+      <w:r>
+        <w:rPr>
+          <w:lang w:val="en-US"/>
+        </w:rPr>
+        <w:t>isr_button_click</w:t>
+      </w:r>
+      <w:proofErr w:type="spellEnd"/>
+      <w:r>
+        <w:rPr>
+          <w:lang w:val="en-US"/>
+        </w:rPr>
+        <w:t>(void)</w:t>
+      </w:r>
+    </w:p>
+    <w:p>
+      <w:pPr>
+        <w:pStyle w:val="NoSpacing"/>
+        <w:rPr>
+          <w:lang w:val="en-US"/>
+        </w:rPr>
+      </w:pPr>
+      <w:r>
+        <w:rPr>
+          <w:lang w:val="en-US"/>
+        </w:rPr>
+        <w:t>{</w:t>
+      </w:r>
+    </w:p>
+    <w:p>
+      <w:pPr>
+        <w:pStyle w:val="NoSpacing"/>
+        <w:rPr>
+          <w:lang w:val="en-US"/>
+        </w:rPr>
+      </w:pPr>
+      <w:r>
+        <w:rPr>
+          <w:lang w:val="en-US"/>
+        </w:rPr>
+        <w:t xml:space="preserve">    </w:t>
+      </w:r>
+      <w:proofErr w:type="spellStart"/>
+      <w:r>
+        <w:rPr>
+          <w:lang w:val="en-US"/>
+        </w:rPr>
+        <w:t>Serial.println</w:t>
+      </w:r>
+      <w:proofErr w:type="spellEnd"/>
+      <w:r>
+        <w:rPr>
+          <w:lang w:val="en-US"/>
+        </w:rPr>
+        <w:t>("Int!");</w:t>
+      </w:r>
+    </w:p>
+    <w:p>
+      <w:pPr>
+        <w:pStyle w:val="NoSpacing"/>
+        <w:rPr>
+          <w:lang w:val="en-US"/>
+        </w:rPr>
+      </w:pPr>
+      <w:r>
+        <w:rPr>
+          <w:lang w:val="en-US"/>
+        </w:rPr>
+        <w:t xml:space="preserve">    </w:t>
+      </w:r>
+      <w:proofErr w:type="spellStart"/>
+      <w:r>
+        <w:rPr>
+          <w:lang w:val="en-US"/>
+        </w:rPr>
+        <w:t>button_pressed</w:t>
+      </w:r>
+      <w:proofErr w:type="spellEnd"/>
+      <w:r>
+        <w:rPr>
+          <w:lang w:val="en-US"/>
+        </w:rPr>
+        <w:t xml:space="preserve"> = true;</w:t>
+      </w:r>
+    </w:p>
+    <w:p>
+      <w:pPr>
+        <w:pStyle w:val="NoSpacing"/>
+        <w:rPr>
+          <w:lang w:val="en-US"/>
+        </w:rPr>
+      </w:pPr>
+      <w:r>
+        <w:rPr>
+          <w:lang w:val="en-US"/>
+        </w:rPr>
+        <w:t>}</w:t>
+      </w:r>
+    </w:p>
+    <w:p>
+      <w:pPr>
+        <w:pStyle w:val="NoSpacing"/>
+        <w:rPr>
+          <w:lang w:val="en-US"/>
+        </w:rPr>
+      </w:pPr>
+    </w:p>
+    <w:p>
+      <w:pPr>
+        <w:rPr>
+          <w:lang w:val="en-US"/>
+        </w:rPr>
+      </w:pPr>
+      <w:r>
+        <w:rPr>
+          <w:lang w:val="en-US"/>
+        </w:rPr>
+        <w:br w:type="page"/>
+      </w:r>
+    </w:p>
+    <w:p>
+      <w:pPr>
+        <w:pStyle w:val="NoSpacing"/>
+        <w:rPr>
+          <w:lang w:val="en-US"/>
+        </w:rPr>
+      </w:pPr>
+      <w:r>
+        <w:rPr>
+          <w:lang w:val="en-US"/>
+        </w:rPr>
+        <w:lastRenderedPageBreak/>
+        <w:t xml:space="preserve">int </w:t>
+      </w:r>
+      <w:proofErr w:type="spellStart"/>
+      <w:r>
+        <w:rPr>
+          <w:lang w:val="en-US"/>
+        </w:rPr>
+        <w:t>get_pressed_button</w:t>
+      </w:r>
+      <w:proofErr w:type="spellEnd"/>
+      <w:r>
+        <w:rPr>
+          <w:lang w:val="en-US"/>
+        </w:rPr>
+        <w:t>(void)</w:t>
+      </w:r>
+    </w:p>
+    <w:p>
+      <w:pPr>
+        <w:pStyle w:val="NoSpacing"/>
+        <w:rPr>
+          <w:lang w:val="en-US"/>
+        </w:rPr>
+      </w:pPr>
+      <w:r>
+        <w:rPr>
+          <w:lang w:val="en-US"/>
+        </w:rPr>
+        <w:t>{</w:t>
+      </w:r>
+    </w:p>
+    <w:p>
+      <w:pPr>
+        <w:pStyle w:val="NoSpacing"/>
+        <w:rPr>
+          <w:lang w:val="en-US"/>
+        </w:rPr>
+      </w:pPr>
+      <w:r>
+        <w:rPr>
+          <w:lang w:val="en-US"/>
+        </w:rPr>
+        <w:t xml:space="preserve">    </w:t>
+      </w:r>
+      <w:proofErr w:type="gramStart"/>
+      <w:r>
+        <w:rPr>
+          <w:lang w:val="en-US"/>
+        </w:rPr>
+        <w:t>for(</w:t>
+      </w:r>
+      <w:proofErr w:type="gramEnd"/>
+      <w:r>
+        <w:rPr>
+          <w:lang w:val="en-US"/>
+        </w:rPr>
+        <w:t xml:space="preserve">int </w:t>
+      </w:r>
+      <w:proofErr w:type="spellStart"/>
+      <w:r>
+        <w:rPr>
+          <w:lang w:val="en-US"/>
+        </w:rPr>
+        <w:t>i</w:t>
+      </w:r>
+      <w:proofErr w:type="spellEnd"/>
+      <w:r>
+        <w:rPr>
+          <w:lang w:val="en-US"/>
+        </w:rPr>
+        <w:t xml:space="preserve"> = 0; </w:t>
+      </w:r>
+      <w:proofErr w:type="spellStart"/>
+      <w:r>
+        <w:rPr>
+          <w:lang w:val="en-US"/>
+        </w:rPr>
+        <w:t>i</w:t>
+      </w:r>
+      <w:proofErr w:type="spellEnd"/>
+      <w:r>
+        <w:rPr>
+          <w:lang w:val="en-US"/>
+        </w:rPr>
+        <w:t xml:space="preserve"> &lt; BTN_MAX; </w:t>
+      </w:r>
+      <w:proofErr w:type="spellStart"/>
+      <w:r>
+        <w:rPr>
+          <w:lang w:val="en-US"/>
+        </w:rPr>
+        <w:t>i</w:t>
+      </w:r>
+      <w:proofErr w:type="spellEnd"/>
+      <w:r>
+        <w:rPr>
+          <w:lang w:val="en-US"/>
+        </w:rPr>
+        <w:t>++)</w:t>
+      </w:r>
+    </w:p>
+    <w:p>
+      <w:pPr>
+        <w:pStyle w:val="NoSpacing"/>
+        <w:rPr>
+          <w:lang w:val="en-US"/>
+        </w:rPr>
+      </w:pPr>
+      <w:r>
+        <w:rPr>
+          <w:lang w:val="en-US"/>
+        </w:rPr>
+        <w:t xml:space="preserve">    {</w:t>
+      </w:r>
+    </w:p>
+    <w:p>
+      <w:pPr>
+        <w:pStyle w:val="NoSpacing"/>
+        <w:rPr>
+          <w:lang w:val="en-US"/>
+        </w:rPr>
+      </w:pPr>
+      <w:r>
+        <w:rPr>
+          <w:lang w:val="en-US"/>
+        </w:rPr>
+        <w:t xml:space="preserve">        if(</w:t>
+      </w:r>
+      <w:proofErr w:type="spellStart"/>
+      <w:r>
+        <w:rPr>
+          <w:lang w:val="en-US"/>
+        </w:rPr>
+        <w:t>digitalRead</w:t>
+      </w:r>
+      <w:proofErr w:type="spellEnd"/>
+      <w:r>
+        <w:rPr>
+          <w:lang w:val="en-US"/>
+        </w:rPr>
+        <w:t>(</w:t>
+      </w:r>
+      <w:proofErr w:type="spellStart"/>
+      <w:r>
+        <w:rPr>
+          <w:lang w:val="en-US"/>
+        </w:rPr>
+        <w:t>rgb_btn_pin</w:t>
+      </w:r>
+      <w:proofErr w:type="spellEnd"/>
+      <w:r>
+        <w:rPr>
+          <w:lang w:val="en-US"/>
+        </w:rPr>
+        <w:t>[</w:t>
+      </w:r>
+      <w:proofErr w:type="spellStart"/>
+      <w:r>
+        <w:rPr>
+          <w:lang w:val="en-US"/>
+        </w:rPr>
+        <w:t>i</w:t>
+      </w:r>
+      <w:proofErr w:type="spellEnd"/>
+      <w:r>
+        <w:rPr>
+          <w:lang w:val="en-US"/>
+        </w:rPr>
+        <w:t>]) == BUTTON_STATUS_DOWN)</w:t>
+      </w:r>
+    </w:p>
+    <w:p>
+      <w:pPr>
+        <w:pStyle w:val="NoSpacing"/>
+        <w:rPr>
+          <w:lang w:val="en-US"/>
+        </w:rPr>
+      </w:pPr>
+      <w:r>
+        <w:rPr>
+          <w:lang w:val="en-US"/>
+        </w:rPr>
+        <w:t xml:space="preserve">        {</w:t>
+      </w:r>
+    </w:p>
+    <w:p>
+      <w:pPr>
+        <w:pStyle w:val="NoSpacing"/>
+        <w:rPr>
+          <w:lang w:val="en-US"/>
+        </w:rPr>
+      </w:pPr>
+      <w:r>
+        <w:rPr>
+          <w:lang w:val="en-US"/>
+        </w:rPr>
+        <w:t xml:space="preserve">            </w:t>
+      </w:r>
+      <w:proofErr w:type="spellStart"/>
+      <w:r>
+        <w:rPr>
+          <w:lang w:val="en-US"/>
+        </w:rPr>
+        <w:t>Serial.println</w:t>
+      </w:r>
+      <w:proofErr w:type="spellEnd"/>
+      <w:r>
+        <w:rPr>
+          <w:lang w:val="en-US"/>
+        </w:rPr>
+        <w:t>("</w:t>
+      </w:r>
+      <w:proofErr w:type="spellStart"/>
+      <w:r>
+        <w:rPr>
+          <w:lang w:val="en-US"/>
+        </w:rPr>
+        <w:t>Btn</w:t>
+      </w:r>
+      <w:proofErr w:type="spellEnd"/>
+      <w:r>
+        <w:rPr>
+          <w:lang w:val="en-US"/>
+        </w:rPr>
+        <w:t xml:space="preserve"> press: " + String(</w:t>
+      </w:r>
+      <w:proofErr w:type="spellStart"/>
+      <w:r>
+        <w:rPr>
+          <w:lang w:val="en-US"/>
+        </w:rPr>
+        <w:t>i</w:t>
+      </w:r>
+      <w:proofErr w:type="spellEnd"/>
+      <w:r>
+        <w:rPr>
+          <w:lang w:val="en-US"/>
+        </w:rPr>
+        <w:t>));</w:t>
+      </w:r>
+    </w:p>
+    <w:p>
+      <w:pPr>
+        <w:pStyle w:val="NoSpacing"/>
+        <w:rPr>
+          <w:lang w:val="en-US"/>
+        </w:rPr>
+      </w:pPr>
+      <w:r>
+        <w:rPr>
+          <w:lang w:val="en-US"/>
+        </w:rPr>
+        <w:t xml:space="preserve">            return </w:t>
+      </w:r>
+      <w:proofErr w:type="spellStart"/>
+      <w:r>
+        <w:rPr>
+          <w:lang w:val="en-US"/>
+        </w:rPr>
+        <w:t>i</w:t>
+      </w:r>
+      <w:proofErr w:type="spellEnd"/>
+      <w:r>
+        <w:rPr>
+          <w:lang w:val="en-US"/>
+        </w:rPr>
+        <w:t>;</w:t>
+      </w:r>
+    </w:p>
+    <w:p>
+      <w:pPr>
+        <w:pStyle w:val="NoSpacing"/>
+        <w:rPr>
+          <w:lang w:val="en-US"/>
+        </w:rPr>
+      </w:pPr>
+      <w:r>
+        <w:rPr>
+          <w:lang w:val="en-US"/>
+        </w:rPr>
+        <w:t xml:space="preserve">        }</w:t>
+      </w:r>
+    </w:p>
+    <w:p>
+      <w:pPr>
+        <w:pStyle w:val="NoSpacing"/>
+        <w:rPr>
+          <w:lang w:val="en-US"/>
+        </w:rPr>
+      </w:pPr>
+      <w:r>
+        <w:rPr>
+          <w:lang w:val="en-US"/>
+        </w:rPr>
+        <w:t xml:space="preserve">    }</w:t>
+      </w:r>
+    </w:p>
+    <w:p>
+      <w:pPr>
+        <w:pStyle w:val="NoSpacing"/>
+        <w:rPr>
+          <w:lang w:val="en-US"/>
+        </w:rPr>
+      </w:pPr>
+    </w:p>
+    <w:p>
+      <w:pPr>
+        <w:pStyle w:val="NoSpacing"/>
+        <w:rPr>
+          <w:lang w:val="en-US"/>
+        </w:rPr>
+      </w:pPr>
+      <w:r>
+        <w:rPr>
+          <w:lang w:val="en-US"/>
+        </w:rPr>
+        <w:t xml:space="preserve">    return ERROR;</w:t>
+      </w:r>
+    </w:p>
+    <w:p>
+      <w:pPr>
+        <w:pStyle w:val="NoSpacing"/>
+        <w:rPr>
+          <w:lang w:val="en-US"/>
+        </w:rPr>
+      </w:pPr>
+      <w:r>
+        <w:rPr>
+          <w:lang w:val="en-US"/>
+        </w:rPr>
+        <w:t>}</w:t>
+      </w:r>
+    </w:p>
+    <w:p>
+      <w:pPr>
+        <w:pStyle w:val="NoSpacing"/>
+        <w:rPr>
+          <w:lang w:val="en-US"/>
+        </w:rPr>
+      </w:pPr>
+    </w:p>
+    <w:p>
+      <w:pPr>
+        <w:pStyle w:val="NoSpacing"/>
+        <w:rPr>
+          <w:lang w:val="en-US"/>
+        </w:rPr>
+      </w:pPr>
+      <w:r>
+        <w:rPr>
+          <w:lang w:val="en-US"/>
+        </w:rPr>
+        <w:t xml:space="preserve">void </w:t>
+      </w:r>
+      <w:proofErr w:type="spellStart"/>
+      <w:r>
+        <w:rPr>
+          <w:lang w:val="en-US"/>
+        </w:rPr>
+        <w:t>set_rgb_</w:t>
+      </w:r>
+      <w:proofErr w:type="gramStart"/>
+      <w:r>
+        <w:rPr>
+          <w:lang w:val="en-US"/>
+        </w:rPr>
+        <w:t>led</w:t>
+      </w:r>
+      <w:proofErr w:type="spellEnd"/>
+      <w:r>
+        <w:rPr>
+          <w:lang w:val="en-US"/>
+        </w:rPr>
+        <w:t>(</w:t>
+      </w:r>
+      <w:proofErr w:type="gramEnd"/>
+      <w:r>
+        <w:rPr>
+          <w:lang w:val="en-US"/>
+        </w:rPr>
+        <w:t>int color)</w:t>
+      </w:r>
+    </w:p>
+    <w:p>
+      <w:pPr>
+        <w:pStyle w:val="NoSpacing"/>
+        <w:rPr>
+          <w:lang w:val="en-US"/>
+        </w:rPr>
+      </w:pPr>
+      <w:r>
+        <w:rPr>
+          <w:lang w:val="en-US"/>
+        </w:rPr>
+        <w:t>{</w:t>
+      </w:r>
+    </w:p>
+    <w:p>
+      <w:pPr>
+        <w:pStyle w:val="NoSpacing"/>
+        <w:rPr>
+          <w:lang w:val="en-US"/>
+        </w:rPr>
+      </w:pPr>
+      <w:r>
+        <w:rPr>
+          <w:lang w:val="en-US"/>
+        </w:rPr>
+        <w:t xml:space="preserve">    </w:t>
+      </w:r>
+      <w:proofErr w:type="gramStart"/>
+      <w:r>
+        <w:rPr>
+          <w:lang w:val="en-US"/>
+        </w:rPr>
+        <w:t>for(</w:t>
+      </w:r>
+      <w:proofErr w:type="gramEnd"/>
+      <w:r>
+        <w:rPr>
+          <w:lang w:val="en-US"/>
+        </w:rPr>
+        <w:t xml:space="preserve">int </w:t>
+      </w:r>
+      <w:proofErr w:type="spellStart"/>
+      <w:r>
+        <w:rPr>
+          <w:lang w:val="en-US"/>
+        </w:rPr>
+        <w:t>i</w:t>
+      </w:r>
+      <w:proofErr w:type="spellEnd"/>
+      <w:r>
+        <w:rPr>
+          <w:lang w:val="en-US"/>
+        </w:rPr>
+        <w:t xml:space="preserve"> = 0; </w:t>
+      </w:r>
+      <w:proofErr w:type="spellStart"/>
+      <w:r>
+        <w:rPr>
+          <w:lang w:val="en-US"/>
+        </w:rPr>
+        <w:t>i</w:t>
+      </w:r>
+      <w:proofErr w:type="spellEnd"/>
+      <w:r>
+        <w:rPr>
+          <w:lang w:val="en-US"/>
+        </w:rPr>
+        <w:t xml:space="preserve"> &lt; COLOR_MAX; </w:t>
+      </w:r>
+      <w:proofErr w:type="spellStart"/>
+      <w:r>
+        <w:rPr>
+          <w:lang w:val="en-US"/>
+        </w:rPr>
+        <w:t>i</w:t>
+      </w:r>
+      <w:proofErr w:type="spellEnd"/>
+      <w:r>
+        <w:rPr>
+          <w:lang w:val="en-US"/>
+        </w:rPr>
+        <w:t>++)</w:t>
+      </w:r>
+    </w:p>
+    <w:p>
+      <w:pPr>
+        <w:pStyle w:val="NoSpacing"/>
+        <w:rPr>
+          <w:lang w:val="en-US"/>
+        </w:rPr>
+      </w:pPr>
+      <w:r>
+        <w:rPr>
+          <w:lang w:val="en-US"/>
+        </w:rPr>
+        <w:t xml:space="preserve">    {</w:t>
+      </w:r>
+    </w:p>
+    <w:p>
+      <w:pPr>
+        <w:pStyle w:val="NoSpacing"/>
+        <w:rPr>
+          <w:lang w:val="en-US"/>
+        </w:rPr>
+      </w:pPr>
+      <w:r>
+        <w:rPr>
+          <w:lang w:val="en-US"/>
+        </w:rPr>
+        <w:t xml:space="preserve">        </w:t>
+      </w:r>
+      <w:proofErr w:type="spellStart"/>
+      <w:r>
+        <w:rPr>
+          <w:lang w:val="en-US"/>
+        </w:rPr>
+        <w:t>digitalWrite</w:t>
+      </w:r>
+      <w:proofErr w:type="spellEnd"/>
+      <w:r>
+        <w:rPr>
+          <w:lang w:val="en-US"/>
+        </w:rPr>
+        <w:t>(</w:t>
+      </w:r>
+      <w:proofErr w:type="spellStart"/>
+      <w:r>
+        <w:rPr>
+          <w:lang w:val="en-US"/>
+        </w:rPr>
+        <w:t>rgb_led_pin</w:t>
+      </w:r>
+      <w:proofErr w:type="spellEnd"/>
+      <w:r>
+        <w:rPr>
+          <w:lang w:val="en-US"/>
+        </w:rPr>
+        <w:t>[</w:t>
+      </w:r>
+      <w:proofErr w:type="spellStart"/>
+      <w:r>
+        <w:rPr>
+          <w:lang w:val="en-US"/>
+        </w:rPr>
+        <w:t>i</w:t>
+      </w:r>
+      <w:proofErr w:type="spellEnd"/>
+      <w:r>
+        <w:rPr>
+          <w:lang w:val="en-US"/>
+        </w:rPr>
+        <w:t>], LOW);</w:t>
+      </w:r>
+    </w:p>
+    <w:p>
+      <w:pPr>
+        <w:pStyle w:val="NoSpacing"/>
+        <w:rPr>
+          <w:lang w:val="en-US"/>
+        </w:rPr>
+      </w:pPr>
+      <w:r>
+        <w:rPr>
+          <w:lang w:val="en-US"/>
+        </w:rPr>
+        <w:t xml:space="preserve">    }</w:t>
+      </w:r>
+    </w:p>
+    <w:p>
+      <w:pPr>
+        <w:pStyle w:val="NoSpacing"/>
+        <w:rPr>
+          <w:lang w:val="en-US"/>
+        </w:rPr>
+      </w:pPr>
+    </w:p>
+    <w:p>
+      <w:pPr>
+        <w:pStyle w:val="NoSpacing"/>
+        <w:rPr>
+          <w:lang w:val="en-US"/>
+        </w:rPr>
+      </w:pPr>
+      <w:r>
+        <w:rPr>
+          <w:lang w:val="en-US"/>
+        </w:rPr>
+        <w:t xml:space="preserve">    </w:t>
+      </w:r>
+      <w:proofErr w:type="spellStart"/>
+      <w:r>
+        <w:rPr>
+          <w:lang w:val="en-US"/>
+        </w:rPr>
+        <w:t>digitalWrite</w:t>
+      </w:r>
+      <w:proofErr w:type="spellEnd"/>
+      <w:r>
+        <w:rPr>
+          <w:lang w:val="en-US"/>
+        </w:rPr>
+        <w:t>(</w:t>
+      </w:r>
+      <w:proofErr w:type="spellStart"/>
+      <w:r>
+        <w:rPr>
+          <w:lang w:val="en-US"/>
+        </w:rPr>
+        <w:t>rgb_led_pin</w:t>
+      </w:r>
+      <w:proofErr w:type="spellEnd"/>
+      <w:r>
+        <w:rPr>
+          <w:lang w:val="en-US"/>
+        </w:rPr>
+        <w:t>[color], HIGH);</w:t>
+      </w:r>
+    </w:p>
+    <w:p>
+      <w:pPr>
+        <w:pStyle w:val="NoSpacing"/>
+      </w:pPr>
+      <w:r>
+        <w:t>}</w:t>
+      </w:r>
+    </w:p>
     <w:sectPr>
-      <w:headerReference w:type="default" r:id="rId29"/>
-      <w:footerReference w:type="default" r:id="rId30"/>
+      <w:headerReference w:type="default" r:id="rId36"/>
+      <w:footerReference w:type="default" r:id="rId37"/>
       <w:pgSz w:w="11906" w:h="16838"/>
       <w:pgMar w:top="1417" w:right="1417" w:bottom="1417" w:left="1417" w:header="708" w:footer="708" w:gutter="0"/>
       <w:cols w:space="708"/>
@@ -8794,7 +11295,7 @@
           <w:rPr>
             <w:noProof/>
           </w:rPr>
-          <w:t>19</w:t>
+          <w:t>24</w:t>
         </w:r>
         <w:r>
           <w:rPr>
@@ -11472,7 +13973,7 @@
 </file>
 
 <file path=customXml/itemProps1.xml><?xml version="1.0" encoding="utf-8"?>
-<ds:datastoreItem xmlns:ds="http://schemas.openxmlformats.org/officeDocument/2006/customXml" ds:itemID="{E2C03D54-0AB0-4B6A-84E7-5548C52CB6DC}">
+<ds:datastoreItem xmlns:ds="http://schemas.openxmlformats.org/officeDocument/2006/customXml" ds:itemID="{1CFEF85C-C7A0-4456-B255-5DD2821C074D}">
   <ds:schemaRefs>
     <ds:schemaRef ds:uri="http://schemas.openxmlformats.org/officeDocument/2006/bibliography"/>
   </ds:schemaRefs>

</xml_diff>

<commit_message>
Formatting changes, after recieving feedback
</commit_message>
<xml_diff>
--- a/react-game/report/react-game-simulation-report.docx
+++ b/react-game/report/react-game-simulation-report.docx
@@ -97,7 +97,7 @@
                 <w:sz w:val="32"/>
               </w:rPr>
               <w:drawing>
-                <wp:inline distT="0" distB="0" distL="0" distR="0">
+                <wp:inline distT="0" distB="0" distL="0" distR="0" wp14:anchorId="3787C5CB" wp14:editId="6EBBDC0D">
                   <wp:extent cx="4733925" cy="4733925"/>
                   <wp:effectExtent l="190500" t="190500" r="180975" b="180975"/>
                   <wp:docPr id="30" name="Picture 30"/>
@@ -322,7 +322,6 @@
       <w:bookmarkEnd w:id="0"/>
       <w:bookmarkEnd w:id="1"/>
     </w:p>
-    <w:p/>
     <w:p>
       <w:r>
         <w:t xml:space="preserve">Syftet med projektet är att få en ökad förståelse för hur simulering av hårdvara fungerar och hur det kan utföras. </w:t>
@@ -444,14 +443,6 @@
       </w:r>
       <w:bookmarkEnd w:id="2"/>
       <w:bookmarkEnd w:id="3"/>
-    </w:p>
-    <w:p>
-      <w:pPr>
-        <w:pStyle w:val="TOC1"/>
-        <w:tabs>
-          <w:tab w:val="right" w:leader="dot" w:pos="9062"/>
-        </w:tabs>
-      </w:pPr>
     </w:p>
     <w:sdt>
       <w:sdtPr>
@@ -3214,7 +3205,7 @@
           <w:noProof/>
         </w:rPr>
         <w:drawing>
-          <wp:inline distT="0" distB="0" distL="0" distR="0">
+          <wp:inline distT="0" distB="0" distL="0" distR="0" wp14:anchorId="37F5E0B9" wp14:editId="6EBAF8BD">
             <wp:extent cx="5737860" cy="3524002"/>
             <wp:effectExtent l="0" t="0" r="0" b="635"/>
             <wp:docPr id="1" name="Picture 1"/>
@@ -3263,27 +3254,14 @@
       <w:r>
         <w:t xml:space="preserve">Figur </w:t>
       </w:r>
-      <w:r>
-        <w:fldChar w:fldCharType="begin"/>
-      </w:r>
-      <w:r>
-        <w:instrText xml:space="preserve"> SEQ Figur \* ARABIC </w:instrText>
-      </w:r>
-      <w:r>
-        <w:fldChar w:fldCharType="separate"/>
-      </w:r>
-      <w:r>
-        <w:rPr>
-          <w:noProof/>
-        </w:rPr>
-        <w:t>1</w:t>
-      </w:r>
-      <w:r>
-        <w:rPr>
-          <w:noProof/>
-        </w:rPr>
-        <w:fldChar w:fldCharType="end"/>
-      </w:r>
+      <w:fldSimple w:instr=" SEQ Figur \* ARABIC ">
+        <w:r>
+          <w:rPr>
+            <w:noProof/>
+          </w:rPr>
+          <w:t>1</w:t>
+        </w:r>
+      </w:fldSimple>
       <w:r>
         <w:t xml:space="preserve"> Fotografi på uppkopplat</w:t>
       </w:r>
@@ -3439,7 +3417,7 @@
                 <w:noProof/>
               </w:rPr>
               <w:drawing>
-                <wp:inline distT="0" distB="0" distL="0" distR="0">
+                <wp:inline distT="0" distB="0" distL="0" distR="0" wp14:anchorId="15E55B35" wp14:editId="1AE8AD23">
                   <wp:extent cx="2590800" cy="2590800"/>
                   <wp:effectExtent l="0" t="0" r="0" b="0"/>
                   <wp:docPr id="2" name="Picture 2"/>
@@ -3542,7 +3520,7 @@
                 <w:noProof/>
               </w:rPr>
               <w:drawing>
-                <wp:inline distT="0" distB="0" distL="0" distR="0">
+                <wp:inline distT="0" distB="0" distL="0" distR="0" wp14:anchorId="6B46E9FC" wp14:editId="1A8B5353">
                   <wp:extent cx="2590800" cy="2590800"/>
                   <wp:effectExtent l="0" t="0" r="0" b="0"/>
                   <wp:docPr id="3" name="Picture 3"/>
@@ -3675,14 +3653,15 @@
       </w:r>
       <w:bookmarkEnd w:id="11"/>
     </w:p>
-    <w:p/>
     <w:p>
       <w:pPr>
         <w:pStyle w:val="Heading3"/>
       </w:pPr>
       <w:bookmarkStart w:id="12" w:name="_GitHub-länkar"/>
       <w:bookmarkStart w:id="13" w:name="_Toc500696215"/>
+      <w:bookmarkStart w:id="14" w:name="_GoBack"/>
       <w:bookmarkEnd w:id="12"/>
+      <w:bookmarkEnd w:id="14"/>
       <w:r>
         <w:t>GitHub-länkar</w:t>
       </w:r>
@@ -3784,9 +3763,9 @@
       <w:pPr>
         <w:pStyle w:val="Heading3"/>
       </w:pPr>
-      <w:bookmarkStart w:id="14" w:name="_YouTube-länkar"/>
-      <w:bookmarkStart w:id="15" w:name="_Toc500696216"/>
-      <w:bookmarkEnd w:id="14"/>
+      <w:bookmarkStart w:id="15" w:name="_YouTube-länkar"/>
+      <w:bookmarkStart w:id="16" w:name="_Toc500696216"/>
+      <w:bookmarkEnd w:id="15"/>
       <w:r>
         <w:t>You</w:t>
       </w:r>
@@ -3799,7 +3778,7 @@
       <w:r>
         <w:t>-länkar</w:t>
       </w:r>
-      <w:bookmarkEnd w:id="15"/>
+      <w:bookmarkEnd w:id="16"/>
     </w:p>
     <w:p>
       <w:pPr>
@@ -3996,11 +3975,11 @@
       <w:pPr>
         <w:pStyle w:val="Heading3"/>
       </w:pPr>
-      <w:bookmarkStart w:id="16" w:name="_Toc500696217"/>
+      <w:bookmarkStart w:id="17" w:name="_Toc500696217"/>
       <w:r>
         <w:t>Andra länkar</w:t>
       </w:r>
-      <w:bookmarkEnd w:id="16"/>
+      <w:bookmarkEnd w:id="17"/>
     </w:p>
     <w:p>
       <w:r>
@@ -4036,12 +4015,12 @@
       <w:pPr>
         <w:pStyle w:val="Heading2"/>
       </w:pPr>
-      <w:bookmarkStart w:id="17" w:name="_Toc500696218"/>
+      <w:bookmarkStart w:id="18" w:name="_Toc500696218"/>
       <w:r>
         <w:lastRenderedPageBreak/>
         <w:t>Noteringar</w:t>
       </w:r>
-      <w:bookmarkEnd w:id="17"/>
+      <w:bookmarkEnd w:id="18"/>
     </w:p>
     <w:p>
       <w:pPr>
@@ -4115,23 +4094,22 @@
       <w:pPr>
         <w:pStyle w:val="Heading1"/>
       </w:pPr>
-      <w:bookmarkStart w:id="18" w:name="_Toc500696219"/>
+      <w:bookmarkStart w:id="19" w:name="_Toc500696219"/>
       <w:r>
         <w:lastRenderedPageBreak/>
         <w:t>Genomförande och resultat</w:t>
       </w:r>
-      <w:bookmarkEnd w:id="18"/>
-    </w:p>
-    <w:p/>
+      <w:bookmarkEnd w:id="19"/>
+    </w:p>
     <w:p>
       <w:pPr>
         <w:pStyle w:val="Heading2"/>
       </w:pPr>
-      <w:bookmarkStart w:id="19" w:name="_Toc500696220"/>
+      <w:bookmarkStart w:id="20" w:name="_Toc500696220"/>
       <w:r>
         <w:t>Använd programvara</w:t>
       </w:r>
-      <w:bookmarkEnd w:id="19"/>
+      <w:bookmarkEnd w:id="20"/>
     </w:p>
     <w:p>
       <w:pPr>
@@ -4418,11 +4396,11 @@
       <w:pPr>
         <w:pStyle w:val="Heading2"/>
       </w:pPr>
-      <w:bookmarkStart w:id="20" w:name="_Toc500696221"/>
+      <w:bookmarkStart w:id="21" w:name="_Toc500696221"/>
       <w:r>
         <w:t>Planering</w:t>
       </w:r>
-      <w:bookmarkEnd w:id="20"/>
+      <w:bookmarkEnd w:id="21"/>
     </w:p>
     <w:p>
       <w:r>
@@ -4519,7 +4497,7 @@
           <w:noProof/>
         </w:rPr>
         <w:drawing>
-          <wp:inline distT="0" distB="0" distL="0" distR="0">
+          <wp:inline distT="0" distB="0" distL="0" distR="0" wp14:anchorId="6E08447B" wp14:editId="4E381EC4">
             <wp:extent cx="5448300" cy="3189588"/>
             <wp:effectExtent l="0" t="0" r="0" b="0"/>
             <wp:docPr id="4" name="Picture 4"/>
@@ -4568,27 +4546,14 @@
       <w:r>
         <w:t xml:space="preserve">Figur </w:t>
       </w:r>
-      <w:r>
-        <w:fldChar w:fldCharType="begin"/>
-      </w:r>
-      <w:r>
-        <w:instrText xml:space="preserve"> SEQ Figur \* ARABIC </w:instrText>
-      </w:r>
-      <w:r>
-        <w:fldChar w:fldCharType="separate"/>
-      </w:r>
-      <w:r>
-        <w:rPr>
-          <w:noProof/>
-        </w:rPr>
-        <w:t>4</w:t>
-      </w:r>
-      <w:r>
-        <w:rPr>
-          <w:noProof/>
-        </w:rPr>
-        <w:fldChar w:fldCharType="end"/>
-      </w:r>
+      <w:fldSimple w:instr=" SEQ Figur \* ARABIC ">
+        <w:r>
+          <w:rPr>
+            <w:noProof/>
+          </w:rPr>
+          <w:t>4</w:t>
+        </w:r>
+      </w:fldSimple>
       <w:r>
         <w:t xml:space="preserve"> Planering med verktyget Trello</w:t>
       </w:r>
@@ -4597,22 +4562,22 @@
       <w:pPr>
         <w:pStyle w:val="Heading2"/>
       </w:pPr>
-      <w:bookmarkStart w:id="21" w:name="_Toc500696222"/>
+      <w:bookmarkStart w:id="22" w:name="_Toc500696222"/>
       <w:r>
         <w:lastRenderedPageBreak/>
         <w:t>Metod</w:t>
       </w:r>
-      <w:bookmarkEnd w:id="21"/>
+      <w:bookmarkEnd w:id="22"/>
     </w:p>
     <w:p>
       <w:pPr>
         <w:pStyle w:val="Heading3"/>
       </w:pPr>
-      <w:bookmarkStart w:id="22" w:name="_Toc500696223"/>
+      <w:bookmarkStart w:id="23" w:name="_Toc500696223"/>
       <w:r>
         <w:t>Skapande av simulationer med verktyget TinkerCad</w:t>
       </w:r>
-      <w:bookmarkEnd w:id="22"/>
+      <w:bookmarkEnd w:id="23"/>
     </w:p>
     <w:p>
       <w:r>
@@ -4677,7 +4642,7 @@
           <w:noProof/>
         </w:rPr>
         <w:drawing>
-          <wp:inline distT="0" distB="0" distL="0" distR="0">
+          <wp:inline distT="0" distB="0" distL="0" distR="0" wp14:anchorId="5A011740" wp14:editId="76E5C81D">
             <wp:extent cx="3733800" cy="3430710"/>
             <wp:effectExtent l="0" t="0" r="0" b="0"/>
             <wp:docPr id="5" name="Picture 5"/>
@@ -4726,64 +4691,48 @@
       <w:r>
         <w:t xml:space="preserve">Figur </w:t>
       </w:r>
-      <w:r>
-        <w:fldChar w:fldCharType="begin"/>
-      </w:r>
-      <w:r>
-        <w:instrText xml:space="preserve"> SEQ Figur \* ARA</w:instrText>
-      </w:r>
-      <w:r>
-        <w:instrText xml:space="preserve">BIC </w:instrText>
-      </w:r>
-      <w:r>
-        <w:fldChar w:fldCharType="separate"/>
-      </w:r>
+      <w:fldSimple w:instr=" SEQ Figur \* ARABIC ">
+        <w:r>
+          <w:rPr>
+            <w:noProof/>
+          </w:rPr>
+          <w:t>5</w:t>
+        </w:r>
+      </w:fldSimple>
+      <w:r>
+        <w:t xml:space="preserve"> Undermenyn Circuits på TinkerCad</w:t>
+      </w:r>
+    </w:p>
+    <w:p>
+      <w:r>
+        <w:t>När ett nytt kretssimuleringsprojekt har skapats kan komponenter som ska användas läggas till med knappen</w:t>
+      </w:r>
+      <w:r>
+        <w:rPr>
+          <w:i/>
+        </w:rPr>
+        <w:t xml:space="preserve"> + Components</w:t>
+      </w:r>
+      <w:r>
+        <w:rPr>
+          <w:i/>
+        </w:rPr>
+        <w:t>.</w:t>
+      </w:r>
+      <w:r>
+        <w:t xml:space="preserve"> Komponenter visas i en lista och kan dras in till arbetsytan med muspekaren.</w:t>
+      </w:r>
+    </w:p>
+    <w:p>
+      <w:pPr>
+        <w:keepNext/>
+      </w:pPr>
       <w:r>
         <w:rPr>
           <w:noProof/>
         </w:rPr>
-        <w:t>5</w:t>
-      </w:r>
-      <w:r>
-        <w:rPr>
-          <w:noProof/>
-        </w:rPr>
-        <w:fldChar w:fldCharType="end"/>
-      </w:r>
-      <w:r>
-        <w:t xml:space="preserve"> Undermenyn Circuits på TinkerCad</w:t>
-      </w:r>
-    </w:p>
-    <w:p>
-      <w:r>
-        <w:t>När ett nytt kretssimuleringsprojekt har skapats kan komponenter som ska användas läggas till med knappen</w:t>
-      </w:r>
-      <w:r>
-        <w:rPr>
-          <w:i/>
-        </w:rPr>
-        <w:t xml:space="preserve"> + Components</w:t>
-      </w:r>
-      <w:r>
-        <w:rPr>
-          <w:i/>
-        </w:rPr>
-        <w:t>.</w:t>
-      </w:r>
-      <w:r>
-        <w:t xml:space="preserve"> Komponenter visas i en lista och kan dras in till arbetsytan med muspekaren.</w:t>
-      </w:r>
-    </w:p>
-    <w:p>
-      <w:pPr>
-        <w:keepNext/>
-      </w:pPr>
-      <w:r>
-        <w:rPr>
-          <w:noProof/>
-        </w:rPr>
         <w:drawing>
-          <wp:inline distT="0" distB="0" distL="0" distR="0">
+          <wp:inline distT="0" distB="0" distL="0" distR="0" wp14:anchorId="683B06E1" wp14:editId="3B83D9CE">
             <wp:extent cx="3952875" cy="3317051"/>
             <wp:effectExtent l="0" t="0" r="0" b="0"/>
             <wp:docPr id="6" name="Picture 6"/>
@@ -4839,27 +4788,14 @@
       <w:r>
         <w:t xml:space="preserve">Figur </w:t>
       </w:r>
-      <w:r>
-        <w:fldChar w:fldCharType="begin"/>
-      </w:r>
-      <w:r>
-        <w:instrText xml:space="preserve"> SEQ Figur \* ARABIC </w:instrText>
-      </w:r>
-      <w:r>
-        <w:fldChar w:fldCharType="separate"/>
-      </w:r>
-      <w:r>
-        <w:rPr>
-          <w:noProof/>
-        </w:rPr>
-        <w:t>6</w:t>
-      </w:r>
-      <w:r>
-        <w:rPr>
-          <w:noProof/>
-        </w:rPr>
-        <w:fldChar w:fldCharType="end"/>
-      </w:r>
+      <w:fldSimple w:instr=" SEQ Figur \* ARABIC ">
+        <w:r>
+          <w:rPr>
+            <w:noProof/>
+          </w:rPr>
+          <w:t>6</w:t>
+        </w:r>
+      </w:fldSimple>
       <w:r>
         <w:t xml:space="preserve"> Tilläggning av tryckknapp i TinkerCad</w:t>
       </w:r>
@@ -4890,7 +4826,7 @@
           <w:noProof/>
         </w:rPr>
         <w:drawing>
-          <wp:inline distT="0" distB="0" distL="0" distR="0" wp14:anchorId="649465EF" wp14:editId="387B4293">
+          <wp:inline distT="0" distB="0" distL="0" distR="0" wp14:anchorId="4C47752C" wp14:editId="6C6701CF">
             <wp:extent cx="1990725" cy="2023449"/>
             <wp:effectExtent l="0" t="0" r="0" b="0"/>
             <wp:docPr id="22" name="Picture 22"/>
@@ -4933,106 +4869,90 @@
       <w:r>
         <w:t xml:space="preserve">Figur </w:t>
       </w:r>
-      <w:r>
-        <w:fldChar w:fldCharType="begin"/>
-      </w:r>
-      <w:r>
-        <w:instrText xml:space="preserve"> SEQ Figu</w:instrText>
-      </w:r>
-      <w:r>
-        <w:instrText xml:space="preserve">r \* ARABIC </w:instrText>
-      </w:r>
-      <w:r>
-        <w:fldChar w:fldCharType="separate"/>
-      </w:r>
+      <w:fldSimple w:instr=" SEQ Figur \* ARABIC ">
+        <w:r>
+          <w:rPr>
+            <w:noProof/>
+          </w:rPr>
+          <w:t>7</w:t>
+        </w:r>
+      </w:fldSimple>
+      <w:r>
+        <w:t xml:space="preserve"> Sammankopplade komponenter i TinkerCad, med gröna kablar</w:t>
+      </w:r>
+    </w:p>
+    <w:p>
+      <w:r>
+        <w:t>För att skriva</w:t>
+      </w:r>
+      <w:r>
+        <w:t xml:space="preserve"> eller klistra in kod till projektet används knappen </w:t>
+      </w:r>
+      <w:proofErr w:type="spellStart"/>
+      <w:r>
+        <w:rPr>
+          <w:i/>
+        </w:rPr>
+        <w:t>Code</w:t>
+      </w:r>
+      <w:proofErr w:type="spellEnd"/>
+      <w:r>
+        <w:rPr>
+          <w:i/>
+        </w:rPr>
+        <w:t xml:space="preserve"> Editor</w:t>
+      </w:r>
+      <w:r>
+        <w:t xml:space="preserve">. För att starta simuleringen används knappen </w:t>
+      </w:r>
+      <w:r>
+        <w:rPr>
+          <w:i/>
+        </w:rPr>
+        <w:t>Start Simulation</w:t>
+      </w:r>
+      <w:r>
+        <w:t xml:space="preserve"> eller </w:t>
+      </w:r>
+      <w:proofErr w:type="spellStart"/>
+      <w:r>
+        <w:rPr>
+          <w:i/>
+        </w:rPr>
+        <w:t>Upload</w:t>
+      </w:r>
+      <w:proofErr w:type="spellEnd"/>
+      <w:r>
+        <w:rPr>
+          <w:i/>
+        </w:rPr>
+        <w:t xml:space="preserve"> &amp; </w:t>
+      </w:r>
+      <w:proofErr w:type="spellStart"/>
+      <w:r>
+        <w:rPr>
+          <w:i/>
+        </w:rPr>
+        <w:t>Run</w:t>
+      </w:r>
+      <w:proofErr w:type="spellEnd"/>
+      <w:r>
+        <w:rPr>
+          <w:i/>
+        </w:rPr>
+        <w:t>.</w:t>
+      </w:r>
+    </w:p>
+    <w:p>
+      <w:pPr>
+        <w:keepNext/>
+      </w:pPr>
       <w:r>
         <w:rPr>
           <w:noProof/>
         </w:rPr>
-        <w:t>7</w:t>
-      </w:r>
-      <w:r>
-        <w:rPr>
-          <w:noProof/>
-        </w:rPr>
-        <w:fldChar w:fldCharType="end"/>
-      </w:r>
-      <w:r>
-        <w:t xml:space="preserve"> Sammankopplade komponenter i TinkerCad, med gröna kablar</w:t>
-      </w:r>
-    </w:p>
-    <w:p>
-      <w:r>
-        <w:t>För att skriva</w:t>
-      </w:r>
-      <w:r>
-        <w:t xml:space="preserve"> eller klistra in kod till projektet används knappen </w:t>
-      </w:r>
-      <w:proofErr w:type="spellStart"/>
-      <w:r>
-        <w:rPr>
-          <w:i/>
-        </w:rPr>
-        <w:t>Code</w:t>
-      </w:r>
-      <w:proofErr w:type="spellEnd"/>
-      <w:r>
-        <w:rPr>
-          <w:i/>
-        </w:rPr>
-        <w:t xml:space="preserve"> Editor</w:t>
-      </w:r>
-      <w:r>
-        <w:t xml:space="preserve">. För att starta simuleringen används knappen </w:t>
-      </w:r>
-      <w:r>
-        <w:rPr>
-          <w:i/>
-        </w:rPr>
-        <w:t>Start Simulation</w:t>
-      </w:r>
-      <w:r>
-        <w:t xml:space="preserve"> eller </w:t>
-      </w:r>
-      <w:proofErr w:type="spellStart"/>
-      <w:r>
-        <w:rPr>
-          <w:i/>
-        </w:rPr>
-        <w:t>Upload</w:t>
-      </w:r>
-      <w:proofErr w:type="spellEnd"/>
-      <w:r>
-        <w:rPr>
-          <w:i/>
-        </w:rPr>
-        <w:t xml:space="preserve"> &amp; </w:t>
-      </w:r>
-      <w:proofErr w:type="spellStart"/>
-      <w:r>
-        <w:rPr>
-          <w:i/>
-        </w:rPr>
-        <w:t>Run</w:t>
-      </w:r>
-      <w:proofErr w:type="spellEnd"/>
-      <w:r>
-        <w:rPr>
-          <w:i/>
-        </w:rPr>
-        <w:t>.</w:t>
-      </w:r>
-    </w:p>
-    <w:p>
-      <w:pPr>
-        <w:keepNext/>
-      </w:pPr>
-      <w:r>
-        <w:rPr>
-          <w:noProof/>
-        </w:rPr>
         <w:drawing>
-          <wp:inline distT="0" distB="0" distL="0" distR="0" wp14:anchorId="7F37877D" wp14:editId="2973E9F3">
+          <wp:inline distT="0" distB="0" distL="0" distR="0" wp14:anchorId="46BD4075" wp14:editId="655EB5D3">
             <wp:extent cx="1209675" cy="361950"/>
             <wp:effectExtent l="0" t="0" r="9525" b="0"/>
             <wp:docPr id="20" name="Picture 20"/>
@@ -5082,52 +5002,36 @@
       <w:r>
         <w:t xml:space="preserve">Figur </w:t>
       </w:r>
-      <w:r>
-        <w:fldChar w:fldCharType="begin"/>
-      </w:r>
-      <w:r>
-        <w:instrText xml:space="preserve"> SEQ Figur \*</w:instrText>
-      </w:r>
-      <w:r>
-        <w:instrText xml:space="preserve"> ARABIC </w:instrText>
-      </w:r>
-      <w:r>
-        <w:fldChar w:fldCharType="separate"/>
-      </w:r>
+      <w:fldSimple w:instr=" SEQ Figur \* ARABIC ">
+        <w:r>
+          <w:rPr>
+            <w:noProof/>
+          </w:rPr>
+          <w:t>8</w:t>
+        </w:r>
+      </w:fldSimple>
+      <w:r>
+        <w:t xml:space="preserve"> Knappen "</w:t>
+      </w:r>
+      <w:proofErr w:type="spellStart"/>
+      <w:r>
+        <w:t>Code</w:t>
+      </w:r>
+      <w:proofErr w:type="spellEnd"/>
+      <w:r>
+        <w:t xml:space="preserve"> Editor" på TinkerCad</w:t>
+      </w:r>
+    </w:p>
+    <w:p>
+      <w:pPr>
+        <w:keepNext/>
+      </w:pPr>
       <w:r>
         <w:rPr>
           <w:noProof/>
         </w:rPr>
-        <w:t>8</w:t>
-      </w:r>
-      <w:r>
-        <w:rPr>
-          <w:noProof/>
-        </w:rPr>
-        <w:fldChar w:fldCharType="end"/>
-      </w:r>
-      <w:r>
-        <w:t xml:space="preserve"> Knappen "</w:t>
-      </w:r>
-      <w:proofErr w:type="spellStart"/>
-      <w:r>
-        <w:t>Code</w:t>
-      </w:r>
-      <w:proofErr w:type="spellEnd"/>
-      <w:r>
-        <w:t xml:space="preserve"> Editor" på TinkerCad</w:t>
-      </w:r>
-    </w:p>
-    <w:p>
-      <w:pPr>
-        <w:keepNext/>
-      </w:pPr>
-      <w:r>
-        <w:rPr>
-          <w:noProof/>
-        </w:rPr>
         <w:drawing>
-          <wp:inline distT="0" distB="0" distL="0" distR="0" wp14:anchorId="10BEA991" wp14:editId="11943A06">
+          <wp:inline distT="0" distB="0" distL="0" distR="0" wp14:anchorId="7D723A03" wp14:editId="2228878B">
             <wp:extent cx="4133850" cy="3695700"/>
             <wp:effectExtent l="0" t="0" r="0" b="0"/>
             <wp:docPr id="21" name="Picture 21"/>
@@ -5170,27 +5074,14 @@
       <w:r>
         <w:t xml:space="preserve">Figur </w:t>
       </w:r>
-      <w:r>
-        <w:fldChar w:fldCharType="begin"/>
-      </w:r>
-      <w:r>
-        <w:instrText xml:space="preserve"> SEQ Figur \* ARABIC </w:instrText>
-      </w:r>
-      <w:r>
-        <w:fldChar w:fldCharType="separate"/>
-      </w:r>
-      <w:r>
-        <w:rPr>
-          <w:noProof/>
-        </w:rPr>
-        <w:t>9</w:t>
-      </w:r>
-      <w:r>
-        <w:rPr>
-          <w:noProof/>
-        </w:rPr>
-        <w:fldChar w:fldCharType="end"/>
-      </w:r>
+      <w:fldSimple w:instr=" SEQ Figur \* ARABIC ">
+        <w:r>
+          <w:rPr>
+            <w:noProof/>
+          </w:rPr>
+          <w:t>9</w:t>
+        </w:r>
+      </w:fldSimple>
       <w:r>
         <w:t xml:space="preserve"> Kod i kod-editor på TinkerCad</w:t>
       </w:r>
@@ -5200,7 +5091,7 @@
       <w:pPr>
         <w:pStyle w:val="Heading2"/>
       </w:pPr>
-      <w:bookmarkStart w:id="23" w:name="_Toc500696224"/>
+      <w:bookmarkStart w:id="24" w:name="_Toc500696224"/>
       <w:r>
         <w:lastRenderedPageBreak/>
         <w:t>Test av komponent</w:t>
@@ -5211,7 +5102,7 @@
       <w:r>
         <w:t xml:space="preserve"> i TinkerCad</w:t>
       </w:r>
-      <w:bookmarkEnd w:id="23"/>
+      <w:bookmarkEnd w:id="24"/>
     </w:p>
     <w:p>
       <w:r>
@@ -5261,7 +5152,7 @@
       <w:pPr>
         <w:pStyle w:val="Heading3"/>
       </w:pPr>
-      <w:bookmarkStart w:id="24" w:name="_Toc500696225"/>
+      <w:bookmarkStart w:id="25" w:name="_Toc500696225"/>
       <w:r>
         <w:t xml:space="preserve">Test av knappar </w:t>
       </w:r>
@@ -5271,7 +5162,7 @@
       <w:r>
         <w:t>i TinkerCad</w:t>
       </w:r>
-      <w:bookmarkEnd w:id="24"/>
+      <w:bookmarkEnd w:id="25"/>
     </w:p>
     <w:p>
       <w:r>
@@ -5361,7 +5252,7 @@
           <w:noProof/>
         </w:rPr>
         <w:drawing>
-          <wp:inline distT="0" distB="0" distL="0" distR="0">
+          <wp:inline distT="0" distB="0" distL="0" distR="0" wp14:anchorId="07E49C1E" wp14:editId="6845DC59">
             <wp:extent cx="4705350" cy="3409201"/>
             <wp:effectExtent l="0" t="0" r="0" b="1270"/>
             <wp:docPr id="8" name="Picture 8"/>
@@ -5410,27 +5301,14 @@
       <w:r>
         <w:t xml:space="preserve">Figur </w:t>
       </w:r>
-      <w:r>
-        <w:fldChar w:fldCharType="begin"/>
-      </w:r>
-      <w:r>
-        <w:instrText xml:space="preserve"> SEQ Figur \* ARABIC </w:instrText>
-      </w:r>
-      <w:r>
-        <w:fldChar w:fldCharType="separate"/>
-      </w:r>
-      <w:r>
-        <w:rPr>
-          <w:noProof/>
-        </w:rPr>
-        <w:t>10</w:t>
-      </w:r>
-      <w:r>
-        <w:rPr>
-          <w:noProof/>
-        </w:rPr>
-        <w:fldChar w:fldCharType="end"/>
-      </w:r>
+      <w:fldSimple w:instr=" SEQ Figur \* ARABIC ">
+        <w:r>
+          <w:rPr>
+            <w:noProof/>
+          </w:rPr>
+          <w:t>10</w:t>
+        </w:r>
+      </w:fldSimple>
       <w:r>
         <w:t xml:space="preserve"> TinkerCad-projekt med två knappar och en Arduino UNO</w:t>
       </w:r>
@@ -5541,7 +5419,7 @@
       <w:pPr>
         <w:pStyle w:val="Heading3"/>
       </w:pPr>
-      <w:bookmarkStart w:id="25" w:name="_Toc500696226"/>
+      <w:bookmarkStart w:id="26" w:name="_Toc500696226"/>
       <w:r>
         <w:lastRenderedPageBreak/>
         <w:t xml:space="preserve">Test av RGB-Lysdioder </w:t>
@@ -5552,7 +5430,7 @@
       <w:r>
         <w:t>i TinkerCad</w:t>
       </w:r>
-      <w:bookmarkEnd w:id="25"/>
+      <w:bookmarkEnd w:id="26"/>
     </w:p>
     <w:p>
       <w:pPr>
@@ -5625,7 +5503,7 @@
           <w:noProof/>
         </w:rPr>
         <w:drawing>
-          <wp:inline distT="0" distB="0" distL="0" distR="0">
+          <wp:inline distT="0" distB="0" distL="0" distR="0" wp14:anchorId="5B233E0A" wp14:editId="720FDB33">
             <wp:extent cx="4762500" cy="4260109"/>
             <wp:effectExtent l="0" t="0" r="0" b="7620"/>
             <wp:docPr id="11" name="Picture 11"/>
@@ -5674,55 +5552,42 @@
       <w:r>
         <w:t xml:space="preserve">Figur </w:t>
       </w:r>
-      <w:r>
-        <w:fldChar w:fldCharType="begin"/>
-      </w:r>
-      <w:r>
-        <w:instrText xml:space="preserve"> SEQ Figur \* ARABIC </w:instrText>
-      </w:r>
-      <w:r>
-        <w:fldChar w:fldCharType="separate"/>
-      </w:r>
+      <w:fldSimple w:instr=" SEQ Figur \* ARABIC ">
+        <w:r>
+          <w:rPr>
+            <w:noProof/>
+          </w:rPr>
+          <w:t>11</w:t>
+        </w:r>
+      </w:fldSimple>
+      <w:r>
+        <w:t xml:space="preserve"> </w:t>
+      </w:r>
+      <w:r>
+        <w:t xml:space="preserve">TinkerCad-projekt med två </w:t>
+      </w:r>
+      <w:r>
+        <w:t>RGB-lysdioder, en resistor</w:t>
+      </w:r>
+      <w:r>
+        <w:t xml:space="preserve"> och en Arduino UNO</w:t>
+      </w:r>
+    </w:p>
+    <w:p>
+      <w:r>
+        <w:t>Simuleringen startar och lysdioderna cyklar mellan tre olika färger med olika styrka (PWM). Simuleringen indikerar att lysdioden utan resistor går sönder vid hög styrka.</w:t>
+      </w:r>
+    </w:p>
+    <w:p>
+      <w:pPr>
+        <w:keepNext/>
+      </w:pPr>
       <w:r>
         <w:rPr>
           <w:noProof/>
         </w:rPr>
-        <w:t>11</w:t>
-      </w:r>
-      <w:r>
-        <w:rPr>
-          <w:noProof/>
-        </w:rPr>
-        <w:fldChar w:fldCharType="end"/>
-      </w:r>
-      <w:r>
-        <w:t xml:space="preserve"> </w:t>
-      </w:r>
-      <w:r>
-        <w:t xml:space="preserve">TinkerCad-projekt med två </w:t>
-      </w:r>
-      <w:r>
-        <w:t>RGB-lysdioder, en resistor</w:t>
-      </w:r>
-      <w:r>
-        <w:t xml:space="preserve"> och en Arduino UNO</w:t>
-      </w:r>
-    </w:p>
-    <w:p>
-      <w:r>
-        <w:t>Simuleringen startar och lysdioderna cyklar mellan tre olika färger med olika styrka (PWM). Simuleringen indikerar att lysdioden utan resistor går sönder vid hög styrka.</w:t>
-      </w:r>
-    </w:p>
-    <w:p>
-      <w:pPr>
-        <w:keepNext/>
-      </w:pPr>
-      <w:r>
-        <w:rPr>
-          <w:noProof/>
-        </w:rPr>
         <w:drawing>
-          <wp:inline distT="0" distB="0" distL="0" distR="0">
+          <wp:inline distT="0" distB="0" distL="0" distR="0" wp14:anchorId="65591E00" wp14:editId="26E0C430">
             <wp:extent cx="4514850" cy="1581044"/>
             <wp:effectExtent l="0" t="0" r="0" b="635"/>
             <wp:docPr id="13" name="Picture 13"/>
@@ -5778,30 +5643,14 @@
       <w:r>
         <w:t xml:space="preserve">Figur </w:t>
       </w:r>
-      <w:r>
-        <w:fldChar w:fldCharType="begin"/>
-      </w:r>
-      <w:r>
-        <w:instrText xml:space="preserve"> SEQ</w:instrText>
-      </w:r>
-      <w:r>
-        <w:instrText xml:space="preserve"> Figur \* ARABIC </w:instrText>
-      </w:r>
-      <w:r>
-        <w:fldChar w:fldCharType="separate"/>
-      </w:r>
-      <w:r>
-        <w:rPr>
-          <w:noProof/>
-        </w:rPr>
-        <w:t>12</w:t>
-      </w:r>
-      <w:r>
-        <w:rPr>
-          <w:noProof/>
-        </w:rPr>
-        <w:fldChar w:fldCharType="end"/>
-      </w:r>
+      <w:fldSimple w:instr=" SEQ Figur \* ARABIC ">
+        <w:r>
+          <w:rPr>
+            <w:noProof/>
+          </w:rPr>
+          <w:t>12</w:t>
+        </w:r>
+      </w:fldSimple>
       <w:r>
         <w:t xml:space="preserve"> Indikation i TinkerCad, att en RGB-Lysdiod (den högra i bilden) har gått sönder</w:t>
       </w:r>
@@ -5818,12 +5667,12 @@
       <w:r>
         <w:br w:type="page"/>
       </w:r>
-      <w:bookmarkStart w:id="26" w:name="_Toc500696227"/>
+      <w:bookmarkStart w:id="27" w:name="_Toc500696227"/>
       <w:r>
         <w:lastRenderedPageBreak/>
         <w:t>Test av display i TinkerCad</w:t>
       </w:r>
-      <w:bookmarkEnd w:id="26"/>
+      <w:bookmarkEnd w:id="27"/>
     </w:p>
     <w:p>
       <w:r>
@@ -5865,7 +5714,7 @@
           <w:noProof/>
         </w:rPr>
         <w:drawing>
-          <wp:inline distT="0" distB="0" distL="0" distR="0">
+          <wp:inline distT="0" distB="0" distL="0" distR="0" wp14:anchorId="17D32547" wp14:editId="1A49E558">
             <wp:extent cx="3845857" cy="1676400"/>
             <wp:effectExtent l="0" t="0" r="2540" b="0"/>
             <wp:docPr id="12" name="Picture 12"/>
@@ -5921,27 +5770,14 @@
       <w:r>
         <w:t xml:space="preserve">Figur </w:t>
       </w:r>
-      <w:r>
-        <w:fldChar w:fldCharType="begin"/>
-      </w:r>
-      <w:r>
-        <w:instrText xml:space="preserve"> SEQ Figur \* ARABIC </w:instrText>
-      </w:r>
-      <w:r>
-        <w:fldChar w:fldCharType="separate"/>
-      </w:r>
-      <w:r>
-        <w:rPr>
-          <w:noProof/>
-        </w:rPr>
-        <w:t>13</w:t>
-      </w:r>
-      <w:r>
-        <w:rPr>
-          <w:noProof/>
-        </w:rPr>
-        <w:fldChar w:fldCharType="end"/>
-      </w:r>
+      <w:fldSimple w:instr=" SEQ Figur \* ARABIC ">
+        <w:r>
+          <w:rPr>
+            <w:noProof/>
+          </w:rPr>
+          <w:t>13</w:t>
+        </w:r>
+      </w:fldSimple>
       <w:r>
         <w:t xml:space="preserve"> LCD 16 x 2-display i </w:t>
       </w:r>
@@ -5987,7 +5823,7 @@
           <w:noProof/>
         </w:rPr>
         <w:drawing>
-          <wp:inline distT="0" distB="0" distL="0" distR="0">
+          <wp:inline distT="0" distB="0" distL="0" distR="0" wp14:anchorId="1FF01E90" wp14:editId="59D139A0">
             <wp:extent cx="5149897" cy="4162425"/>
             <wp:effectExtent l="0" t="0" r="0" b="0"/>
             <wp:docPr id="14" name="Picture 14"/>
@@ -6036,27 +5872,14 @@
       <w:r>
         <w:t xml:space="preserve">Figur </w:t>
       </w:r>
-      <w:r>
-        <w:fldChar w:fldCharType="begin"/>
-      </w:r>
-      <w:r>
-        <w:instrText xml:space="preserve"> SEQ Figur \* ARABIC </w:instrText>
-      </w:r>
-      <w:r>
-        <w:fldChar w:fldCharType="separate"/>
-      </w:r>
-      <w:r>
-        <w:rPr>
-          <w:noProof/>
-        </w:rPr>
-        <w:t>14</w:t>
-      </w:r>
-      <w:r>
-        <w:rPr>
-          <w:noProof/>
-        </w:rPr>
-        <w:fldChar w:fldCharType="end"/>
-      </w:r>
+      <w:fldSimple w:instr=" SEQ Figur \* ARABIC ">
+        <w:r>
+          <w:rPr>
+            <w:noProof/>
+          </w:rPr>
+          <w:t>14</w:t>
+        </w:r>
+      </w:fldSimple>
       <w:r>
         <w:t xml:space="preserve"> TinkerCad-projekt med LCD-display och en Ar</w:t>
       </w:r>
@@ -6076,7 +5899,7 @@
       <w:pPr>
         <w:pStyle w:val="Heading2"/>
       </w:pPr>
-      <w:bookmarkStart w:id="27" w:name="_Toc500696228"/>
+      <w:bookmarkStart w:id="28" w:name="_Toc500696228"/>
       <w:r>
         <w:lastRenderedPageBreak/>
         <w:t>Skapande av kod</w:t>
@@ -6084,7 +5907,7 @@
       <w:r>
         <w:t xml:space="preserve"> och simuleringsprojekt i TinkerCad</w:t>
       </w:r>
-      <w:bookmarkEnd w:id="27"/>
+      <w:bookmarkEnd w:id="28"/>
     </w:p>
     <w:p>
       <w:r>
@@ -6315,7 +6138,7 @@
           <w:noProof/>
         </w:rPr>
         <w:drawing>
-          <wp:inline distT="0" distB="0" distL="0" distR="0">
+          <wp:inline distT="0" distB="0" distL="0" distR="0" wp14:anchorId="4A9C9B9F" wp14:editId="750AFD32">
             <wp:extent cx="1876425" cy="660086"/>
             <wp:effectExtent l="0" t="0" r="0" b="6985"/>
             <wp:docPr id="7" name="Picture 7"/>
@@ -6365,27 +6188,14 @@
       <w:r>
         <w:t xml:space="preserve">Figur </w:t>
       </w:r>
-      <w:r>
-        <w:fldChar w:fldCharType="begin"/>
-      </w:r>
-      <w:r>
-        <w:instrText xml:space="preserve"> SEQ Figur \* ARABIC </w:instrText>
-      </w:r>
-      <w:r>
-        <w:fldChar w:fldCharType="separate"/>
-      </w:r>
-      <w:r>
-        <w:rPr>
-          <w:noProof/>
-        </w:rPr>
-        <w:t>15</w:t>
-      </w:r>
-      <w:r>
-        <w:rPr>
-          <w:noProof/>
-        </w:rPr>
-        <w:fldChar w:fldCharType="end"/>
-      </w:r>
+      <w:fldSimple w:instr=" SEQ Figur \* ARABIC ">
+        <w:r>
+          <w:rPr>
+            <w:noProof/>
+          </w:rPr>
+          <w:t>15</w:t>
+        </w:r>
+      </w:fldSimple>
       <w:r>
         <w:t xml:space="preserve"> Variabler i</w:t>
       </w:r>
@@ -6407,7 +6217,7 @@
           <w:noProof/>
         </w:rPr>
         <w:drawing>
-          <wp:inline distT="0" distB="0" distL="0" distR="0">
+          <wp:inline distT="0" distB="0" distL="0" distR="0" wp14:anchorId="41A07095" wp14:editId="430BE310">
             <wp:extent cx="3333750" cy="378054"/>
             <wp:effectExtent l="0" t="0" r="0" b="3175"/>
             <wp:docPr id="9" name="Picture 9"/>
@@ -6457,27 +6267,14 @@
       <w:r>
         <w:t xml:space="preserve">Figur </w:t>
       </w:r>
-      <w:r>
-        <w:fldChar w:fldCharType="begin"/>
-      </w:r>
-      <w:r>
-        <w:instrText xml:space="preserve"> SEQ Figur \* ARABIC </w:instrText>
-      </w:r>
-      <w:r>
-        <w:fldChar w:fldCharType="separate"/>
-      </w:r>
-      <w:r>
-        <w:rPr>
-          <w:noProof/>
-        </w:rPr>
-        <w:t>16</w:t>
-      </w:r>
-      <w:r>
-        <w:rPr>
-          <w:noProof/>
-        </w:rPr>
-        <w:fldChar w:fldCharType="end"/>
-      </w:r>
+      <w:fldSimple w:instr=" SEQ Figur \* ARABIC ">
+        <w:r>
+          <w:rPr>
+            <w:noProof/>
+          </w:rPr>
+          <w:t>16</w:t>
+        </w:r>
+      </w:fldSimple>
       <w:r>
         <w:t xml:space="preserve"> Variabler </w:t>
       </w:r>
@@ -6696,7 +6493,7 @@
           <w:noProof/>
         </w:rPr>
         <w:drawing>
-          <wp:inline distT="0" distB="0" distL="0" distR="0">
+          <wp:inline distT="0" distB="0" distL="0" distR="0" wp14:anchorId="3A12BBF9" wp14:editId="7BC20D28">
             <wp:extent cx="5543550" cy="3938034"/>
             <wp:effectExtent l="0" t="0" r="0" b="5715"/>
             <wp:docPr id="10" name="Picture 10"/>
@@ -6752,60 +6549,47 @@
       <w:r>
         <w:t xml:space="preserve">Figur </w:t>
       </w:r>
-      <w:r>
-        <w:fldChar w:fldCharType="begin"/>
-      </w:r>
-      <w:r>
-        <w:instrText xml:space="preserve"> SEQ Figur \* ARABIC </w:instrText>
-      </w:r>
-      <w:r>
-        <w:fldChar w:fldCharType="separate"/>
-      </w:r>
+      <w:fldSimple w:instr=" SEQ Figur \* ARABIC ">
+        <w:r>
+          <w:rPr>
+            <w:noProof/>
+          </w:rPr>
+          <w:t>17</w:t>
+        </w:r>
+      </w:fldSimple>
+      <w:r>
+        <w:t xml:space="preserve"> Reaction-games hårdvara uppkopplad i TinkerCad</w:t>
+      </w:r>
+    </w:p>
+    <w:p>
+      <w:r>
+        <w:t xml:space="preserve">Då detektion av knapptryck valdes att hanteras av en ISR, kopplades även alla knappar till </w:t>
+      </w:r>
+      <w:r>
+        <w:br/>
+      </w:r>
+      <w:r>
+        <w:t>Arduino UNO-enhetens PIN3, via dioder.</w:t>
+      </w:r>
+      <w:r>
+        <w:t xml:space="preserve"> Dioderna förhindrar att en knapp triggar de andra knapparna som också är kopplade till PIN3.</w:t>
+      </w:r>
+    </w:p>
+    <w:p>
+      <w:r>
+        <w:t>PIN3 används för trigger av ISR i koden.</w:t>
+      </w:r>
+    </w:p>
+    <w:p>
+      <w:pPr>
+        <w:keepNext/>
+      </w:pPr>
       <w:r>
         <w:rPr>
           <w:noProof/>
         </w:rPr>
-        <w:t>17</w:t>
-      </w:r>
-      <w:r>
-        <w:rPr>
-          <w:noProof/>
-        </w:rPr>
-        <w:fldChar w:fldCharType="end"/>
-      </w:r>
-      <w:r>
-        <w:t xml:space="preserve"> Reaction-games hårdvara uppkopplad i TinkerCad</w:t>
-      </w:r>
-    </w:p>
-    <w:p>
-      <w:r>
-        <w:t xml:space="preserve">Då detektion av knapptryck valdes att hanteras av en ISR, kopplades även alla knappar till </w:t>
-      </w:r>
-      <w:r>
-        <w:br/>
-      </w:r>
-      <w:r>
-        <w:t>Arduino UNO-enhetens PIN3, via dioder.</w:t>
-      </w:r>
-      <w:r>
-        <w:t xml:space="preserve"> Dioderna förhindrar att en knapp triggar de andra knapparna som också är kopplade till PIN3.</w:t>
-      </w:r>
-    </w:p>
-    <w:p>
-      <w:r>
-        <w:t>PIN3 används för trigger av ISR i koden.</w:t>
-      </w:r>
-    </w:p>
-    <w:p>
-      <w:pPr>
-        <w:keepNext/>
-      </w:pPr>
-      <w:r>
-        <w:rPr>
-          <w:noProof/>
-        </w:rPr>
         <w:drawing>
-          <wp:inline distT="0" distB="0" distL="0" distR="0" wp14:anchorId="3E043626" wp14:editId="16AB7160">
+          <wp:inline distT="0" distB="0" distL="0" distR="0" wp14:anchorId="5E7F9F3B" wp14:editId="610C8342">
             <wp:extent cx="3552825" cy="1877843"/>
             <wp:effectExtent l="0" t="0" r="0" b="8255"/>
             <wp:docPr id="17" name="Picture 17"/>
@@ -6848,27 +6632,14 @@
       <w:r>
         <w:t xml:space="preserve">Figur </w:t>
       </w:r>
-      <w:r>
-        <w:fldChar w:fldCharType="begin"/>
-      </w:r>
-      <w:r>
-        <w:instrText xml:space="preserve"> SEQ Figur \* ARABIC </w:instrText>
-      </w:r>
-      <w:r>
-        <w:fldChar w:fldCharType="separate"/>
-      </w:r>
-      <w:r>
-        <w:rPr>
-          <w:noProof/>
-        </w:rPr>
-        <w:t>18</w:t>
-      </w:r>
-      <w:r>
-        <w:rPr>
-          <w:noProof/>
-        </w:rPr>
-        <w:fldChar w:fldCharType="end"/>
-      </w:r>
+      <w:fldSimple w:instr=" SEQ Figur \* ARABIC ">
+        <w:r>
+          <w:rPr>
+            <w:noProof/>
+          </w:rPr>
+          <w:t>18</w:t>
+        </w:r>
+      </w:fldSimple>
       <w:r>
         <w:t xml:space="preserve"> Digitala anslutningar </w:t>
       </w:r>
@@ -6972,7 +6743,7 @@
           <w:noProof/>
         </w:rPr>
         <w:drawing>
-          <wp:inline distT="0" distB="0" distL="0" distR="0" wp14:anchorId="661DDECA" wp14:editId="5527486F">
+          <wp:inline distT="0" distB="0" distL="0" distR="0" wp14:anchorId="3814593D" wp14:editId="7FB03FF7">
             <wp:extent cx="2247900" cy="2145813"/>
             <wp:effectExtent l="0" t="0" r="0" b="6985"/>
             <wp:docPr id="18" name="Picture 18"/>
@@ -7015,110 +6786,97 @@
       <w:r>
         <w:t xml:space="preserve">Figur </w:t>
       </w:r>
-      <w:r>
-        <w:fldChar w:fldCharType="begin"/>
-      </w:r>
-      <w:r>
-        <w:instrText xml:space="preserve"> SEQ Figur \* ARABIC </w:instrText>
-      </w:r>
-      <w:r>
-        <w:fldChar w:fldCharType="separate"/>
-      </w:r>
+      <w:fldSimple w:instr=" SEQ Figur \* ARABIC ">
+        <w:r>
+          <w:rPr>
+            <w:noProof/>
+          </w:rPr>
+          <w:t>19</w:t>
+        </w:r>
+      </w:fldSimple>
+      <w:r>
+        <w:t xml:space="preserve"> Anslutningar för knappar, orange kabel är kopplad till PIN3 för interrupt, svart kabel är jord</w:t>
+      </w:r>
+    </w:p>
+    <w:p>
+      <w:r>
+        <w:t>För att testa knapparnas läge</w:t>
+      </w:r>
+      <w:r>
+        <w:t xml:space="preserve">, nedtryckt eller inte nedtryckt, </w:t>
+      </w:r>
+      <w:r>
+        <w:t xml:space="preserve">används funktionen </w:t>
+      </w:r>
+      <w:proofErr w:type="spellStart"/>
+      <w:r>
+        <w:rPr>
+          <w:b/>
+        </w:rPr>
+        <w:t>digitalRead</w:t>
+      </w:r>
+      <w:proofErr w:type="spellEnd"/>
+      <w:r>
+        <w:t xml:space="preserve"> på anslutningarn</w:t>
+      </w:r>
+      <w:r>
+        <w:t>a som knapparna är kopplade till.</w:t>
+      </w:r>
+      <w:r>
+        <w:t xml:space="preserve"> </w:t>
+      </w:r>
+      <w:r>
+        <w:t>O</w:t>
+      </w:r>
+      <w:r>
+        <w:t xml:space="preserve">m </w:t>
+      </w:r>
+      <w:proofErr w:type="spellStart"/>
+      <w:r>
+        <w:rPr>
+          <w:b/>
+        </w:rPr>
+        <w:t>digitalRead</w:t>
+      </w:r>
+      <w:proofErr w:type="spellEnd"/>
+      <w:r>
+        <w:t xml:space="preserve"> ger värde</w:t>
+      </w:r>
+      <w:r>
+        <w:t xml:space="preserve">t </w:t>
+      </w:r>
+      <w:r>
+        <w:t>0</w:t>
+      </w:r>
+      <w:r>
+        <w:t xml:space="preserve"> </w:t>
+      </w:r>
+      <w:r>
+        <w:t xml:space="preserve">är </w:t>
+      </w:r>
+      <w:r>
+        <w:t xml:space="preserve">anslutningen jordad och </w:t>
+      </w:r>
+      <w:r>
+        <w:t xml:space="preserve">knappen </w:t>
+      </w:r>
+      <w:r>
+        <w:t xml:space="preserve">är </w:t>
+      </w:r>
+      <w:r>
+        <w:t>nedtryckt.</w:t>
+      </w:r>
+    </w:p>
+    <w:p>
+      <w:pPr>
+        <w:keepNext/>
+      </w:pPr>
       <w:r>
         <w:rPr>
           <w:noProof/>
         </w:rPr>
-        <w:t>19</w:t>
-      </w:r>
-      <w:r>
-        <w:rPr>
-          <w:noProof/>
-        </w:rPr>
-        <w:fldChar w:fldCharType="end"/>
-      </w:r>
-      <w:r>
-        <w:t xml:space="preserve"> Anslutningar för knappar, orange kabel är kopplad till PIN3 för interrupt, svart kabel är jord</w:t>
-      </w:r>
-    </w:p>
-    <w:p>
-      <w:r>
-        <w:t>För att testa knapparnas läge</w:t>
-      </w:r>
-      <w:r>
-        <w:t xml:space="preserve">, nedtryckt eller inte nedtryckt, </w:t>
-      </w:r>
-      <w:r>
-        <w:t xml:space="preserve">används funktionen </w:t>
-      </w:r>
-      <w:proofErr w:type="spellStart"/>
-      <w:r>
-        <w:rPr>
-          <w:b/>
-        </w:rPr>
-        <w:t>digitalRead</w:t>
-      </w:r>
-      <w:proofErr w:type="spellEnd"/>
-      <w:r>
-        <w:t xml:space="preserve"> på anslutningarn</w:t>
-      </w:r>
-      <w:r>
-        <w:t>a som knapparna är kopplade till.</w:t>
-      </w:r>
-      <w:r>
-        <w:t xml:space="preserve"> </w:t>
-      </w:r>
-      <w:r>
-        <w:t>O</w:t>
-      </w:r>
-      <w:r>
-        <w:t xml:space="preserve">m </w:t>
-      </w:r>
-      <w:proofErr w:type="spellStart"/>
-      <w:r>
-        <w:rPr>
-          <w:b/>
-        </w:rPr>
-        <w:t>digitalRead</w:t>
-      </w:r>
-      <w:proofErr w:type="spellEnd"/>
-      <w:r>
-        <w:t xml:space="preserve"> ger värde</w:t>
-      </w:r>
-      <w:r>
-        <w:t xml:space="preserve">t </w:t>
-      </w:r>
-      <w:r>
-        <w:t>0</w:t>
-      </w:r>
-      <w:r>
-        <w:t xml:space="preserve"> </w:t>
-      </w:r>
-      <w:r>
-        <w:t xml:space="preserve">är </w:t>
-      </w:r>
-      <w:r>
-        <w:t xml:space="preserve">anslutningen jordad och </w:t>
-      </w:r>
-      <w:r>
-        <w:t xml:space="preserve">knappen </w:t>
-      </w:r>
-      <w:r>
-        <w:t xml:space="preserve">är </w:t>
-      </w:r>
-      <w:r>
-        <w:t>nedtryckt.</w:t>
-      </w:r>
-    </w:p>
-    <w:p>
-      <w:pPr>
-        <w:keepNext/>
-      </w:pPr>
-      <w:r>
-        <w:rPr>
-          <w:noProof/>
-        </w:rPr>
         <w:drawing>
-          <wp:inline distT="0" distB="0" distL="0" distR="0" wp14:anchorId="4A5466A9" wp14:editId="789E2455">
+          <wp:inline distT="0" distB="0" distL="0" distR="0" wp14:anchorId="2792D986" wp14:editId="47AFA7A5">
             <wp:extent cx="4848225" cy="648247"/>
             <wp:effectExtent l="0" t="0" r="0" b="0"/>
             <wp:docPr id="15" name="Picture 15"/>
@@ -7161,49 +6919,36 @@
       <w:r>
         <w:t xml:space="preserve">Figur </w:t>
       </w:r>
-      <w:r>
-        <w:fldChar w:fldCharType="begin"/>
-      </w:r>
-      <w:r>
-        <w:instrText xml:space="preserve"> SEQ Figur \* ARABIC </w:instrText>
-      </w:r>
-      <w:r>
-        <w:fldChar w:fldCharType="separate"/>
-      </w:r>
+      <w:fldSimple w:instr=" SEQ Figur \* ARABIC ">
+        <w:r>
+          <w:rPr>
+            <w:noProof/>
+          </w:rPr>
+          <w:t>20</w:t>
+        </w:r>
+      </w:fldSimple>
+      <w:r>
+        <w:t xml:space="preserve"> </w:t>
+      </w:r>
+      <w:proofErr w:type="spellStart"/>
+      <w:r>
+        <w:t>pinMode</w:t>
+      </w:r>
+      <w:proofErr w:type="spellEnd"/>
+      <w:r>
+        <w:t xml:space="preserve"> för interrupt pin, och inställning av ISR</w:t>
+      </w:r>
+    </w:p>
+    <w:p>
+      <w:pPr>
+        <w:keepNext/>
+      </w:pPr>
       <w:r>
         <w:rPr>
           <w:noProof/>
         </w:rPr>
-        <w:t>20</w:t>
-      </w:r>
-      <w:r>
-        <w:rPr>
-          <w:noProof/>
-        </w:rPr>
-        <w:fldChar w:fldCharType="end"/>
-      </w:r>
-      <w:r>
-        <w:t xml:space="preserve"> </w:t>
-      </w:r>
-      <w:proofErr w:type="spellStart"/>
-      <w:r>
-        <w:t>pinMode</w:t>
-      </w:r>
-      <w:proofErr w:type="spellEnd"/>
-      <w:r>
-        <w:t xml:space="preserve"> för interrupt pin, och inställning av ISR</w:t>
-      </w:r>
-    </w:p>
-    <w:p>
-      <w:pPr>
-        <w:keepNext/>
-      </w:pPr>
-      <w:r>
-        <w:rPr>
-          <w:noProof/>
-        </w:rPr>
         <w:drawing>
-          <wp:inline distT="0" distB="0" distL="0" distR="0" wp14:anchorId="3141111D" wp14:editId="61BA5F6F">
+          <wp:inline distT="0" distB="0" distL="0" distR="0" wp14:anchorId="38BF4719" wp14:editId="1D1761FA">
             <wp:extent cx="2952750" cy="1745974"/>
             <wp:effectExtent l="0" t="0" r="0" b="6985"/>
             <wp:docPr id="16" name="Picture 16"/>
@@ -7246,30 +6991,14 @@
       <w:r>
         <w:t xml:space="preserve">Figur </w:t>
       </w:r>
-      <w:r>
-        <w:fldChar w:fldCharType="begin"/>
-      </w:r>
-      <w:r>
-        <w:instrText xml:space="preserve"> SEQ Figur</w:instrText>
-      </w:r>
-      <w:r>
-        <w:instrText xml:space="preserve"> \* ARABIC </w:instrText>
-      </w:r>
-      <w:r>
-        <w:fldChar w:fldCharType="separate"/>
-      </w:r>
-      <w:r>
-        <w:rPr>
-          <w:noProof/>
-        </w:rPr>
-        <w:t>21</w:t>
-      </w:r>
-      <w:r>
-        <w:rPr>
-          <w:noProof/>
-        </w:rPr>
-        <w:fldChar w:fldCharType="end"/>
-      </w:r>
+      <w:fldSimple w:instr=" SEQ Figur \* ARABIC ">
+        <w:r>
+          <w:rPr>
+            <w:noProof/>
+          </w:rPr>
+          <w:t>21</w:t>
+        </w:r>
+      </w:fldSimple>
       <w:r>
         <w:t xml:space="preserve"> </w:t>
       </w:r>
@@ -7336,7 +7065,7 @@
           <w:noProof/>
         </w:rPr>
         <w:drawing>
-          <wp:inline distT="0" distB="0" distL="0" distR="0">
+          <wp:inline distT="0" distB="0" distL="0" distR="0" wp14:anchorId="251669C5" wp14:editId="67E47C03">
             <wp:extent cx="4391025" cy="4263728"/>
             <wp:effectExtent l="0" t="0" r="0" b="3810"/>
             <wp:docPr id="19" name="Picture 19"/>
@@ -7385,27 +7114,14 @@
       <w:r>
         <w:t xml:space="preserve">Figur </w:t>
       </w:r>
-      <w:r>
-        <w:fldChar w:fldCharType="begin"/>
-      </w:r>
-      <w:r>
-        <w:instrText xml:space="preserve"> SEQ Figur \* ARABIC </w:instrText>
-      </w:r>
-      <w:r>
-        <w:fldChar w:fldCharType="separate"/>
-      </w:r>
-      <w:r>
-        <w:rPr>
-          <w:noProof/>
-        </w:rPr>
-        <w:t>22</w:t>
-      </w:r>
-      <w:r>
-        <w:rPr>
-          <w:noProof/>
-        </w:rPr>
-        <w:fldChar w:fldCharType="end"/>
-      </w:r>
+      <w:fldSimple w:instr=" SEQ Figur \* ARABIC ">
+        <w:r>
+          <w:rPr>
+            <w:noProof/>
+          </w:rPr>
+          <w:t>22</w:t>
+        </w:r>
+      </w:fldSimple>
       <w:r>
         <w:t xml:space="preserve"> </w:t>
       </w:r>
@@ -7455,7 +7171,7 @@
           <w:noProof/>
         </w:rPr>
         <w:drawing>
-          <wp:inline distT="0" distB="0" distL="0" distR="0">
+          <wp:inline distT="0" distB="0" distL="0" distR="0" wp14:anchorId="437669F0" wp14:editId="30CAF6C7">
             <wp:extent cx="3429000" cy="1534962"/>
             <wp:effectExtent l="0" t="0" r="0" b="8255"/>
             <wp:docPr id="31" name="Picture 31"/>
@@ -7504,57 +7220,44 @@
       <w:r>
         <w:t xml:space="preserve">Figur </w:t>
       </w:r>
-      <w:r>
-        <w:fldChar w:fldCharType="begin"/>
-      </w:r>
-      <w:r>
-        <w:instrText xml:space="preserve"> SEQ Figur \* ARABIC </w:instrText>
-      </w:r>
-      <w:r>
-        <w:fldChar w:fldCharType="separate"/>
-      </w:r>
+      <w:fldSimple w:instr=" SEQ Figur \* ARABIC ">
+        <w:r>
+          <w:rPr>
+            <w:noProof/>
+          </w:rPr>
+          <w:t>23</w:t>
+        </w:r>
+      </w:fldSimple>
+      <w:r>
+        <w:t xml:space="preserve"> Simulering av </w:t>
+      </w:r>
+      <w:proofErr w:type="spellStart"/>
+      <w:r>
+        <w:t>react</w:t>
+      </w:r>
+      <w:proofErr w:type="spellEnd"/>
+      <w:r>
+        <w:t xml:space="preserve">-game i TinkerCad - </w:t>
+      </w:r>
+      <w:proofErr w:type="spellStart"/>
+      <w:r>
+        <w:t>LCD-Display</w:t>
+      </w:r>
+      <w:proofErr w:type="spellEnd"/>
+      <w:r>
+        <w:t>: Inmatning av spelarnamn</w:t>
+      </w:r>
+    </w:p>
+    <w:p>
+      <w:pPr>
+        <w:keepNext/>
+      </w:pPr>
       <w:r>
         <w:rPr>
           <w:noProof/>
         </w:rPr>
-        <w:t>23</w:t>
-      </w:r>
-      <w:r>
-        <w:rPr>
-          <w:noProof/>
-        </w:rPr>
-        <w:fldChar w:fldCharType="end"/>
-      </w:r>
-      <w:r>
-        <w:t xml:space="preserve"> Simulering av </w:t>
-      </w:r>
-      <w:proofErr w:type="spellStart"/>
-      <w:r>
-        <w:t>react</w:t>
-      </w:r>
-      <w:proofErr w:type="spellEnd"/>
-      <w:r>
-        <w:t xml:space="preserve">-game i TinkerCad - </w:t>
-      </w:r>
-      <w:proofErr w:type="spellStart"/>
-      <w:r>
-        <w:t>LCD-Display</w:t>
-      </w:r>
-      <w:proofErr w:type="spellEnd"/>
-      <w:r>
-        <w:t>: Inmatning av spelarnamn</w:t>
-      </w:r>
-    </w:p>
-    <w:p>
-      <w:pPr>
-        <w:keepNext/>
-      </w:pPr>
-      <w:r>
-        <w:rPr>
-          <w:noProof/>
-        </w:rPr>
         <w:drawing>
-          <wp:inline distT="0" distB="0" distL="0" distR="0">
+          <wp:inline distT="0" distB="0" distL="0" distR="0" wp14:anchorId="7569FAEB" wp14:editId="7DCC0646">
             <wp:extent cx="5760720" cy="4060190"/>
             <wp:effectExtent l="0" t="0" r="0" b="0"/>
             <wp:docPr id="32" name="Picture 32"/>
@@ -7603,55 +7306,42 @@
       <w:r>
         <w:t xml:space="preserve">Figur </w:t>
       </w:r>
-      <w:r>
-        <w:fldChar w:fldCharType="begin"/>
-      </w:r>
-      <w:r>
-        <w:instrText xml:space="preserve"> SEQ Figur \* ARABIC </w:instrText>
-      </w:r>
-      <w:r>
-        <w:fldChar w:fldCharType="separate"/>
-      </w:r>
+      <w:fldSimple w:instr=" SEQ Figur \* ARABIC ">
+        <w:r>
+          <w:rPr>
+            <w:noProof/>
+          </w:rPr>
+          <w:t>24</w:t>
+        </w:r>
+      </w:fldSimple>
+      <w:r>
+        <w:t xml:space="preserve"> </w:t>
+      </w:r>
+      <w:r>
+        <w:t xml:space="preserve">Simulering av </w:t>
+      </w:r>
+      <w:proofErr w:type="spellStart"/>
+      <w:r>
+        <w:t>react</w:t>
+      </w:r>
+      <w:proofErr w:type="spellEnd"/>
+      <w:r>
+        <w:t>-game i TinkerCad</w:t>
+      </w:r>
+      <w:r>
+        <w:t xml:space="preserve"> – Spelläge: Väntar på knapptryck för att avgöra vinnare</w:t>
+      </w:r>
+    </w:p>
+    <w:p>
+      <w:pPr>
+        <w:keepNext/>
+      </w:pPr>
       <w:r>
         <w:rPr>
           <w:noProof/>
         </w:rPr>
-        <w:t>24</w:t>
-      </w:r>
-      <w:r>
-        <w:rPr>
-          <w:noProof/>
-        </w:rPr>
-        <w:fldChar w:fldCharType="end"/>
-      </w:r>
-      <w:r>
-        <w:t xml:space="preserve"> </w:t>
-      </w:r>
-      <w:r>
-        <w:t xml:space="preserve">Simulering av </w:t>
-      </w:r>
-      <w:proofErr w:type="spellStart"/>
-      <w:r>
-        <w:t>react</w:t>
-      </w:r>
-      <w:proofErr w:type="spellEnd"/>
-      <w:r>
-        <w:t>-game i TinkerCad</w:t>
-      </w:r>
-      <w:r>
-        <w:t xml:space="preserve"> – Spelläge: Väntar på knapptryck för att avgöra vinnare</w:t>
-      </w:r>
-    </w:p>
-    <w:p>
-      <w:pPr>
-        <w:keepNext/>
-      </w:pPr>
-      <w:r>
-        <w:rPr>
-          <w:noProof/>
-        </w:rPr>
         <w:drawing>
-          <wp:inline distT="0" distB="0" distL="0" distR="0">
+          <wp:inline distT="0" distB="0" distL="0" distR="0" wp14:anchorId="1719A3D8" wp14:editId="4DAF450C">
             <wp:extent cx="3505200" cy="1571776"/>
             <wp:effectExtent l="0" t="0" r="0" b="9525"/>
             <wp:docPr id="33" name="Picture 33"/>
@@ -7700,27 +7390,14 @@
       <w:r>
         <w:t xml:space="preserve">Figur </w:t>
       </w:r>
-      <w:r>
-        <w:fldChar w:fldCharType="begin"/>
-      </w:r>
-      <w:r>
-        <w:instrText xml:space="preserve"> SEQ Figur \* ARABIC </w:instrText>
-      </w:r>
-      <w:r>
-        <w:fldChar w:fldCharType="separate"/>
-      </w:r>
-      <w:r>
-        <w:rPr>
-          <w:noProof/>
-        </w:rPr>
-        <w:t>25</w:t>
-      </w:r>
-      <w:r>
-        <w:rPr>
-          <w:noProof/>
-        </w:rPr>
-        <w:fldChar w:fldCharType="end"/>
-      </w:r>
+      <w:fldSimple w:instr=" SEQ Figur \* ARABIC ">
+        <w:r>
+          <w:rPr>
+            <w:noProof/>
+          </w:rPr>
+          <w:t>25</w:t>
+        </w:r>
+      </w:fldSimple>
       <w:r>
         <w:t xml:space="preserve"> </w:t>
       </w:r>
@@ -7756,12 +7433,12 @@
       <w:pPr>
         <w:pStyle w:val="Heading2"/>
       </w:pPr>
-      <w:bookmarkStart w:id="28" w:name="_Toc500696229"/>
+      <w:bookmarkStart w:id="29" w:name="_Toc500696229"/>
       <w:r>
         <w:lastRenderedPageBreak/>
         <w:t>Simulering i UnoArduSim</w:t>
       </w:r>
-      <w:bookmarkEnd w:id="28"/>
+      <w:bookmarkEnd w:id="29"/>
     </w:p>
     <w:p>
       <w:r>
@@ -7814,7 +7491,7 @@
           <w:noProof/>
         </w:rPr>
         <w:drawing>
-          <wp:inline distT="0" distB="0" distL="0" distR="0" wp14:anchorId="247237D6" wp14:editId="1C151108">
+          <wp:inline distT="0" distB="0" distL="0" distR="0" wp14:anchorId="57F8C44F" wp14:editId="7D8FFA90">
             <wp:extent cx="3257550" cy="1524000"/>
             <wp:effectExtent l="0" t="0" r="0" b="0"/>
             <wp:docPr id="24" name="Picture 24"/>
@@ -7857,27 +7534,14 @@
       <w:r>
         <w:t xml:space="preserve">Figur </w:t>
       </w:r>
-      <w:r>
-        <w:fldChar w:fldCharType="begin"/>
-      </w:r>
-      <w:r>
-        <w:instrText xml:space="preserve"> SEQ Figur \* ARABIC </w:instrText>
-      </w:r>
-      <w:r>
-        <w:fldChar w:fldCharType="separate"/>
-      </w:r>
-      <w:r>
-        <w:rPr>
-          <w:noProof/>
-        </w:rPr>
-        <w:t>26</w:t>
-      </w:r>
-      <w:r>
-        <w:rPr>
-          <w:noProof/>
-        </w:rPr>
-        <w:fldChar w:fldCharType="end"/>
-      </w:r>
+      <w:fldSimple w:instr=" SEQ Figur \* ARABIC ">
+        <w:r>
+          <w:rPr>
+            <w:noProof/>
+          </w:rPr>
+          <w:t>26</w:t>
+        </w:r>
+      </w:fldSimple>
       <w:r>
         <w:t xml:space="preserve"> Felmeddelande i UnoArduSim, för </w:t>
       </w:r>
@@ -8090,7 +7754,7 @@
                 <w:noProof/>
               </w:rPr>
               <w:drawing>
-                <wp:inline distT="0" distB="0" distL="0" distR="0" wp14:anchorId="1D1F7688" wp14:editId="5B12F2A8">
+                <wp:inline distT="0" distB="0" distL="0" distR="0" wp14:anchorId="178C6DC9" wp14:editId="015C7B16">
                   <wp:extent cx="2295525" cy="1486781"/>
                   <wp:effectExtent l="0" t="0" r="0" b="0"/>
                   <wp:docPr id="25" name="Picture 25"/>
@@ -8134,27 +7798,14 @@
             <w:r>
               <w:t xml:space="preserve">Figur </w:t>
             </w:r>
-            <w:r>
-              <w:fldChar w:fldCharType="begin"/>
-            </w:r>
-            <w:r>
-              <w:instrText xml:space="preserve"> SEQ Figur \* ARABIC </w:instrText>
-            </w:r>
-            <w:r>
-              <w:fldChar w:fldCharType="separate"/>
-            </w:r>
-            <w:r>
-              <w:rPr>
-                <w:noProof/>
-              </w:rPr>
-              <w:t>27</w:t>
-            </w:r>
-            <w:r>
-              <w:rPr>
-                <w:noProof/>
-              </w:rPr>
-              <w:fldChar w:fldCharType="end"/>
-            </w:r>
+            <w:fldSimple w:instr=" SEQ Figur \* ARABIC ">
+              <w:r>
+                <w:rPr>
+                  <w:noProof/>
+                </w:rPr>
+                <w:t>27</w:t>
+              </w:r>
+            </w:fldSimple>
             <w:r>
               <w:t xml:space="preserve"> Manuell anropning av ISR-funktion</w:t>
             </w:r>
@@ -8394,7 +8045,7 @@
           <w:noProof/>
         </w:rPr>
         <w:drawing>
-          <wp:inline distT="0" distB="0" distL="0" distR="0" wp14:anchorId="43940561" wp14:editId="33B6C16E">
+          <wp:inline distT="0" distB="0" distL="0" distR="0" wp14:anchorId="53EA9DE8" wp14:editId="6AB8BFD8">
             <wp:extent cx="3731399" cy="3743325"/>
             <wp:effectExtent l="0" t="0" r="2540" b="0"/>
             <wp:docPr id="27" name="Picture 27"/>
@@ -8443,41 +8094,28 @@
       <w:r>
         <w:t xml:space="preserve">Figur </w:t>
       </w:r>
-      <w:r>
-        <w:fldChar w:fldCharType="begin"/>
-      </w:r>
-      <w:r>
-        <w:instrText xml:space="preserve"> SEQ Figur \* ARABIC </w:instrText>
-      </w:r>
-      <w:r>
-        <w:fldChar w:fldCharType="separate"/>
-      </w:r>
+      <w:fldSimple w:instr=" SEQ Figur \* ARABIC ">
+        <w:r>
+          <w:rPr>
+            <w:noProof/>
+          </w:rPr>
+          <w:t>28</w:t>
+        </w:r>
+      </w:fldSimple>
+      <w:r>
+        <w:t xml:space="preserve"> Komponenter i UnoArduSim</w:t>
+      </w:r>
+    </w:p>
+    <w:p>
+      <w:pPr>
+        <w:keepNext/>
+      </w:pPr>
       <w:r>
         <w:rPr>
           <w:noProof/>
         </w:rPr>
-        <w:t>28</w:t>
-      </w:r>
-      <w:r>
-        <w:rPr>
-          <w:noProof/>
-        </w:rPr>
-        <w:fldChar w:fldCharType="end"/>
-      </w:r>
-      <w:r>
-        <w:t xml:space="preserve"> Komponenter i UnoArduSim</w:t>
-      </w:r>
-    </w:p>
-    <w:p>
-      <w:pPr>
-        <w:keepNext/>
-      </w:pPr>
-      <w:r>
-        <w:rPr>
-          <w:noProof/>
-        </w:rPr>
         <w:drawing>
-          <wp:inline distT="0" distB="0" distL="0" distR="0" wp14:anchorId="305329CA" wp14:editId="4B9F6AC3">
+          <wp:inline distT="0" distB="0" distL="0" distR="0" wp14:anchorId="4CA4C2B8" wp14:editId="67CEF358">
             <wp:extent cx="2314575" cy="3523684"/>
             <wp:effectExtent l="0" t="0" r="0" b="635"/>
             <wp:docPr id="29" name="Picture 29"/>
@@ -8576,14 +8214,27 @@
       <w:pPr>
         <w:pStyle w:val="Heading1"/>
       </w:pPr>
-      <w:bookmarkStart w:id="29" w:name="_Projektets_kod"/>
-      <w:bookmarkStart w:id="30" w:name="_Toc500696230"/>
-      <w:bookmarkEnd w:id="29"/>
+      <w:bookmarkStart w:id="30" w:name="_Projektets_kod"/>
+      <w:bookmarkStart w:id="31" w:name="_Toc500696230"/>
+      <w:bookmarkEnd w:id="30"/>
       <w:r>
         <w:lastRenderedPageBreak/>
         <w:t>Diskussion och slutsats</w:t>
       </w:r>
-      <w:bookmarkEnd w:id="30"/>
+      <w:bookmarkEnd w:id="31"/>
+    </w:p>
+    <w:p>
+      <w:pPr>
+        <w:pStyle w:val="Heading2"/>
+      </w:pPr>
+      <w:bookmarkStart w:id="32" w:name="_Toc500696231"/>
+      <w:r>
+        <w:t xml:space="preserve">Utvärdering av </w:t>
+      </w:r>
+      <w:r>
+        <w:t>TinkerCad</w:t>
+      </w:r>
+      <w:bookmarkEnd w:id="32"/>
     </w:p>
     <w:p>
       <w:pPr>
@@ -8591,19 +8242,123 @@
           <w:b/>
         </w:rPr>
       </w:pPr>
+      <w:r>
+        <w:rPr>
+          <w:b/>
+        </w:rPr>
+        <w:t>Nackdelar</w:t>
+      </w:r>
+    </w:p>
+    <w:p>
+      <w:r>
+        <w:t>Det webba</w:t>
+      </w:r>
+      <w:r>
+        <w:t>s</w:t>
+      </w:r>
+      <w:r>
+        <w:t>erade simuleringsverktyget TinkerCad upplevs vara riktat till projekt av mindre skala. Många vanliga komponenter och bibliotek saknas, exempelvis SSD1306-OLED displayen som användes i reaction-games or</w:t>
+      </w:r>
+      <w:r>
+        <w:t>i</w:t>
+      </w:r>
+      <w:r>
+        <w:t>ginalutförande.</w:t>
+      </w:r>
+    </w:p>
+    <w:p>
+      <w:r>
+        <w:t xml:space="preserve">Ofta startade inte simuleringen i TinkerCad </w:t>
+      </w:r>
+      <w:r>
+        <w:t>efter att</w:t>
+      </w:r>
+      <w:r>
+        <w:t xml:space="preserve"> projektets kod </w:t>
+      </w:r>
+      <w:r>
+        <w:t xml:space="preserve">hade </w:t>
+      </w:r>
+      <w:r>
+        <w:t>uppdatera</w:t>
+      </w:r>
+      <w:r>
+        <w:t>t</w:t>
+      </w:r>
+      <w:r>
+        <w:t xml:space="preserve">s, en lösning på detta var att upprepade gånger försöka starta simuleringen eller prova igen vid ett senare tillfälle. </w:t>
+      </w:r>
+    </w:p>
+    <w:p>
+      <w:r>
+        <w:t>Detta problem upplevdes som mycket störande</w:t>
+      </w:r>
+      <w:r>
+        <w:t xml:space="preserve"> i arbetet med projektet.</w:t>
+      </w:r>
+    </w:p>
+    <w:p>
+      <w:r>
+        <w:t>TinkerCad upplevdes också vara långsamt.</w:t>
+      </w:r>
+    </w:p>
+    <w:p>
+      <w:pPr>
+        <w:rPr>
+          <w:b/>
+        </w:rPr>
+      </w:pPr>
+    </w:p>
+    <w:p>
+      <w:pPr>
+        <w:rPr>
+          <w:b/>
+        </w:rPr>
+      </w:pPr>
+      <w:r>
+        <w:rPr>
+          <w:b/>
+        </w:rPr>
+        <w:t xml:space="preserve">Fördelar </w:t>
+      </w:r>
+    </w:p>
+    <w:p>
+      <w:r>
+        <w:t xml:space="preserve">TinkerCad upplevs som användarvänligt, </w:t>
+      </w:r>
+      <w:r>
+        <w:t>komponenter läggs till och flyttas med drag-and-</w:t>
+      </w:r>
+      <w:proofErr w:type="spellStart"/>
+      <w:r>
+        <w:t>drop</w:t>
+      </w:r>
+      <w:proofErr w:type="spellEnd"/>
+      <w:r>
+        <w:t xml:space="preserve"> vilket kan kännas naturligt.</w:t>
+      </w:r>
+    </w:p>
+    <w:p>
+      <w:r>
+        <w:t>Verktyget upplevs också vara estetiskt tilltalande.</w:t>
+      </w:r>
+    </w:p>
+    <w:p>
+      <w:pPr>
+        <w:rPr>
+          <w:b/>
+        </w:rPr>
+      </w:pPr>
     </w:p>
     <w:p>
       <w:pPr>
         <w:pStyle w:val="Heading2"/>
       </w:pPr>
-      <w:bookmarkStart w:id="31" w:name="_Toc500696231"/>
-      <w:r>
-        <w:t xml:space="preserve">Utvärdering av </w:t>
-      </w:r>
-      <w:r>
-        <w:t>TinkerCad</w:t>
-      </w:r>
-      <w:bookmarkEnd w:id="31"/>
+      <w:bookmarkStart w:id="33" w:name="_Toc500696232"/>
+      <w:r>
+        <w:t>Utvärdering av UnoArduSim</w:t>
+      </w:r>
+      <w:bookmarkEnd w:id="33"/>
     </w:p>
     <w:p>
       <w:pPr>
@@ -8611,112 +8366,45 @@
           <w:b/>
         </w:rPr>
       </w:pPr>
-    </w:p>
-    <w:p>
-      <w:pPr>
+      <w:r>
         <w:rPr>
           <w:b/>
         </w:rPr>
-      </w:pPr>
-      <w:r>
+        <w:t>Nackdelar</w:t>
+      </w:r>
+    </w:p>
+    <w:p>
+      <w:pPr>
         <w:rPr>
           <w:b/>
         </w:rPr>
-        <w:t>Nackdelar</w:t>
-      </w:r>
-    </w:p>
-    <w:p>
-      <w:r>
-        <w:t>Det webba</w:t>
-      </w:r>
-      <w:r>
-        <w:t>s</w:t>
-      </w:r>
-      <w:r>
-        <w:t>erade simuleringsverktyget TinkerCad upplevs vara riktat till projekt av mindre skala. Många vanliga komponenter och bibliotek saknas, exempelvis SSD1306-OLED displayen som användes i reaction-games or</w:t>
-      </w:r>
-      <w:r>
-        <w:t>i</w:t>
-      </w:r>
-      <w:r>
-        <w:t>ginalutförande.</w:t>
-      </w:r>
-    </w:p>
-    <w:p>
-      <w:r>
-        <w:t xml:space="preserve">Ofta startade inte simuleringen i TinkerCad </w:t>
-      </w:r>
-      <w:r>
-        <w:t>efter att</w:t>
-      </w:r>
-      <w:r>
-        <w:t xml:space="preserve"> projektets kod </w:t>
-      </w:r>
-      <w:r>
-        <w:t xml:space="preserve">hade </w:t>
-      </w:r>
-      <w:r>
-        <w:t>uppdatera</w:t>
-      </w:r>
-      <w:r>
-        <w:t>t</w:t>
-      </w:r>
-      <w:r>
-        <w:t xml:space="preserve">s, en lösning på detta var att upprepade gånger försöka starta simuleringen eller prova igen vid ett senare tillfälle. </w:t>
-      </w:r>
-    </w:p>
-    <w:p>
-      <w:r>
-        <w:t>Detta problem upplevdes som mycket störande</w:t>
-      </w:r>
-      <w:r>
-        <w:t xml:space="preserve"> i arbetet med projektet.</w:t>
-      </w:r>
-    </w:p>
-    <w:p>
-      <w:r>
-        <w:t>TinkerCad upplevdes också vara långsamt.</w:t>
-      </w:r>
-    </w:p>
+      </w:pPr>
+      <w:r>
+        <w:t>Likt TinkerCad verkar UnoArduSim sakna vissa vanliga komponenter, och koden behövde specialskrivas för att möjliggöra simulering.</w:t>
+      </w:r>
+    </w:p>
+    <w:p/>
     <w:p>
       <w:pPr>
         <w:rPr>
           <w:b/>
         </w:rPr>
       </w:pPr>
-    </w:p>
-    <w:p>
-      <w:pPr>
+      <w:r>
         <w:rPr>
           <w:b/>
         </w:rPr>
-      </w:pPr>
-      <w:r>
+        <w:t xml:space="preserve">Fördelar </w:t>
+      </w:r>
+    </w:p>
+    <w:p>
+      <w:pPr>
         <w:rPr>
           <w:b/>
         </w:rPr>
-        <w:t xml:space="preserve">Fördelar </w:t>
-      </w:r>
-    </w:p>
-    <w:p>
-      <w:r>
-        <w:t xml:space="preserve">TinkerCad upplevs som användarvänligt, </w:t>
-      </w:r>
-      <w:r>
-        <w:t>komponenter läggs till och flyttas med drag-and-</w:t>
-      </w:r>
-      <w:proofErr w:type="spellStart"/>
-      <w:r>
-        <w:t>drop</w:t>
-      </w:r>
-      <w:proofErr w:type="spellEnd"/>
-      <w:r>
-        <w:t xml:space="preserve"> vilket kan kännas naturligt.</w:t>
-      </w:r>
-    </w:p>
-    <w:p>
-      <w:r>
-        <w:t>Verktyget upplevs också vara estetiskt tilltalande.</w:t>
+      </w:pPr>
+      <w:r>
+        <w:t>Programmet upplevs som mycket snabbt, speciellt i jämförelse med TinkerCad. En klar fördel är också att koden kompileras och körs vid varje ny ändring av den.</w:t>
       </w:r>
     </w:p>
     <w:p>
@@ -8730,90 +8418,13 @@
       <w:pPr>
         <w:pStyle w:val="Heading2"/>
       </w:pPr>
-      <w:bookmarkStart w:id="32" w:name="_Toc500696232"/>
-      <w:r>
-        <w:t>Utvärdering av UnoArduSim</w:t>
-      </w:r>
-      <w:bookmarkEnd w:id="32"/>
-    </w:p>
-    <w:p>
-      <w:pPr>
-        <w:rPr>
-          <w:b/>
-        </w:rPr>
-      </w:pPr>
-    </w:p>
-    <w:p>
-      <w:pPr>
-        <w:rPr>
-          <w:b/>
-        </w:rPr>
-      </w:pPr>
-      <w:r>
-        <w:rPr>
-          <w:b/>
-        </w:rPr>
-        <w:t>Nackdelar</w:t>
-      </w:r>
-    </w:p>
-    <w:p>
-      <w:pPr>
-        <w:rPr>
-          <w:b/>
-        </w:rPr>
-      </w:pPr>
-      <w:r>
-        <w:t>Likt TinkerCad verkar UnoArduSim sakna vissa vanliga komponenter, och koden behövde specialskrivas för att möjliggöra simulering.</w:t>
-      </w:r>
-    </w:p>
-    <w:p/>
-    <w:p>
-      <w:pPr>
-        <w:rPr>
-          <w:b/>
-        </w:rPr>
-      </w:pPr>
-      <w:r>
-        <w:rPr>
-          <w:b/>
-        </w:rPr>
-        <w:t xml:space="preserve">Fördelar </w:t>
-      </w:r>
-    </w:p>
-    <w:p>
-      <w:pPr>
-        <w:rPr>
-          <w:b/>
-        </w:rPr>
-      </w:pPr>
-      <w:r>
-        <w:t>Programmet upplevs som mycket snabbt, speciellt i jämförelse med TinkerCad. En klar fördel är också att koden kompileras och körs vid varje ny ändring av den.</w:t>
-      </w:r>
-    </w:p>
-    <w:p>
-      <w:pPr>
-        <w:rPr>
-          <w:b/>
-        </w:rPr>
-      </w:pPr>
-    </w:p>
-    <w:p>
-      <w:pPr>
-        <w:pStyle w:val="Heading2"/>
-      </w:pPr>
-      <w:bookmarkStart w:id="33" w:name="_Toc500696233"/>
+      <w:bookmarkStart w:id="34" w:name="_Toc500696233"/>
       <w:r>
         <w:t>Simulering</w:t>
       </w:r>
-      <w:bookmarkEnd w:id="33"/>
-    </w:p>
-    <w:p>
-      <w:r>
-        <w:rPr>
-          <w:b/>
-        </w:rPr>
-        <w:br/>
-      </w:r>
+      <w:bookmarkEnd w:id="34"/>
+    </w:p>
+    <w:p>
       <w:r>
         <w:t>Simulering upplevs vara ett bra sätt att testa hårdvaruprojekt innan en fysisk produkt eller prototyp är byggd.</w:t>
       </w:r>
@@ -8828,32 +8439,21 @@
       <w:pPr>
         <w:pStyle w:val="Heading1"/>
       </w:pPr>
-      <w:bookmarkStart w:id="34" w:name="_Toc500696234"/>
+      <w:bookmarkStart w:id="35" w:name="_Toc500696234"/>
       <w:r>
         <w:lastRenderedPageBreak/>
         <w:t>Bilagor</w:t>
       </w:r>
-      <w:bookmarkEnd w:id="34"/>
+      <w:bookmarkEnd w:id="35"/>
     </w:p>
     <w:p>
       <w:pPr>
         <w:pStyle w:val="Heading4"/>
-        <w:rPr>
-          <w:rFonts w:asciiTheme="minorHAnsi" w:eastAsiaTheme="minorHAnsi" w:hAnsiTheme="minorHAnsi" w:cstheme="minorBidi"/>
-          <w:i w:val="0"/>
-          <w:iCs w:val="0"/>
-          <w:color w:val="auto"/>
-        </w:rPr>
-      </w:pPr>
-      <w:bookmarkStart w:id="35" w:name="_Bilaga_1:_Testkod"/>
-      <w:bookmarkEnd w:id="35"/>
-    </w:p>
-    <w:p>
-      <w:pPr>
-        <w:pStyle w:val="Heading4"/>
-      </w:pPr>
-      <w:bookmarkStart w:id="36" w:name="_Bilaga_I:_Testkod"/>
+      </w:pPr>
+      <w:bookmarkStart w:id="36" w:name="_Bilaga_1:_Testkod"/>
+      <w:bookmarkStart w:id="37" w:name="_Bilaga_I:_Testkod"/>
       <w:bookmarkEnd w:id="36"/>
+      <w:bookmarkEnd w:id="37"/>
       <w:r>
         <w:t xml:space="preserve">Bilaga I: </w:t>
       </w:r>
@@ -8881,8 +8481,8 @@
           <w:lang w:val="en-US"/>
         </w:rPr>
       </w:pPr>
-      <w:bookmarkStart w:id="37" w:name="_Bilaga_2:_Testkod"/>
-      <w:bookmarkEnd w:id="37"/>
+      <w:bookmarkStart w:id="38" w:name="_Bilaga_2:_Testkod"/>
+      <w:bookmarkEnd w:id="38"/>
       <w:r>
         <w:rPr>
           <w:lang w:val="en-US"/>
@@ -9707,8 +9307,8 @@
       <w:pPr>
         <w:pStyle w:val="Heading4"/>
       </w:pPr>
-      <w:bookmarkStart w:id="38" w:name="_Bilaga_II:_Testkod"/>
-      <w:bookmarkEnd w:id="38"/>
+      <w:bookmarkStart w:id="39" w:name="_Bilaga_II:_Testkod"/>
+      <w:bookmarkEnd w:id="39"/>
       <w:r>
         <w:lastRenderedPageBreak/>
         <w:t xml:space="preserve">Bilaga II: </w:t>
@@ -10575,10 +10175,10 @@
       <w:pPr>
         <w:pStyle w:val="Heading4"/>
       </w:pPr>
-      <w:bookmarkStart w:id="39" w:name="_Bilaga_3:_Testkod"/>
-      <w:bookmarkStart w:id="40" w:name="_Bilaga_III:_Testkod"/>
-      <w:bookmarkEnd w:id="39"/>
+      <w:bookmarkStart w:id="40" w:name="_Bilaga_3:_Testkod"/>
+      <w:bookmarkStart w:id="41" w:name="_Bilaga_III:_Testkod"/>
       <w:bookmarkEnd w:id="40"/>
+      <w:bookmarkEnd w:id="41"/>
       <w:r>
         <w:lastRenderedPageBreak/>
         <w:t xml:space="preserve">Bilaga III: </w:t>
@@ -11399,8 +10999,8 @@
       <w:pPr>
         <w:pStyle w:val="Heading4"/>
       </w:pPr>
-      <w:bookmarkStart w:id="41" w:name="_Bilaga_IV:_Testkod"/>
-      <w:bookmarkEnd w:id="41"/>
+      <w:bookmarkStart w:id="42" w:name="_Bilaga_IV:_Testkod"/>
+      <w:bookmarkEnd w:id="42"/>
       <w:r>
         <w:lastRenderedPageBreak/>
         <w:t xml:space="preserve">Bilaga IV: </w:t>
@@ -12434,8 +12034,8 @@
       <w:pPr>
         <w:pStyle w:val="Heading4"/>
       </w:pPr>
-      <w:bookmarkStart w:id="42" w:name="_Bilaga_V:_Testkod"/>
-      <w:bookmarkEnd w:id="42"/>
+      <w:bookmarkStart w:id="43" w:name="_Bilaga_V:_Testkod"/>
+      <w:bookmarkEnd w:id="43"/>
       <w:r>
         <w:lastRenderedPageBreak/>
         <w:t xml:space="preserve">Bilaga V: </w:t>
@@ -14446,22 +14046,23 @@
       <w:pPr>
         <w:pStyle w:val="Heading4"/>
       </w:pPr>
-      <w:bookmarkStart w:id="43" w:name="_Bilaga_VI:_Kopplingsschema"/>
-      <w:bookmarkEnd w:id="43"/>
+      <w:bookmarkStart w:id="44" w:name="_Bilaga_VI:_Kopplingsschema"/>
+      <w:bookmarkEnd w:id="44"/>
       <w:r>
         <w:lastRenderedPageBreak/>
         <w:t>Bilaga VI: Kopplingsschema</w:t>
       </w:r>
     </w:p>
+    <w:p/>
     <w:p>
       <w:r>
         <w:rPr>
           <w:noProof/>
         </w:rPr>
         <w:drawing>
-          <wp:inline distT="0" distB="0" distL="0" distR="0">
-            <wp:extent cx="8599805" cy="5151091"/>
-            <wp:effectExtent l="0" t="8890" r="1905" b="1905"/>
+          <wp:inline distT="0" distB="0" distL="0" distR="0" wp14:anchorId="095A6365" wp14:editId="2219CA58">
+            <wp:extent cx="8324651" cy="4986280"/>
+            <wp:effectExtent l="0" t="7302" r="0" b="0"/>
             <wp:docPr id="23" name="Picture 23"/>
             <wp:cNvGraphicFramePr>
               <a:graphicFrameLocks xmlns:a="http://schemas.openxmlformats.org/drawingml/2006/main" noChangeAspect="1"/>
@@ -14487,7 +14088,7 @@
                   <pic:spPr bwMode="auto">
                     <a:xfrm rot="16200000">
                       <a:off x="0" y="0"/>
-                      <a:ext cx="8610445" cy="5157464"/>
+                      <a:ext cx="8343644" cy="4997656"/>
                     </a:xfrm>
                     <a:prstGeom prst="rect">
                       <a:avLst/>
@@ -14512,8 +14113,8 @@
       <w:pPr>
         <w:pStyle w:val="Heading4"/>
       </w:pPr>
-      <w:bookmarkStart w:id="44" w:name="_Bilaga_VII:_Kod"/>
-      <w:bookmarkEnd w:id="44"/>
+      <w:bookmarkStart w:id="45" w:name="_Bilaga_VII:_Kod"/>
+      <w:bookmarkEnd w:id="45"/>
       <w:r>
         <w:lastRenderedPageBreak/>
         <w:t>Bilaga VII: Kod för simulering i TinkerCad</w:t>
@@ -14524,7 +14125,6 @@
         <w:pStyle w:val="NoSpacing"/>
         <w:rPr>
           <w:rFonts w:ascii="Consolas" w:hAnsi="Consolas"/>
-          <w:lang w:val="en-US"/>
         </w:rPr>
       </w:pPr>
     </w:p>
@@ -15590,8 +15190,6 @@
           <w:lang w:val="en-US"/>
         </w:rPr>
       </w:pPr>
-      <w:bookmarkStart w:id="45" w:name="_GoBack"/>
-      <w:bookmarkEnd w:id="45"/>
       <w:r>
         <w:rPr>
           <w:rFonts w:ascii="Consolas" w:hAnsi="Consolas"/>
@@ -22263,7 +21861,7 @@
           <w:rPr>
             <w:noProof/>
           </w:rPr>
-          <w:t>35</w:t>
+          <w:t>23</w:t>
         </w:r>
         <w:r>
           <w:rPr>
@@ -25176,7 +24774,7 @@
 </file>
 
 <file path=customXml/itemProps1.xml><?xml version="1.0" encoding="utf-8"?>
-<ds:datastoreItem xmlns:ds="http://schemas.openxmlformats.org/officeDocument/2006/customXml" ds:itemID="{C9FF62F5-5F42-4120-B75E-9B42461DA7C6}">
+<ds:datastoreItem xmlns:ds="http://schemas.openxmlformats.org/officeDocument/2006/customXml" ds:itemID="{E94B3443-D63D-4B26-9B24-2B3866B72F04}">
   <ds:schemaRefs>
     <ds:schemaRef ds:uri="http://schemas.openxmlformats.org/officeDocument/2006/bibliography"/>
   </ds:schemaRefs>

</xml_diff>